<commit_message>
Part 04: update exercises
</commit_message>
<xml_diff>
--- a/04_njtrees/exercises/files/trees_exercises.docx
+++ b/04_njtrees/exercises/files/trees_exercises.docx
@@ -15,22 +15,20 @@
     </w:p>
     <w:p>
       <w:pPr>
+        <w:pStyle w:val="Normal1"/>
+        <w:rPr>
+          <w:b/>
+          <w:sz w:val="20"/>
+          <w:lang w:val="en-US"/>
+        </w:rPr>
+      </w:pPr>
+    </w:p>
+    <w:p>
+      <w:pPr>
         <w:pStyle w:val="Heading2"/>
       </w:pPr>
       <w:r>
-        <w:t>Phylogenetic Trees – Part I (</w:t>
-      </w:r>
-      <w:r>
-        <w:t>D</w:t>
-      </w:r>
-      <w:r>
-        <w:t xml:space="preserve">istance-based </w:t>
-      </w:r>
-      <w:r>
-        <w:t>M</w:t>
-      </w:r>
-      <w:r>
-        <w:t>ethods)</w:t>
+        <w:t>Phylogenetic Trees – Part I (Distance-based methods)</w:t>
       </w:r>
     </w:p>
     <w:p>
@@ -56,7 +54,7 @@
           <w:lang w:val="en-US" w:eastAsia="en-GB"/>
         </w:rPr>
         <w:drawing>
-          <wp:inline distT="0" distB="0" distL="0" distR="0" wp14:anchorId="7C0D1833" wp14:editId="1D664BA6">
+          <wp:inline distT="0" distB="0" distL="0" distR="0" wp14:anchorId="6EA74070" wp14:editId="215FF3B1">
             <wp:extent cx="190500" cy="190500"/>
             <wp:effectExtent l="0" t="0" r="0" b="0"/>
             <wp:docPr id="6" name="image04.png"/>
@@ -271,14 +269,7 @@
           <w:sz w:val="20"/>
           <w:lang w:val="en-US"/>
         </w:rPr>
-        <w:t>In the previous lecture</w:t>
-      </w:r>
-      <w:r>
-        <w:rPr>
-          <w:sz w:val="20"/>
-          <w:lang w:val="en-US"/>
-        </w:rPr>
-        <w:t xml:space="preserve">, you used different tools to produce multiple alignments of representatives of the </w:t>
+        <w:t xml:space="preserve">In the previous lecture, you used different tools to produce multiple alignments of representatives of the </w:t>
       </w:r>
       <w:r>
         <w:rPr>
@@ -293,21 +284,7 @@
           <w:sz w:val="20"/>
           <w:lang w:val="en-US"/>
         </w:rPr>
-        <w:t xml:space="preserve"> domain, based on a protein isolated from a </w:t>
-      </w:r>
-      <w:r>
-        <w:rPr>
-          <w:sz w:val="20"/>
-          <w:lang w:val="en-US"/>
-        </w:rPr>
-        <w:t>1000-year-old</w:t>
-      </w:r>
-      <w:r>
-        <w:rPr>
-          <w:sz w:val="20"/>
-          <w:lang w:val="en-US"/>
-        </w:rPr>
-        <w:t xml:space="preserve"> tooth plaque (dental calculus). Today, we will try to build </w:t>
+        <w:t xml:space="preserve"> domain, based on a protein isolated from a 1000-year-old tooth plaque (dental calculus). Today, we will try to build </w:t>
       </w:r>
       <w:r>
         <w:rPr>
@@ -322,41 +299,24 @@
           <w:sz w:val="20"/>
           <w:lang w:val="en-US"/>
         </w:rPr>
-        <w:t xml:space="preserve">to further investigate the evolutionary relationship between those different proteins. We will work with the following subset of proteins from yesterday’s multiple alignment exercises (BLAST hits to the query protein MFS-1 domain, aligned with </w:t>
-      </w:r>
-      <w:proofErr w:type="spellStart"/>
-      <w:r>
-        <w:rPr>
-          <w:sz w:val="20"/>
-          <w:lang w:val="en-US"/>
-        </w:rPr>
-        <w:t>ClustalX</w:t>
-      </w:r>
-      <w:proofErr w:type="spellEnd"/>
-      <w:r>
-        <w:rPr>
-          <w:sz w:val="20"/>
-          <w:lang w:val="en-US"/>
-        </w:rPr>
-        <w:t>):</w:t>
-      </w:r>
-    </w:p>
-    <w:p>
-      <w:pPr>
-        <w:pStyle w:val="Normal1"/>
-        <w:rPr>
-          <w:lang w:val="en-US"/>
-        </w:rPr>
-      </w:pPr>
-    </w:p>
-    <w:p>
-      <w:pPr>
-        <w:pStyle w:val="Normal1"/>
-        <w:rPr>
-          <w:lang w:val="en-US"/>
-        </w:rPr>
-      </w:pPr>
-      <w:proofErr w:type="spellStart"/>
+        <w:t>to further investigate the evolutionary relationship between those different proteins. We will work with the following subset of proteins from yesterday’s multiple alignment exercises (BLAST hits to the query protein MFS-1 domain, aligned with ClustalX):</w:t>
+      </w:r>
+    </w:p>
+    <w:p>
+      <w:pPr>
+        <w:pStyle w:val="Normal1"/>
+        <w:rPr>
+          <w:lang w:val="en-US"/>
+        </w:rPr>
+      </w:pPr>
+    </w:p>
+    <w:p>
+      <w:pPr>
+        <w:pStyle w:val="Normal1"/>
+        <w:rPr>
+          <w:lang w:val="en-US"/>
+        </w:rPr>
+      </w:pPr>
       <w:r>
         <w:rPr>
           <w:rFonts w:ascii="Courier New" w:eastAsia="Courier New" w:hAnsi="Courier New" w:cs="Courier New"/>
@@ -365,7 +325,6 @@
         </w:rPr>
         <w:t>Protein_Q</w:t>
       </w:r>
-      <w:proofErr w:type="spellEnd"/>
       <w:r>
         <w:rPr>
           <w:rFonts w:ascii="Courier New" w:eastAsia="Courier New" w:hAnsi="Courier New" w:cs="Courier New"/>
@@ -398,7 +357,6 @@
           <w:lang w:val="en-US"/>
         </w:rPr>
       </w:pPr>
-      <w:proofErr w:type="spellStart"/>
       <w:r>
         <w:rPr>
           <w:rFonts w:ascii="Courier New" w:eastAsia="Courier New" w:hAnsi="Courier New" w:cs="Courier New"/>
@@ -407,7 +365,6 @@
         </w:rPr>
         <w:t>Protein_A</w:t>
       </w:r>
-      <w:proofErr w:type="spellEnd"/>
       <w:r>
         <w:rPr>
           <w:rFonts w:ascii="Courier New" w:eastAsia="Courier New" w:hAnsi="Courier New" w:cs="Courier New"/>
@@ -440,7 +397,6 @@
           <w:lang w:val="en-US"/>
         </w:rPr>
       </w:pPr>
-      <w:proofErr w:type="spellStart"/>
       <w:r>
         <w:rPr>
           <w:rFonts w:ascii="Courier New" w:eastAsia="Courier New" w:hAnsi="Courier New" w:cs="Courier New"/>
@@ -449,7 +405,6 @@
         </w:rPr>
         <w:t>Protein_B</w:t>
       </w:r>
-      <w:proofErr w:type="spellEnd"/>
       <w:r>
         <w:rPr>
           <w:rFonts w:ascii="Courier New" w:eastAsia="Courier New" w:hAnsi="Courier New" w:cs="Courier New"/>
@@ -457,81 +412,56 @@
           <w:lang w:val="en-US"/>
         </w:rPr>
         <w:tab/>
-      </w:r>
+        <w:t>GDKVG RKYII WFSVL GVAPF TMLLP YAS-L EWTGI LIVII GLILS SAFPS</w:t>
+      </w:r>
+    </w:p>
+    <w:p>
+      <w:pPr>
+        <w:pStyle w:val="Normal1"/>
+        <w:rPr>
+          <w:lang w:val="en-US"/>
+        </w:rPr>
+      </w:pPr>
       <w:r>
         <w:rPr>
           <w:rFonts w:ascii="Courier New" w:eastAsia="Courier New" w:hAnsi="Courier New" w:cs="Courier New"/>
           <w:sz w:val="20"/>
           <w:lang w:val="en-US"/>
         </w:rPr>
-        <w:t>GDKVG RKYII WFSVL GVAPF TMLLP YAS-L EWTGI LIVII GLILS SAFPS</w:t>
-      </w:r>
-    </w:p>
-    <w:p>
-      <w:pPr>
-        <w:pStyle w:val="Normal1"/>
-        <w:rPr>
-          <w:lang w:val="en-US"/>
-        </w:rPr>
-      </w:pPr>
-      <w:proofErr w:type="spellStart"/>
+        <w:t>Protein_C</w:t>
+      </w:r>
       <w:r>
         <w:rPr>
           <w:rFonts w:ascii="Courier New" w:eastAsia="Courier New" w:hAnsi="Courier New" w:cs="Courier New"/>
           <w:sz w:val="20"/>
           <w:lang w:val="en-US"/>
         </w:rPr>
-        <w:t>Protein_C</w:t>
-      </w:r>
-      <w:proofErr w:type="spellEnd"/>
+        <w:tab/>
+        <w:t>GDRFG RKYVI WFSIL GTAPF ALMLP YAN-L FWTGV LIVPI GMILA SAFSA</w:t>
+      </w:r>
+    </w:p>
+    <w:p>
+      <w:pPr>
+        <w:pStyle w:val="Normal1"/>
+        <w:rPr>
+          <w:lang w:val="en-US"/>
+        </w:rPr>
+      </w:pPr>
       <w:r>
         <w:rPr>
           <w:rFonts w:ascii="Courier New" w:eastAsia="Courier New" w:hAnsi="Courier New" w:cs="Courier New"/>
           <w:sz w:val="20"/>
           <w:lang w:val="en-US"/>
         </w:rPr>
+        <w:t>Protein_D</w:t>
+      </w:r>
+      <w:r>
+        <w:rPr>
+          <w:rFonts w:ascii="Courier New" w:eastAsia="Courier New" w:hAnsi="Courier New" w:cs="Courier New"/>
+          <w:sz w:val="20"/>
+          <w:lang w:val="en-US"/>
+        </w:rPr>
         <w:tab/>
-      </w:r>
-      <w:r>
-        <w:rPr>
-          <w:rFonts w:ascii="Courier New" w:eastAsia="Courier New" w:hAnsi="Courier New" w:cs="Courier New"/>
-          <w:sz w:val="20"/>
-          <w:lang w:val="en-US"/>
-        </w:rPr>
-        <w:t>GDRFG RKYVI WFSIL GTAPF ALMLP YAN-L FWTGV LIVPI GMILA SAFSA</w:t>
-      </w:r>
-    </w:p>
-    <w:p>
-      <w:pPr>
-        <w:pStyle w:val="Normal1"/>
-        <w:rPr>
-          <w:lang w:val="en-US"/>
-        </w:rPr>
-      </w:pPr>
-      <w:proofErr w:type="spellStart"/>
-      <w:r>
-        <w:rPr>
-          <w:rFonts w:ascii="Courier New" w:eastAsia="Courier New" w:hAnsi="Courier New" w:cs="Courier New"/>
-          <w:sz w:val="20"/>
-          <w:lang w:val="en-US"/>
-        </w:rPr>
-        <w:t>Protein_D</w:t>
-      </w:r>
-      <w:proofErr w:type="spellEnd"/>
-      <w:r>
-        <w:rPr>
-          <w:rFonts w:ascii="Courier New" w:eastAsia="Courier New" w:hAnsi="Courier New" w:cs="Courier New"/>
-          <w:sz w:val="20"/>
-          <w:lang w:val="en-US"/>
-        </w:rPr>
-        <w:tab/>
-      </w:r>
-      <w:r>
-        <w:rPr>
-          <w:rFonts w:ascii="Courier New" w:eastAsia="Courier New" w:hAnsi="Courier New" w:cs="Courier New"/>
-          <w:sz w:val="20"/>
-          <w:lang w:val="en-US"/>
-        </w:rPr>
         <w:t>GDRIG RKYVI WGSIL GVAPF TLILP YAS-L YWTGI LTVII GFILA SAFSA</w:t>
       </w:r>
     </w:p>
@@ -938,25 +868,7 @@
           <w:szCs w:val="18"/>
           <w:lang w:val="en-US"/>
         </w:rPr>
-        <w:t>equal</w:t>
-      </w:r>
-      <w:r>
-        <w:rPr>
-          <w:i/>
-          <w:sz w:val="18"/>
-          <w:szCs w:val="18"/>
-          <w:lang w:val="en-US"/>
-        </w:rPr>
-        <w:t xml:space="preserve"> (intersection)</w:t>
-      </w:r>
-      <w:r>
-        <w:rPr>
-          <w:i/>
-          <w:sz w:val="18"/>
-          <w:szCs w:val="18"/>
-          <w:lang w:val="en-US"/>
-        </w:rPr>
-        <w:t xml:space="preserve"> while</w:t>
+        <w:t>equal (intersection) while</w:t>
       </w:r>
       <m:oMath>
         <m:r>
@@ -999,28 +911,7 @@
           <w:sz w:val="20"/>
           <w:lang w:val="en-US"/>
         </w:rPr>
-        <w:t>Using the Jaccard Index we</w:t>
-      </w:r>
-      <w:r>
-        <w:rPr>
-          <w:sz w:val="20"/>
-          <w:lang w:val="en-US"/>
-        </w:rPr>
-        <w:t xml:space="preserve"> can define a measure of distance</w:t>
-      </w:r>
-      <w:r>
-        <w:rPr>
-          <w:sz w:val="20"/>
-          <w:lang w:val="en-US"/>
-        </w:rPr>
-        <w:t>, i</w:t>
-      </w:r>
-      <w:r>
-        <w:rPr>
-          <w:sz w:val="20"/>
-          <w:lang w:val="en-US"/>
-        </w:rPr>
-        <w:t>.e. the larger the more distant:</w:t>
+        <w:t>Using the Jaccard Index we can define a measure of distance, i.e. the larger the more distant:</w:t>
       </w:r>
     </w:p>
     <w:p>
@@ -2143,7 +2034,7 @@
           <w:sz w:val="20"/>
           <w:lang w:val="en-US"/>
         </w:rPr>
-        <w:t>As said before, the Jaccard index is quite simple, and probably provides a very inaccurate estimate of the evolutionary distance between two sequences. In which ways could the distance calculation be modified to provide a more realistic estimate of the “true” underlying evolutionary processes? Which parameters could have the strongest influences on the accuracy of any distance estimate?</w:t>
+        <w:t>As said before, the Jaccard index is quite simple, and probably provides a very inaccurate estimate of the evolutionary distance between two sequences. In which ways could the distance calculation be modified to provide a more realistic estimate of the “true” underlying evolutionary processes? Which parameters could have the strongest influence on the accuracy of any distance estimate?</w:t>
       </w:r>
     </w:p>
     <w:p>
@@ -2196,21 +2087,7 @@
           <w:sz w:val="20"/>
           <w:lang w:val="en-US"/>
         </w:rPr>
-        <w:t xml:space="preserve">: can you write a </w:t>
-      </w:r>
-      <w:r>
-        <w:rPr>
-          <w:sz w:val="20"/>
-          <w:lang w:val="en-US"/>
-        </w:rPr>
-        <w:t>Python</w:t>
-      </w:r>
-      <w:r>
-        <w:rPr>
-          <w:sz w:val="20"/>
-          <w:lang w:val="en-US"/>
-        </w:rPr>
-        <w:t xml:space="preserve"> script to compute the pairwise Jaccard distance </w:t>
+        <w:t xml:space="preserve">: can you write a Python script to compute the pairwise Jaccard distance </w:t>
       </w:r>
       <w:r>
         <w:rPr>
@@ -2300,7 +2177,7 @@
           <w:lang w:val="en-US" w:eastAsia="en-GB"/>
         </w:rPr>
         <w:drawing>
-          <wp:inline distT="0" distB="0" distL="0" distR="0" wp14:anchorId="120F1F11" wp14:editId="6927802D">
+          <wp:inline distT="0" distB="0" distL="0" distR="0" wp14:anchorId="7914802D" wp14:editId="22862500">
             <wp:extent cx="190500" cy="190500"/>
             <wp:effectExtent l="0" t="0" r="0" b="0"/>
             <wp:docPr id="4" name="image04.png"/>
@@ -2451,6 +2328,115 @@
           <w:sz w:val="20"/>
           <w:lang w:val="en-US"/>
         </w:rPr>
+        <w:t xml:space="preserve"> alg.</w:t>
+      </w:r>
+    </w:p>
+    <w:p>
+      <w:pPr>
+        <w:pStyle w:val="Normal1"/>
+        <w:jc w:val="both"/>
+        <w:rPr>
+          <w:lang w:val="en-US"/>
+        </w:rPr>
+      </w:pPr>
+      <w:r>
+        <w:rPr>
+          <w:sz w:val="20"/>
+          <w:lang w:val="en-US"/>
+        </w:rPr>
+        <w:br/>
+      </w:r>
+      <w:r>
+        <w:rPr>
+          <w:sz w:val="20"/>
+          <w:lang w:val="en-US"/>
+        </w:rPr>
+        <w:t>Based on the 5</w:t>
+      </w:r>
+      <w:r>
+        <w:rPr>
+          <w:sz w:val="20"/>
+          <w:lang w:val="en-US"/>
+        </w:rPr>
+        <w:t xml:space="preserve"> x </w:t>
+      </w:r>
+      <w:r>
+        <w:rPr>
+          <w:sz w:val="20"/>
+          <w:lang w:val="en-US"/>
+        </w:rPr>
+        <w:t xml:space="preserve">5 distance matrix </w:t>
+      </w:r>
+      <w:r>
+        <w:rPr>
+          <w:sz w:val="20"/>
+          <w:lang w:val="en-US"/>
+        </w:rPr>
+        <w:t xml:space="preserve">D </w:t>
+      </w:r>
+      <w:r>
+        <w:rPr>
+          <w:sz w:val="20"/>
+          <w:lang w:val="en-US"/>
+        </w:rPr>
+        <w:t xml:space="preserve">you </w:t>
+      </w:r>
+      <w:r>
+        <w:rPr>
+          <w:sz w:val="20"/>
+          <w:lang w:val="en-US"/>
+        </w:rPr>
+        <w:t>computed</w:t>
+      </w:r>
+      <w:r>
+        <w:rPr>
+          <w:sz w:val="20"/>
+          <w:lang w:val="en-US"/>
+        </w:rPr>
+        <w:t xml:space="preserve"> above, </w:t>
+      </w:r>
+      <w:r>
+        <w:rPr>
+          <w:sz w:val="20"/>
+          <w:lang w:val="en-US"/>
+        </w:rPr>
+        <w:t>we will make</w:t>
+      </w:r>
+      <w:r>
+        <w:rPr>
+          <w:sz w:val="20"/>
+          <w:lang w:val="en-US"/>
+        </w:rPr>
+        <w:t xml:space="preserve"> a phylogenetic tree relating the proteins </w:t>
+      </w:r>
+      <w:r>
+        <w:rPr>
+          <w:sz w:val="20"/>
+          <w:lang w:val="en-US"/>
+        </w:rPr>
+        <w:t xml:space="preserve">by </w:t>
+      </w:r>
+      <w:r>
+        <w:rPr>
+          <w:sz w:val="20"/>
+          <w:lang w:val="en-US"/>
+        </w:rPr>
+        <w:t xml:space="preserve">using the </w:t>
+      </w:r>
+      <w:r>
+        <w:rPr>
+          <w:b/>
+          <w:sz w:val="20"/>
+          <w:lang w:val="en-US"/>
+        </w:rPr>
+        <w:t>UPGMA</w:t>
+      </w:r>
+      <w:r>
+        <w:rPr>
+          <w:b/>
+          <w:sz w:val="20"/>
+          <w:lang w:val="en-US"/>
+        </w:rPr>
         <w:t xml:space="preserve"> </w:t>
       </w:r>
       <w:r>
@@ -2458,143 +2444,6 @@
           <w:sz w:val="20"/>
           <w:lang w:val="en-US"/>
         </w:rPr>
-        <w:t>alg.</w:t>
-      </w:r>
-    </w:p>
-    <w:p>
-      <w:pPr>
-        <w:pStyle w:val="Normal1"/>
-        <w:jc w:val="both"/>
-        <w:rPr>
-          <w:lang w:val="en-US"/>
-        </w:rPr>
-      </w:pPr>
-      <w:r>
-        <w:rPr>
-          <w:sz w:val="20"/>
-          <w:lang w:val="en-US"/>
-        </w:rPr>
-        <w:br/>
-      </w:r>
-      <w:r>
-        <w:rPr>
-          <w:sz w:val="20"/>
-          <w:lang w:val="en-US"/>
-        </w:rPr>
-        <w:t>Based on the 5</w:t>
-      </w:r>
-      <w:r>
-        <w:rPr>
-          <w:sz w:val="20"/>
-          <w:lang w:val="en-US"/>
-        </w:rPr>
-        <w:t xml:space="preserve"> </w:t>
-      </w:r>
-      <w:r>
-        <w:rPr>
-          <w:sz w:val="20"/>
-          <w:lang w:val="en-US"/>
-        </w:rPr>
-        <w:t>x</w:t>
-      </w:r>
-      <w:r>
-        <w:rPr>
-          <w:sz w:val="20"/>
-          <w:lang w:val="en-US"/>
-        </w:rPr>
-        <w:t xml:space="preserve"> </w:t>
-      </w:r>
-      <w:r>
-        <w:rPr>
-          <w:sz w:val="20"/>
-          <w:lang w:val="en-US"/>
-        </w:rPr>
-        <w:t xml:space="preserve">5 distance matrix </w:t>
-      </w:r>
-      <w:r>
-        <w:rPr>
-          <w:sz w:val="20"/>
-          <w:lang w:val="en-US"/>
-        </w:rPr>
-        <w:t xml:space="preserve">D </w:t>
-      </w:r>
-      <w:r>
-        <w:rPr>
-          <w:sz w:val="20"/>
-          <w:lang w:val="en-US"/>
-        </w:rPr>
-        <w:t xml:space="preserve">you </w:t>
-      </w:r>
-      <w:r>
-        <w:rPr>
-          <w:sz w:val="20"/>
-          <w:lang w:val="en-US"/>
-        </w:rPr>
-        <w:t>computed</w:t>
-      </w:r>
-      <w:r>
-        <w:rPr>
-          <w:sz w:val="20"/>
-          <w:lang w:val="en-US"/>
-        </w:rPr>
-        <w:t xml:space="preserve"> </w:t>
-      </w:r>
-      <w:r>
-        <w:rPr>
-          <w:sz w:val="20"/>
-          <w:lang w:val="en-US"/>
-        </w:rPr>
-        <w:t xml:space="preserve">above, </w:t>
-      </w:r>
-      <w:r>
-        <w:rPr>
-          <w:sz w:val="20"/>
-          <w:lang w:val="en-US"/>
-        </w:rPr>
-        <w:t>we will make</w:t>
-      </w:r>
-      <w:r>
-        <w:rPr>
-          <w:sz w:val="20"/>
-          <w:lang w:val="en-US"/>
-        </w:rPr>
-        <w:t xml:space="preserve"> a phylogenetic tree relating the proteins </w:t>
-      </w:r>
-      <w:r>
-        <w:rPr>
-          <w:sz w:val="20"/>
-          <w:lang w:val="en-US"/>
-        </w:rPr>
-        <w:t xml:space="preserve">by </w:t>
-      </w:r>
-      <w:r>
-        <w:rPr>
-          <w:sz w:val="20"/>
-          <w:lang w:val="en-US"/>
-        </w:rPr>
-        <w:t xml:space="preserve">using the </w:t>
-      </w:r>
-      <w:r>
-        <w:rPr>
-          <w:b/>
-          <w:sz w:val="20"/>
-          <w:lang w:val="en-US"/>
-        </w:rPr>
-        <w:t>UPGMA</w:t>
-      </w:r>
-      <w:r>
-        <w:rPr>
-          <w:b/>
-          <w:sz w:val="20"/>
-          <w:lang w:val="en-US"/>
-        </w:rPr>
-        <w:t xml:space="preserve"> </w:t>
-      </w:r>
-      <w:r>
-        <w:rPr>
-          <w:sz w:val="20"/>
-          <w:lang w:val="en-US"/>
-        </w:rPr>
         <w:t>algorithm. We’ll provide a step-by-step walkthrough here</w:t>
       </w:r>
       <w:r>
@@ -2623,21 +2472,14 @@
           <w:sz w:val="20"/>
           <w:lang w:val="en-US"/>
         </w:rPr>
-        <w:t xml:space="preserve"> </w:t>
-      </w:r>
-      <w:r>
-        <w:rPr>
-          <w:sz w:val="20"/>
-          <w:lang w:val="en-US"/>
-        </w:rPr>
-        <w:t xml:space="preserve">to dig deeper on the topic, </w:t>
-      </w:r>
-      <w:r>
-        <w:rPr>
-          <w:sz w:val="20"/>
-          <w:lang w:val="en-US"/>
-        </w:rPr>
-        <w:t xml:space="preserve">you can check the </w:t>
+        <w:t xml:space="preserve"> to dig deeper on the topic, </w:t>
+      </w:r>
+      <w:r>
+        <w:rPr>
+          <w:sz w:val="20"/>
+          <w:lang w:val="en-US"/>
+        </w:rPr>
+        <w:t xml:space="preserve">you can check </w:t>
       </w:r>
       <w:hyperlink r:id="rId9" w:history="1">
         <w:r>
@@ -2654,33 +2496,19 @@
           <w:sz w:val="20"/>
           <w:lang w:val="en-US"/>
         </w:rPr>
-        <w:t>.</w:t>
-      </w:r>
-      <w:r>
-        <w:rPr>
-          <w:sz w:val="20"/>
-          <w:lang w:val="en-US"/>
-        </w:rPr>
-        <w:t xml:space="preserve"> A very nice and interactive explanation of the algorithm is also </w:t>
+        <w:t xml:space="preserve">. A very nice and interactive explanation of the algorithm is also </w:t>
+      </w:r>
+      <w:r>
+        <w:t>online</w:t>
+      </w:r>
+      <w:r>
+        <w:rPr>
+          <w:sz w:val="20"/>
+          <w:lang w:val="en-US"/>
+        </w:rPr>
+        <w:t xml:space="preserve"> (</w:t>
       </w:r>
       <w:hyperlink r:id="rId10" w:history="1">
-        <w:r>
-          <w:rPr>
-            <w:rStyle w:val="Hyperlink"/>
-            <w:sz w:val="20"/>
-            <w:lang w:val="en-US"/>
-          </w:rPr>
-          <w:t>online</w:t>
-        </w:r>
-      </w:hyperlink>
-      <w:r>
-        <w:rPr>
-          <w:sz w:val="20"/>
-          <w:lang w:val="en-US"/>
-        </w:rPr>
-        <w:t xml:space="preserve"> (</w:t>
-      </w:r>
-      <w:hyperlink r:id="rId11" w:history="1">
         <w:r>
           <w:rPr>
             <w:rStyle w:val="Hyperlink"/>
@@ -2846,7 +2674,42 @@
           <w:sz w:val="20"/>
           <w:lang w:val="en-US"/>
         </w:rPr>
-        <w:t xml:space="preserve"> </w:t>
+        <w:t xml:space="preserve"> matrix</w:t>
+      </w:r>
+      <w:r>
+        <w:rPr>
+          <w:sz w:val="20"/>
+          <w:lang w:val="en-US"/>
+        </w:rPr>
+        <w:t xml:space="preserve"> of pairwise sequence relations </w:t>
+      </w:r>
+      <w:r>
+        <w:rPr>
+          <w:sz w:val="20"/>
+          <w:lang w:val="en-US"/>
+        </w:rPr>
+        <w:t xml:space="preserve">(distances) </w:t>
+      </w:r>
+      <w:r>
+        <w:rPr>
+          <w:sz w:val="20"/>
+          <w:lang w:val="en-US"/>
+        </w:rPr>
+        <w:t xml:space="preserve">can be computed. Based on the </w:t>
+      </w:r>
+      <w:r>
+        <w:rPr>
+          <w:sz w:val="20"/>
+          <w:lang w:val="en-US"/>
+        </w:rPr>
+        <w:t>D</w:t>
+      </w:r>
+      <w:r>
+        <w:rPr>
+          <w:sz w:val="20"/>
+          <w:lang w:val="en-US"/>
+        </w:rPr>
+        <w:t xml:space="preserve"> matrix, the two most related leaves are joined at a tree </w:t>
       </w:r>
       <w:r>
         <w:rPr>
@@ -2854,49 +2717,14 @@
           <w:sz w:val="20"/>
           <w:lang w:val="en-US"/>
         </w:rPr>
-        <w:t>matrix</w:t>
-      </w:r>
-      <w:r>
-        <w:rPr>
-          <w:sz w:val="20"/>
-          <w:lang w:val="en-US"/>
-        </w:rPr>
-        <w:t xml:space="preserve"> of pairwise sequence relations </w:t>
-      </w:r>
-      <w:r>
-        <w:rPr>
-          <w:sz w:val="20"/>
-          <w:lang w:val="en-US"/>
-        </w:rPr>
-        <w:t xml:space="preserve">(distances) </w:t>
-      </w:r>
-      <w:r>
-        <w:rPr>
-          <w:sz w:val="20"/>
-          <w:lang w:val="en-US"/>
-        </w:rPr>
-        <w:t xml:space="preserve">can be computed. Based on the </w:t>
-      </w:r>
-      <w:r>
-        <w:rPr>
-          <w:sz w:val="20"/>
-          <w:lang w:val="en-US"/>
-        </w:rPr>
-        <w:t>D</w:t>
-      </w:r>
-      <w:r>
-        <w:rPr>
-          <w:sz w:val="20"/>
-          <w:lang w:val="en-US"/>
-        </w:rPr>
-        <w:t xml:space="preserve"> </w:t>
-      </w:r>
-      <w:r>
-        <w:rPr>
-          <w:sz w:val="20"/>
-          <w:lang w:val="en-US"/>
-        </w:rPr>
-        <w:t xml:space="preserve">matrix, the two most related leaves are joined at a tree </w:t>
+        <w:t>node</w:t>
+      </w:r>
+      <w:r>
+        <w:rPr>
+          <w:sz w:val="20"/>
+          <w:lang w:val="en-US"/>
+        </w:rPr>
+        <w:t xml:space="preserve">, and their respective distances from this node (the </w:t>
       </w:r>
       <w:r>
         <w:rPr>
@@ -2904,21 +2732,6 @@
           <w:sz w:val="20"/>
           <w:lang w:val="en-US"/>
         </w:rPr>
-        <w:t>node</w:t>
-      </w:r>
-      <w:r>
-        <w:rPr>
-          <w:sz w:val="20"/>
-          <w:lang w:val="en-US"/>
-        </w:rPr>
-        <w:t xml:space="preserve">, and their respective distances from this node (the </w:t>
-      </w:r>
-      <w:r>
-        <w:rPr>
-          <w:i/>
-          <w:sz w:val="20"/>
-          <w:lang w:val="en-US"/>
-        </w:rPr>
         <w:t>branch lengths</w:t>
       </w:r>
       <w:r>
@@ -2954,14 +2767,7 @@
           <w:sz w:val="20"/>
           <w:lang w:val="en-US"/>
         </w:rPr>
-        <w:t xml:space="preserve"> </w:t>
-      </w:r>
-      <w:r>
-        <w:rPr>
-          <w:sz w:val="20"/>
-          <w:lang w:val="en-US"/>
-        </w:rPr>
-        <w:t xml:space="preserve">by calculating pairwise distances of all remaining elements to the newly formed node (the resulting new distance matrix is of size </w:t>
+        <w:t xml:space="preserve"> by calculating pairwise distances of all remaining elements to the newly formed node (the resulting new distance matrix is of size </w:t>
       </w:r>
       <w:r>
         <w:rPr>
@@ -3029,7 +2835,7 @@
           <w:sz w:val="20"/>
           <w:lang w:val="en-US"/>
         </w:rPr>
-        <w:t xml:space="preserve">Choose </w:t>
+        <w:t>Choose first two elements (proteins) to join</w:t>
       </w:r>
       <w:r>
         <w:rPr>
@@ -3038,24 +2844,6 @@
           <w:sz w:val="20"/>
           <w:lang w:val="en-US"/>
         </w:rPr>
-        <w:t>first</w:t>
-      </w:r>
-      <w:r>
-        <w:rPr>
-          <w:b/>
-          <w:i/>
-          <w:sz w:val="20"/>
-          <w:lang w:val="en-US"/>
-        </w:rPr>
-        <w:t xml:space="preserve"> two elements (proteins) to join</w:t>
-      </w:r>
-      <w:r>
-        <w:rPr>
-          <w:b/>
-          <w:i/>
-          <w:sz w:val="20"/>
-          <w:lang w:val="en-US"/>
-        </w:rPr>
         <w:br/>
       </w:r>
     </w:p>
@@ -3075,103 +2863,39 @@
           <w:szCs w:val="20"/>
           <w:lang w:val="en-US"/>
         </w:rPr>
-        <w:t xml:space="preserve">Looking at the distance matrix D (the one you computed above), choose the closest two proteins (in terms of sequence distance) and </w:t>
-      </w:r>
-      <w:r>
+        <w:t>Looking at the distance matrix D (the one you computed above), choose the closest two proteins (in terms of sequence distance) and create a new distance matrix D2. You will see that the closest two proteins in terms of J distance from matrix D are in fact proteins Q and A, so we will make a new “node” (cluster) named “QA” out of these two proteins and compute a new matrix D2 with distances from QA to all remaining proteins.</w:t>
+      </w:r>
+    </w:p>
+    <w:p>
+      <w:pPr>
+        <w:pStyle w:val="Normal1"/>
+        <w:jc w:val="both"/>
         <w:rPr>
           <w:sz w:val="20"/>
           <w:szCs w:val="20"/>
           <w:lang w:val="en-US"/>
         </w:rPr>
-        <w:t>create a new distance matrix D2.</w:t>
-      </w:r>
-      <w:r>
+      </w:pPr>
+    </w:p>
+    <w:p>
+      <w:pPr>
+        <w:pStyle w:val="Normal1"/>
+        <w:jc w:val="both"/>
         <w:rPr>
           <w:sz w:val="20"/>
           <w:szCs w:val="20"/>
           <w:lang w:val="en-US"/>
         </w:rPr>
-        <w:t xml:space="preserve"> </w:t>
-      </w:r>
-      <w:r>
-        <w:rPr>
+      </w:pPr>
+      <w:r>
+        <w:rPr>
+          <w:noProof/>
           <w:sz w:val="20"/>
           <w:szCs w:val="20"/>
           <w:lang w:val="en-US"/>
         </w:rPr>
-        <w:t>Y</w:t>
-      </w:r>
-      <w:r>
-        <w:rPr>
-          <w:sz w:val="20"/>
-          <w:szCs w:val="20"/>
-          <w:lang w:val="en-US"/>
-        </w:rPr>
-        <w:t xml:space="preserve">ou will see that the closest two proteins in terms of J distance from matrix D are </w:t>
-      </w:r>
-      <w:r>
-        <w:rPr>
-          <w:sz w:val="20"/>
-          <w:szCs w:val="20"/>
-          <w:lang w:val="en-US"/>
-        </w:rPr>
-        <w:t xml:space="preserve">in fact </w:t>
-      </w:r>
-      <w:r>
-        <w:rPr>
-          <w:sz w:val="20"/>
-          <w:szCs w:val="20"/>
-          <w:lang w:val="en-US"/>
-        </w:rPr>
-        <w:t xml:space="preserve">proteins Q and A, so we will make a new “node” (cluster) </w:t>
-      </w:r>
-      <w:r>
-        <w:rPr>
-          <w:sz w:val="20"/>
-          <w:szCs w:val="20"/>
-          <w:lang w:val="en-US"/>
-        </w:rPr>
-        <w:t xml:space="preserve">named “QA” </w:t>
-      </w:r>
-      <w:r>
-        <w:rPr>
-          <w:sz w:val="20"/>
-          <w:szCs w:val="20"/>
-          <w:lang w:val="en-US"/>
-        </w:rPr>
-        <w:t>out of these two proteins and compute a new matrix D2 with distances from QA to all remaining proteins.</w:t>
-      </w:r>
-    </w:p>
-    <w:p>
-      <w:pPr>
-        <w:pStyle w:val="Normal1"/>
-        <w:jc w:val="both"/>
-        <w:rPr>
-          <w:sz w:val="20"/>
-          <w:szCs w:val="20"/>
-          <w:lang w:val="en-US"/>
-        </w:rPr>
-      </w:pPr>
-    </w:p>
-    <w:p>
-      <w:pPr>
-        <w:pStyle w:val="Normal1"/>
-        <w:jc w:val="both"/>
-        <w:rPr>
-          <w:sz w:val="20"/>
-          <w:szCs w:val="20"/>
-          <w:lang w:val="en-US"/>
-        </w:rPr>
-      </w:pPr>
-      <w:r>
-        <w:rPr>
-          <w:noProof/>
-          <w:sz w:val="20"/>
-          <w:szCs w:val="20"/>
-          <w:lang w:val="en-US"/>
-        </w:rPr>
         <w:drawing>
-          <wp:inline distT="0" distB="0" distL="0" distR="0" wp14:anchorId="191AD75D" wp14:editId="46565FDF">
+          <wp:inline distT="0" distB="0" distL="0" distR="0" wp14:anchorId="0F464526" wp14:editId="15D7759C">
             <wp:extent cx="3290207" cy="2384401"/>
             <wp:effectExtent l="0" t="0" r="0" b="0"/>
             <wp:docPr id="9" name="Picture 9"/>
@@ -3186,7 +2910,7 @@
                     <pic:cNvPicPr/>
                   </pic:nvPicPr>
                   <pic:blipFill>
-                    <a:blip r:embed="rId12"/>
+                    <a:blip r:embed="rId11"/>
                     <a:stretch>
                       <a:fillRect/>
                     </a:stretch>
@@ -3260,8 +2984,102 @@
           <w:sz w:val="20"/>
           <w:lang w:val="en-US"/>
         </w:rPr>
-        <w:t>Compute matrix D2 with updated distances from QA to remaining proteins</w:t>
-      </w:r>
+        <w:t>Compute matrix D2 with updated distances from QA to remaining proteins B, C and D</w:t>
+      </w:r>
+    </w:p>
+    <w:p>
+      <w:pPr>
+        <w:pStyle w:val="Normal1"/>
+        <w:rPr>
+          <w:sz w:val="20"/>
+          <w:lang w:val="en-US"/>
+        </w:rPr>
+      </w:pPr>
+    </w:p>
+    <w:p>
+      <w:pPr>
+        <w:pStyle w:val="Normal1"/>
+        <w:jc w:val="both"/>
+        <w:rPr>
+          <w:sz w:val="20"/>
+          <w:lang w:val="en-US"/>
+        </w:rPr>
+      </w:pPr>
+      <w:r>
+        <w:rPr>
+          <w:sz w:val="20"/>
+          <w:lang w:val="en-US"/>
+        </w:rPr>
+        <w:t>In order to iterate and identify the shortest distance between nodes QA, B, C and D (4 nodes) we need to compute the new distance matrix D2. We always use the original D matrix as the basis to compute distances between individual single proteins. To compute the distance between already clustered nodes (nodes with &gt;1 protein), we compute the mean distance between all possible protein pairs between the two nodes.</w:t>
+      </w:r>
+    </w:p>
+    <w:p>
+      <w:pPr>
+        <w:pStyle w:val="Normal1"/>
+        <w:jc w:val="both"/>
+        <w:rPr>
+          <w:sz w:val="20"/>
+          <w:szCs w:val="20"/>
+          <w:lang w:val="en-US"/>
+        </w:rPr>
+      </w:pPr>
+      <w:r>
+        <w:rPr>
+          <w:sz w:val="20"/>
+          <w:lang w:val="en-US"/>
+        </w:rPr>
+        <w:lastRenderedPageBreak/>
+        <w:t xml:space="preserve">For example: if we would need to compute the distance between QAB and CD, we would take distances </w:t>
+      </w:r>
+      <w:r>
+        <w:rPr>
+          <w:sz w:val="20"/>
+          <w:szCs w:val="20"/>
+          <w:lang w:val="en-US"/>
+        </w:rPr>
+        <w:t>(Q,C)</w:t>
+      </w:r>
+      <w:r>
+        <w:rPr>
+          <w:sz w:val="20"/>
+          <w:szCs w:val="20"/>
+          <w:lang w:val="en-US"/>
+        </w:rPr>
+        <w:t xml:space="preserve"> + (Q,D) + (A,C) + (A,D) + (B,C) + (B,D) and divide by </w:t>
+      </w:r>
+      <w:r>
+        <w:rPr>
+          <w:sz w:val="20"/>
+          <w:szCs w:val="20"/>
+          <w:lang w:val="en-US"/>
+        </w:rPr>
+        <w:t>6</w:t>
+      </w:r>
+      <w:r>
+        <w:rPr>
+          <w:sz w:val="20"/>
+          <w:szCs w:val="20"/>
+          <w:lang w:val="en-US"/>
+        </w:rPr>
+        <w:t xml:space="preserve"> (mean). This would be the distance between nodes QAB and CD. This is just an example and you need to find out what proteins will be joined in the next step (which proteins will be joined next) by computing the distance matrix D2 (having nodes QA, B, C, D; so it will be of size 4 x 4).</w:t>
+      </w:r>
+    </w:p>
+    <w:p>
+      <w:pPr>
+        <w:pStyle w:val="Normal1"/>
+        <w:jc w:val="both"/>
+        <w:rPr>
+          <w:lang w:val="en-US"/>
+        </w:rPr>
+      </w:pPr>
+    </w:p>
+    <w:p>
+      <w:pPr>
+        <w:pStyle w:val="Normal1"/>
+        <w:rPr>
+          <w:lang w:val="en-US"/>
+        </w:rPr>
+      </w:pPr>
       <w:r>
         <w:rPr>
           <w:b/>
@@ -3269,7 +3087,7 @@
           <w:sz w:val="20"/>
           <w:lang w:val="en-US"/>
         </w:rPr>
-        <w:t xml:space="preserve"> B, C </w:t>
+        <w:t>3</w:t>
       </w:r>
       <w:r>
         <w:rPr>
@@ -3278,258 +3096,8 @@
           <w:sz w:val="20"/>
           <w:lang w:val="en-US"/>
         </w:rPr>
-        <w:t>and D</w:t>
-      </w:r>
-    </w:p>
-    <w:p>
-      <w:pPr>
-        <w:pStyle w:val="Normal1"/>
-        <w:rPr>
-          <w:sz w:val="20"/>
-          <w:lang w:val="en-US"/>
-        </w:rPr>
-      </w:pPr>
-    </w:p>
-    <w:p>
-      <w:pPr>
-        <w:pStyle w:val="Normal1"/>
-        <w:jc w:val="both"/>
-        <w:rPr>
-          <w:sz w:val="20"/>
-          <w:lang w:val="en-US"/>
-        </w:rPr>
-      </w:pPr>
-      <w:r>
-        <w:rPr>
-          <w:sz w:val="20"/>
-          <w:lang w:val="en-US"/>
-        </w:rPr>
-        <w:t xml:space="preserve">In order to </w:t>
-      </w:r>
-      <w:r>
-        <w:rPr>
-          <w:sz w:val="20"/>
-          <w:lang w:val="en-US"/>
-        </w:rPr>
-        <w:t xml:space="preserve">iterate and </w:t>
-      </w:r>
-      <w:r>
-        <w:rPr>
-          <w:sz w:val="20"/>
-          <w:lang w:val="en-US"/>
-        </w:rPr>
-        <w:t>identify</w:t>
-      </w:r>
-      <w:r>
-        <w:rPr>
-          <w:sz w:val="20"/>
-          <w:lang w:val="en-US"/>
-        </w:rPr>
-        <w:t xml:space="preserve"> the shortest</w:t>
-      </w:r>
-      <w:r>
-        <w:rPr>
-          <w:sz w:val="20"/>
-          <w:lang w:val="en-US"/>
-        </w:rPr>
-        <w:t xml:space="preserve"> distance between nodes </w:t>
-      </w:r>
-      <w:r>
-        <w:rPr>
-          <w:sz w:val="20"/>
-          <w:lang w:val="en-US"/>
-        </w:rPr>
-        <w:t xml:space="preserve">QA, B, C and D (4 nodes) we need to compute </w:t>
-      </w:r>
-      <w:r>
-        <w:rPr>
-          <w:sz w:val="20"/>
-          <w:lang w:val="en-US"/>
-        </w:rPr>
-        <w:t>the</w:t>
-      </w:r>
-      <w:r>
-        <w:rPr>
-          <w:sz w:val="20"/>
-          <w:lang w:val="en-US"/>
-        </w:rPr>
-        <w:t xml:space="preserve"> new distance matrix D2. </w:t>
-      </w:r>
-      <w:r>
-        <w:rPr>
-          <w:sz w:val="20"/>
-          <w:lang w:val="en-US"/>
-        </w:rPr>
-        <w:t>W</w:t>
-      </w:r>
-      <w:r>
-        <w:rPr>
-          <w:sz w:val="20"/>
-          <w:lang w:val="en-US"/>
-        </w:rPr>
-        <w:t>e always use the original D matrix</w:t>
-      </w:r>
-      <w:r>
-        <w:rPr>
-          <w:sz w:val="20"/>
-          <w:lang w:val="en-US"/>
-        </w:rPr>
-        <w:t xml:space="preserve"> as the basis to compute distances between individual single proteins</w:t>
-      </w:r>
-      <w:r>
-        <w:rPr>
-          <w:sz w:val="20"/>
-          <w:lang w:val="en-US"/>
-        </w:rPr>
-        <w:t xml:space="preserve">. To compute the distance between </w:t>
-      </w:r>
-      <w:r>
-        <w:rPr>
-          <w:sz w:val="20"/>
-          <w:lang w:val="en-US"/>
-        </w:rPr>
-        <w:t xml:space="preserve">already clustered </w:t>
-      </w:r>
-      <w:r>
-        <w:rPr>
-          <w:sz w:val="20"/>
-          <w:lang w:val="en-US"/>
-        </w:rPr>
-        <w:t>node</w:t>
-      </w:r>
-      <w:r>
-        <w:rPr>
-          <w:sz w:val="20"/>
-          <w:lang w:val="en-US"/>
-        </w:rPr>
-        <w:t xml:space="preserve">s (nodes with &gt;1 protein), we compute the mean distance between all possible </w:t>
-      </w:r>
-      <w:r>
-        <w:rPr>
-          <w:sz w:val="20"/>
-          <w:lang w:val="en-US"/>
-        </w:rPr>
-        <w:t xml:space="preserve">protein </w:t>
-      </w:r>
-      <w:r>
-        <w:rPr>
-          <w:sz w:val="20"/>
-          <w:lang w:val="en-US"/>
-        </w:rPr>
-        <w:t>pairs between the two nodes.</w:t>
-      </w:r>
-    </w:p>
-    <w:p>
-      <w:pPr>
-        <w:pStyle w:val="Normal1"/>
-        <w:jc w:val="both"/>
-        <w:rPr>
-          <w:sz w:val="20"/>
-          <w:szCs w:val="20"/>
-          <w:lang w:val="en-US"/>
-        </w:rPr>
-      </w:pPr>
-      <w:r>
-        <w:rPr>
-          <w:sz w:val="20"/>
-          <w:lang w:val="en-US"/>
-        </w:rPr>
-        <w:lastRenderedPageBreak/>
-        <w:t xml:space="preserve">For example: if we would need to compute the distance between QAB and CD, we would take distances </w:t>
-      </w:r>
-      <w:r>
-        <w:rPr>
-          <w:sz w:val="20"/>
-          <w:szCs w:val="20"/>
-          <w:lang w:val="en-US"/>
-        </w:rPr>
-        <w:t>(</w:t>
-      </w:r>
-      <w:proofErr w:type="gramStart"/>
-      <w:r>
-        <w:rPr>
-          <w:sz w:val="20"/>
-          <w:szCs w:val="20"/>
-          <w:lang w:val="en-US"/>
-        </w:rPr>
-        <w:t>Q,C</w:t>
-      </w:r>
-      <w:proofErr w:type="gramEnd"/>
-      <w:r>
-        <w:rPr>
-          <w:sz w:val="20"/>
-          <w:szCs w:val="20"/>
-          <w:lang w:val="en-US"/>
-        </w:rPr>
-        <w:t>)</w:t>
-      </w:r>
-      <w:r>
-        <w:rPr>
-          <w:sz w:val="20"/>
-          <w:szCs w:val="20"/>
-          <w:lang w:val="en-US"/>
-        </w:rPr>
-        <w:t xml:space="preserve"> + (Q,D) + (A,C) + (A,D) + (B,C) + (B,D) and divide by </w:t>
-      </w:r>
-      <w:r>
-        <w:rPr>
-          <w:sz w:val="20"/>
-          <w:szCs w:val="20"/>
-          <w:lang w:val="en-US"/>
-        </w:rPr>
-        <w:t>6</w:t>
-      </w:r>
-      <w:r>
-        <w:rPr>
-          <w:sz w:val="20"/>
-          <w:szCs w:val="20"/>
-          <w:lang w:val="en-US"/>
-        </w:rPr>
-        <w:t xml:space="preserve"> (mean). This would be the distance between nodes QAB and CD. This is just an example and you need to find out what proteins will be joined in the next step (whic</w:t>
-      </w:r>
-      <w:r>
-        <w:rPr>
-          <w:sz w:val="20"/>
-          <w:szCs w:val="20"/>
-          <w:lang w:val="en-US"/>
-        </w:rPr>
-        <w:t xml:space="preserve">h proteins will be joined next) by computing the distance matrix D2 (having nodes QA, B, C, D; </w:t>
-      </w:r>
-      <w:proofErr w:type="gramStart"/>
-      <w:r>
-        <w:rPr>
-          <w:sz w:val="20"/>
-          <w:szCs w:val="20"/>
-          <w:lang w:val="en-US"/>
-        </w:rPr>
-        <w:t>so</w:t>
-      </w:r>
-      <w:proofErr w:type="gramEnd"/>
-      <w:r>
-        <w:rPr>
-          <w:sz w:val="20"/>
-          <w:szCs w:val="20"/>
-          <w:lang w:val="en-US"/>
-        </w:rPr>
-        <w:t xml:space="preserve"> it will be of size 4 x 4).</w:t>
-      </w:r>
-    </w:p>
-    <w:p>
-      <w:pPr>
-        <w:pStyle w:val="Normal1"/>
-        <w:jc w:val="both"/>
-        <w:rPr>
-          <w:lang w:val="en-US"/>
-        </w:rPr>
-      </w:pPr>
-    </w:p>
-    <w:p>
-      <w:pPr>
-        <w:pStyle w:val="Normal1"/>
-        <w:rPr>
-          <w:lang w:val="en-US"/>
-        </w:rPr>
-      </w:pPr>
+        <w:t xml:space="preserve">. </w:t>
+      </w:r>
       <w:r>
         <w:rPr>
           <w:b/>
@@ -3537,7 +3105,7 @@
           <w:sz w:val="20"/>
           <w:lang w:val="en-US"/>
         </w:rPr>
-        <w:t>3</w:t>
+        <w:t>Repeat</w:t>
       </w:r>
       <w:r>
         <w:rPr>
@@ -3546,24 +3114,6 @@
           <w:sz w:val="20"/>
           <w:lang w:val="en-US"/>
         </w:rPr>
-        <w:t xml:space="preserve">. </w:t>
-      </w:r>
-      <w:r>
-        <w:rPr>
-          <w:b/>
-          <w:i/>
-          <w:sz w:val="20"/>
-          <w:lang w:val="en-US"/>
-        </w:rPr>
-        <w:t>Repeat</w:t>
-      </w:r>
-      <w:r>
-        <w:rPr>
-          <w:b/>
-          <w:i/>
-          <w:sz w:val="20"/>
-          <w:lang w:val="en-US"/>
-        </w:rPr>
         <w:br/>
       </w:r>
     </w:p>
@@ -3581,63 +3131,7 @@
           <w:sz w:val="20"/>
           <w:lang w:val="en-US"/>
         </w:rPr>
-        <w:t xml:space="preserve">Repeat the joining of the proteins and nodes by computing a new distance matrix </w:t>
-      </w:r>
-      <w:r>
-        <w:rPr>
-          <w:sz w:val="20"/>
-          <w:lang w:val="en-US"/>
-        </w:rPr>
-        <w:t>at each step (</w:t>
-      </w:r>
-      <w:r>
-        <w:rPr>
-          <w:sz w:val="20"/>
-          <w:lang w:val="en-US"/>
-        </w:rPr>
-        <w:t xml:space="preserve">D2, </w:t>
-      </w:r>
-      <w:r>
-        <w:rPr>
-          <w:sz w:val="20"/>
-          <w:lang w:val="en-US"/>
-        </w:rPr>
-        <w:t xml:space="preserve">D3, D4) </w:t>
-      </w:r>
-      <w:r>
-        <w:rPr>
-          <w:sz w:val="20"/>
-          <w:lang w:val="en-US"/>
-        </w:rPr>
-        <w:t>and selecting the closest nodes until you reach the “root”</w:t>
-      </w:r>
-      <w:r>
-        <w:rPr>
-          <w:sz w:val="20"/>
-          <w:lang w:val="en-US"/>
-        </w:rPr>
-        <w:t xml:space="preserve"> node (QABCD).</w:t>
-      </w:r>
-      <w:r>
-        <w:rPr>
-          <w:sz w:val="20"/>
-          <w:lang w:val="en-US"/>
-        </w:rPr>
-        <w:t xml:space="preserve"> Draw the tree with all the di</w:t>
-      </w:r>
-      <w:r>
-        <w:rPr>
-          <w:sz w:val="20"/>
-          <w:lang w:val="en-US"/>
-        </w:rPr>
-        <w:t>s</w:t>
-      </w:r>
-      <w:r>
-        <w:rPr>
-          <w:sz w:val="20"/>
-          <w:lang w:val="en-US"/>
-        </w:rPr>
-        <w:t>tances.</w:t>
+        <w:t>Repeat the joining of the proteins and nodes by computing a new distance matrix at each step (D2, D3, D4) and selecting the closest nodes until you reach the “root” node (QABCD). Draw the tree with all the distances.</w:t>
       </w:r>
     </w:p>
     <w:p>
@@ -3675,7 +3169,7 @@
           <w:lang w:val="en-US" w:eastAsia="en-GB"/>
         </w:rPr>
         <w:drawing>
-          <wp:inline distT="0" distB="0" distL="0" distR="0" wp14:anchorId="10D0A74B" wp14:editId="2FAE9CD9">
+          <wp:inline distT="0" distB="0" distL="0" distR="0" wp14:anchorId="05C79AFF" wp14:editId="5591DA63">
             <wp:extent cx="190500" cy="190500"/>
             <wp:effectExtent l="0" t="0" r="0" b="0"/>
             <wp:docPr id="10" name="image04.png"/>
@@ -3713,28 +3207,7 @@
           <w:sz w:val="20"/>
           <w:lang w:val="en-US"/>
         </w:rPr>
-        <w:t xml:space="preserve"> </w:t>
-      </w:r>
-      <w:r>
-        <w:rPr>
-          <w:sz w:val="20"/>
-          <w:lang w:val="en-US"/>
-        </w:rPr>
-        <w:t xml:space="preserve">Optional task: </w:t>
-      </w:r>
-      <w:r>
-        <w:rPr>
-          <w:sz w:val="20"/>
-          <w:lang w:val="en-US"/>
-        </w:rPr>
-        <w:t xml:space="preserve">write a complete Python script to compute a </w:t>
-      </w:r>
-      <w:r>
-        <w:rPr>
-          <w:sz w:val="20"/>
-          <w:lang w:val="en-US"/>
-        </w:rPr>
-        <w:t>UPGMA</w:t>
+        <w:t xml:space="preserve"> Optional task: write a complete Python script to compute a UPGMA</w:t>
       </w:r>
       <w:r>
         <w:rPr>
@@ -3796,7 +3269,7 @@
           <w:lang w:val="en-US" w:eastAsia="en-GB"/>
         </w:rPr>
         <w:drawing>
-          <wp:inline distT="0" distB="0" distL="0" distR="0" wp14:anchorId="2613EC88" wp14:editId="6565ED21">
+          <wp:inline distT="0" distB="0" distL="0" distR="0" wp14:anchorId="5773F92E" wp14:editId="172B4529">
             <wp:extent cx="190500" cy="190500"/>
             <wp:effectExtent l="0" t="0" r="0" b="0"/>
             <wp:docPr id="8" name="image04.png"/>
@@ -3843,31 +3316,7 @@
           <w:sz w:val="20"/>
           <w:lang w:val="en-US"/>
         </w:rPr>
-        <w:t xml:space="preserve">UPGMA </w:t>
-      </w:r>
-      <w:r>
-        <w:rPr>
-          <w:b/>
-          <w:sz w:val="20"/>
-          <w:lang w:val="en-US"/>
-        </w:rPr>
-        <w:t>computation and</w:t>
-      </w:r>
-      <w:r>
-        <w:rPr>
-          <w:b/>
-          <w:sz w:val="20"/>
-          <w:lang w:val="en-US"/>
-        </w:rPr>
-        <w:t xml:space="preserve"> visualization with </w:t>
-      </w:r>
-      <w:r>
-        <w:rPr>
-          <w:b/>
-          <w:sz w:val="20"/>
-          <w:lang w:val="en-US"/>
-        </w:rPr>
-        <w:t>MAFFT web server</w:t>
+        <w:t>UPGMA computation and visualization with MAFFT web server</w:t>
       </w:r>
     </w:p>
     <w:p>
@@ -3901,33 +3350,9 @@
           <w:szCs w:val="20"/>
           <w:lang w:val="en-US"/>
         </w:rPr>
-        <w:t xml:space="preserve">you will use the </w:t>
-      </w:r>
-      <w:r>
-        <w:rPr>
-          <w:sz w:val="20"/>
-          <w:szCs w:val="20"/>
-          <w:lang w:val="en-US"/>
-        </w:rPr>
-        <w:t>MAFFT web server</w:t>
-      </w:r>
-      <w:r>
-        <w:rPr>
-          <w:sz w:val="20"/>
-          <w:szCs w:val="20"/>
-          <w:lang w:val="en-US"/>
-        </w:rPr>
-        <w:t xml:space="preserve"> </w:t>
-      </w:r>
-      <w:r>
-        <w:rPr>
-          <w:sz w:val="20"/>
-          <w:szCs w:val="20"/>
-          <w:lang w:val="en-US"/>
-        </w:rPr>
-        <w:t>(</w:t>
-      </w:r>
-      <w:hyperlink r:id="rId13" w:history="1">
+        <w:t>you will use the MAFFT web server (</w:t>
+      </w:r>
+      <w:hyperlink r:id="rId12" w:history="1">
         <w:r>
           <w:rPr>
             <w:rStyle w:val="Hyperlink"/>
@@ -3950,56 +3375,143 @@
           <w:sz w:val="20"/>
           <w:lang w:val="en-US"/>
         </w:rPr>
+        <w:t xml:space="preserve"> to create phylogenetic trees for the original MSF-1 proteins and visualize them. If you already downloaded (“cloned”) the exercise folder, you can find all files required for this under </w:t>
+      </w:r>
+      <w:r>
+        <w:rPr>
+          <w:sz w:val="20"/>
+          <w:szCs w:val="20"/>
+        </w:rPr>
+        <w:t xml:space="preserve">Bio334 </w:t>
+      </w:r>
+      <w:r>
+        <w:rPr>
+          <w:rFonts w:ascii="Segoe UI Symbol" w:hAnsi="Segoe UI Symbol" w:cs="Segoe UI Symbol"/>
+          <w:b/>
+          <w:bCs/>
+          <w:sz w:val="20"/>
+          <w:szCs w:val="20"/>
+        </w:rPr>
+        <w:t>➞</w:t>
+      </w:r>
+      <w:r>
+        <w:rPr>
+          <w:sz w:val="20"/>
+          <w:szCs w:val="20"/>
+        </w:rPr>
         <w:t xml:space="preserve"> </w:t>
       </w:r>
       <w:r>
         <w:rPr>
           <w:sz w:val="20"/>
-          <w:lang w:val="en-US"/>
-        </w:rPr>
-        <w:t xml:space="preserve">to create phylogenetic trees for the </w:t>
-      </w:r>
-      <w:r>
-        <w:rPr>
-          <w:sz w:val="20"/>
-          <w:lang w:val="en-US"/>
-        </w:rPr>
-        <w:t xml:space="preserve">original </w:t>
-      </w:r>
-      <w:r>
-        <w:rPr>
-          <w:sz w:val="20"/>
-          <w:lang w:val="en-US"/>
-        </w:rPr>
-        <w:t xml:space="preserve">MSF-1 </w:t>
-      </w:r>
-      <w:r>
-        <w:rPr>
-          <w:sz w:val="20"/>
-          <w:lang w:val="en-US"/>
-        </w:rPr>
-        <w:t>proteins</w:t>
-      </w:r>
-      <w:r>
-        <w:rPr>
-          <w:sz w:val="20"/>
-          <w:lang w:val="en-US"/>
-        </w:rPr>
-        <w:t xml:space="preserve"> and visua</w:t>
-      </w:r>
-      <w:r>
-        <w:rPr>
-          <w:sz w:val="20"/>
-          <w:lang w:val="en-US"/>
-        </w:rPr>
-        <w:t>lize the</w:t>
-      </w:r>
-      <w:r>
-        <w:rPr>
-          <w:sz w:val="20"/>
-          <w:lang w:val="en-US"/>
-        </w:rPr>
-        <w:t>m.</w:t>
+          <w:szCs w:val="20"/>
+        </w:rPr>
+        <w:t>0</w:t>
+      </w:r>
+      <w:r>
+        <w:rPr>
+          <w:sz w:val="20"/>
+          <w:szCs w:val="20"/>
+        </w:rPr>
+        <w:t>4</w:t>
+      </w:r>
+      <w:r>
+        <w:rPr>
+          <w:sz w:val="20"/>
+          <w:szCs w:val="20"/>
+        </w:rPr>
+        <w:t>_</w:t>
+      </w:r>
+      <w:r>
+        <w:rPr>
+          <w:sz w:val="20"/>
+          <w:szCs w:val="20"/>
+        </w:rPr>
+        <w:t>nj_trees</w:t>
+      </w:r>
+      <w:r>
+        <w:rPr>
+          <w:sz w:val="20"/>
+          <w:szCs w:val="20"/>
+        </w:rPr>
+        <w:t xml:space="preserve"> </w:t>
+      </w:r>
+      <w:r>
+        <w:rPr>
+          <w:rFonts w:ascii="Segoe UI Symbol" w:hAnsi="Segoe UI Symbol" w:cs="Segoe UI Symbol"/>
+          <w:b/>
+          <w:bCs/>
+          <w:sz w:val="20"/>
+          <w:szCs w:val="20"/>
+        </w:rPr>
+        <w:t>➞</w:t>
+      </w:r>
+      <w:r>
+        <w:rPr>
+          <w:sz w:val="20"/>
+          <w:szCs w:val="20"/>
+        </w:rPr>
+        <w:t xml:space="preserve"> </w:t>
+      </w:r>
+      <w:r>
+        <w:rPr>
+          <w:sz w:val="20"/>
+          <w:szCs w:val="20"/>
+        </w:rPr>
+        <w:t xml:space="preserve">exercises </w:t>
+      </w:r>
+      <w:r>
+        <w:rPr>
+          <w:rFonts w:ascii="Segoe UI Symbol" w:hAnsi="Segoe UI Symbol" w:cs="Segoe UI Symbol"/>
+          <w:b/>
+          <w:bCs/>
+          <w:sz w:val="20"/>
+          <w:szCs w:val="20"/>
+        </w:rPr>
+        <w:t>➞</w:t>
+      </w:r>
+      <w:r>
+        <w:rPr>
+          <w:sz w:val="20"/>
+          <w:szCs w:val="20"/>
+        </w:rPr>
+        <w:t xml:space="preserve"> </w:t>
+      </w:r>
+      <w:r>
+        <w:rPr>
+          <w:sz w:val="20"/>
+          <w:szCs w:val="20"/>
+        </w:rPr>
+        <w:t>files in your R</w:t>
+      </w:r>
+      <w:r>
+        <w:rPr>
+          <w:sz w:val="20"/>
+          <w:szCs w:val="20"/>
+        </w:rPr>
+        <w:t>enku lab environment</w:t>
+      </w:r>
+      <w:r>
+        <w:rPr>
+          <w:sz w:val="20"/>
+          <w:szCs w:val="20"/>
+        </w:rPr>
+        <w:t xml:space="preserve">. Otherwise, you can download the folder by typing </w:t>
+      </w:r>
+      <w:r>
+        <w:rPr>
+          <w:rFonts w:ascii="Consolas" w:hAnsi="Consolas" w:cs="Consolas"/>
+          <w:sz w:val="20"/>
+          <w:szCs w:val="20"/>
+        </w:rPr>
+        <w:t>git clone https://github.com/meringlab/Bio334.git</w:t>
+      </w:r>
+      <w:r>
+        <w:rPr>
+          <w:sz w:val="20"/>
+          <w:szCs w:val="20"/>
+        </w:rPr>
+        <w:t xml:space="preserve"> into the Terminal.</w:t>
       </w:r>
     </w:p>
     <w:p>
@@ -4034,21 +3546,7 @@
           <w:sz w:val="20"/>
           <w:lang w:val="en-US"/>
         </w:rPr>
-        <w:t xml:space="preserve">: Conversion of the FASTA file </w:t>
-      </w:r>
-      <w:r>
-        <w:rPr>
-          <w:sz w:val="20"/>
-          <w:lang w:val="en-US"/>
-        </w:rPr>
-        <w:t>using</w:t>
-      </w:r>
-      <w:r>
-        <w:rPr>
-          <w:sz w:val="20"/>
-          <w:lang w:val="en-US"/>
-        </w:rPr>
-        <w:t xml:space="preserve"> </w:t>
+        <w:t xml:space="preserve">: Conversion of the FASTA file using </w:t>
       </w:r>
       <w:r>
         <w:rPr>
@@ -4091,81 +3589,9 @@
           <w:sz w:val="20"/>
           <w:lang w:val="en-US"/>
         </w:rPr>
-        <w:t>In order to</w:t>
-      </w:r>
-      <w:r>
-        <w:rPr>
-          <w:sz w:val="20"/>
-          <w:lang w:val="en-US"/>
-        </w:rPr>
-        <w:t xml:space="preserve"> interpret our results</w:t>
-      </w:r>
-      <w:r>
-        <w:rPr>
-          <w:sz w:val="20"/>
-          <w:lang w:val="en-US"/>
-        </w:rPr>
-        <w:t xml:space="preserve"> more easily</w:t>
-      </w:r>
-      <w:r>
-        <w:rPr>
-          <w:sz w:val="20"/>
-          <w:lang w:val="en-US"/>
-        </w:rPr>
-        <w:t xml:space="preserve">, we will first change the sequence identifiers to contain only the </w:t>
-      </w:r>
-      <w:r>
-        <w:rPr>
-          <w:sz w:val="20"/>
-          <w:lang w:val="en-US"/>
-        </w:rPr>
-        <w:t>taxonomic names</w:t>
-      </w:r>
-      <w:r>
-        <w:rPr>
-          <w:sz w:val="20"/>
-          <w:lang w:val="en-US"/>
-        </w:rPr>
-        <w:t xml:space="preserve"> of the bacterial species</w:t>
-      </w:r>
-      <w:r>
-        <w:rPr>
-          <w:sz w:val="20"/>
-          <w:lang w:val="en-US"/>
-        </w:rPr>
-        <w:t>. This informati</w:t>
-      </w:r>
-      <w:bookmarkStart w:id="0" w:name="_GoBack"/>
-      <w:bookmarkEnd w:id="0"/>
-      <w:r>
-        <w:rPr>
-          <w:sz w:val="20"/>
-          <w:lang w:val="en-US"/>
-        </w:rPr>
-        <w:t xml:space="preserve">on is already included in the sequence identifiers and </w:t>
-      </w:r>
-      <w:r>
-        <w:rPr>
-          <w:sz w:val="20"/>
-          <w:lang w:val="en-US"/>
-        </w:rPr>
-        <w:t xml:space="preserve">is </w:t>
-      </w:r>
-      <w:r>
-        <w:rPr>
-          <w:sz w:val="20"/>
-          <w:lang w:val="en-US"/>
-        </w:rPr>
-        <w:t>based on</w:t>
-      </w:r>
-      <w:r>
-        <w:rPr>
-          <w:sz w:val="20"/>
-          <w:lang w:val="en-US"/>
-        </w:rPr>
-        <w:t xml:space="preserve"> information from the NCBI taxonomy database (</w:t>
-      </w:r>
-      <w:hyperlink r:id="rId14" w:history="1">
+        <w:t>In order to interpret our results more easily, we will first change the sequence identifiers to contain only the taxonomic names of each bacterial species. This information is already included in the sequence identifiers and is based on information from the NCBI taxonomy database (</w:t>
+      </w:r>
+      <w:hyperlink r:id="rId13" w:history="1">
         <w:r>
           <w:rPr>
             <w:rStyle w:val="Hyperlink"/>
@@ -4225,30 +3651,8 @@
           <w:sz w:val="20"/>
           <w:lang w:val="en-US"/>
         </w:rPr>
-        <w:t xml:space="preserve"> the </w:t>
-      </w:r>
-      <w:r>
-        <w:rPr>
-          <w:sz w:val="20"/>
-          <w:lang w:val="en-US"/>
-        </w:rPr>
-        <w:t xml:space="preserve">aligned </w:t>
-      </w:r>
-      <w:r>
-        <w:rPr>
-          <w:sz w:val="20"/>
-          <w:lang w:val="en-US"/>
-        </w:rPr>
-        <w:t>FASTA files from the previous session (</w:t>
-      </w:r>
-      <w:r>
-        <w:rPr>
-          <w:sz w:val="20"/>
-          <w:lang w:val="en-US"/>
-        </w:rPr>
-        <w:t xml:space="preserve">i.e. </w:t>
-      </w:r>
-      <w:proofErr w:type="spellStart"/>
+        <w:t xml:space="preserve"> the aligned FASTA file </w:t>
+      </w:r>
       <w:r>
         <w:rPr>
           <w:rFonts w:ascii="Courier New" w:hAnsi="Courier New" w:cs="Courier New"/>
@@ -4273,13 +3677,12 @@
         </w:rPr>
         <w:t>a</w:t>
       </w:r>
-      <w:proofErr w:type="spellEnd"/>
-      <w:r>
-        <w:rPr>
-          <w:sz w:val="20"/>
-          <w:lang w:val="en-US"/>
-        </w:rPr>
-        <w:t xml:space="preserve">) </w:t>
+      <w:r>
+        <w:rPr>
+          <w:sz w:val="20"/>
+          <w:lang w:val="en-US"/>
+        </w:rPr>
+        <w:t xml:space="preserve"> from the previous session </w:t>
       </w:r>
       <w:r>
         <w:rPr>
@@ -4293,7 +3696,7 @@
           <w:sz w:val="20"/>
           <w:lang w:val="en-US"/>
         </w:rPr>
-        <w:t>use the</w:t>
+        <w:t>replace the header of each sequence with</w:t>
       </w:r>
       <w:r>
         <w:rPr>
@@ -4307,42 +3710,7 @@
           <w:sz w:val="20"/>
           <w:lang w:val="en-US"/>
         </w:rPr>
-        <w:t>taxonomic i</w:t>
-      </w:r>
-      <w:r>
-        <w:rPr>
-          <w:sz w:val="20"/>
-          <w:lang w:val="en-US"/>
-        </w:rPr>
-        <w:t xml:space="preserve">dentifier </w:t>
-      </w:r>
-      <w:r>
-        <w:rPr>
-          <w:sz w:val="20"/>
-          <w:lang w:val="en-US"/>
-        </w:rPr>
-        <w:t>(</w:t>
-      </w:r>
-      <w:r>
-        <w:rPr>
-          <w:sz w:val="20"/>
-          <w:lang w:val="en-US"/>
-        </w:rPr>
-        <w:t>after</w:t>
-      </w:r>
-      <w:r>
-        <w:rPr>
-          <w:sz w:val="20"/>
-          <w:lang w:val="en-US"/>
-        </w:rPr>
-        <w:t xml:space="preserve"> the</w:t>
-      </w:r>
-      <w:r>
-        <w:rPr>
-          <w:sz w:val="20"/>
-          <w:lang w:val="en-US"/>
-        </w:rPr>
-        <w:t xml:space="preserve"> </w:t>
+        <w:t xml:space="preserve">its taxonomic name. For UniProt headers, this name always follows the </w:t>
       </w:r>
       <w:r>
         <w:rPr>
@@ -4350,76 +3718,63 @@
           <w:sz w:val="20"/>
           <w:lang w:val="en-US"/>
         </w:rPr>
-        <w:t>O</w:t>
-      </w:r>
-      <w:r>
-        <w:rPr>
-          <w:b/>
-          <w:sz w:val="20"/>
-          <w:lang w:val="en-US"/>
-        </w:rPr>
-        <w:t>S</w:t>
-      </w:r>
-      <w:r>
-        <w:rPr>
-          <w:b/>
-          <w:sz w:val="20"/>
-          <w:lang w:val="en-US"/>
-        </w:rPr>
-        <w:t>=</w:t>
-      </w:r>
-      <w:r>
-        <w:rPr>
-          <w:sz w:val="20"/>
-          <w:lang w:val="en-US"/>
-        </w:rPr>
-        <w:t xml:space="preserve"> prefix</w:t>
-      </w:r>
-      <w:r>
-        <w:rPr>
-          <w:sz w:val="20"/>
-          <w:lang w:val="en-US"/>
-        </w:rPr>
-        <w:t xml:space="preserve">) </w:t>
-      </w:r>
-      <w:r>
-        <w:rPr>
-          <w:sz w:val="20"/>
-          <w:lang w:val="en-US"/>
-        </w:rPr>
-        <w:t>as sequence identifier</w:t>
-      </w:r>
-      <w:r>
-        <w:rPr>
-          <w:sz w:val="20"/>
-          <w:lang w:val="en-US"/>
-        </w:rPr>
-        <w:t xml:space="preserve"> (specifics of </w:t>
-      </w:r>
-      <w:proofErr w:type="spellStart"/>
-      <w:r>
-        <w:rPr>
-          <w:sz w:val="20"/>
-          <w:lang w:val="en-US"/>
-        </w:rPr>
-        <w:t>uniprot</w:t>
-      </w:r>
-      <w:proofErr w:type="spellEnd"/>
-      <w:r>
-        <w:rPr>
-          <w:sz w:val="20"/>
-          <w:lang w:val="en-US"/>
-        </w:rPr>
-        <w:t xml:space="preserve"> headers </w:t>
-      </w:r>
-      <w:hyperlink r:id="rId15" w:history="1">
+        <w:t>OS=</w:t>
+      </w:r>
+      <w:r>
+        <w:rPr>
+          <w:sz w:val="20"/>
+          <w:lang w:val="en-US"/>
+        </w:rPr>
+        <w:t xml:space="preserve"> prefix (field </w:t>
+      </w:r>
+      <w:r>
+        <w:rPr>
+          <w:rFonts w:ascii="Courier New" w:hAnsi="Courier New" w:cs="Courier New"/>
+          <w:sz w:val="20"/>
+          <w:lang w:val="en-US"/>
+        </w:rPr>
+        <w:t>OrganismName</w:t>
+      </w:r>
+      <w:r>
+        <w:rPr>
+          <w:sz w:val="20"/>
+          <w:lang w:val="en-US"/>
+        </w:rPr>
+        <w:t xml:space="preserve">) as </w:t>
+      </w:r>
+      <w:bookmarkStart w:id="0" w:name="_GoBack"/>
+      <w:bookmarkEnd w:id="0"/>
+      <w:r>
+        <w:rPr>
+          <w:sz w:val="20"/>
+          <w:lang w:val="en-US"/>
+        </w:rPr>
+        <w:t>defined in the FASTA specification (</w:t>
+      </w:r>
+      <w:hyperlink r:id="rId14" w:history="1">
         <w:r>
           <w:rPr>
             <w:rStyle w:val="Hyperlink"/>
             <w:sz w:val="20"/>
             <w:lang w:val="en-US"/>
           </w:rPr>
-          <w:t>https://www.uniprot.org/help/fasta-headers</w:t>
+          <w:t>https://www.uniprot.org/help/fasta-h</w:t>
+        </w:r>
+        <w:r>
+          <w:rPr>
+            <w:rStyle w:val="Hyperlink"/>
+            <w:sz w:val="20"/>
+            <w:lang w:val="en-US"/>
+          </w:rPr>
+          <w:t>e</w:t>
+        </w:r>
+        <w:r>
+          <w:rPr>
+            <w:rStyle w:val="Hyperlink"/>
+            <w:sz w:val="20"/>
+            <w:lang w:val="en-US"/>
+          </w:rPr>
+          <w:t>aders</w:t>
         </w:r>
       </w:hyperlink>
       <w:r>
@@ -4427,14 +3782,7 @@
           <w:sz w:val="20"/>
           <w:lang w:val="en-US"/>
         </w:rPr>
-        <w:t>)</w:t>
-      </w:r>
-      <w:r>
-        <w:rPr>
-          <w:sz w:val="20"/>
-          <w:lang w:val="en-US"/>
-        </w:rPr>
-        <w:t>.</w:t>
+        <w:t>).</w:t>
       </w:r>
     </w:p>
     <w:p>
@@ -4491,25 +3839,7 @@
           <w:sz w:val="20"/>
           <w:lang w:val="en-US"/>
         </w:rPr>
-        <w:t xml:space="preserve">&gt;tr|A0A017H5R7|A0A017H5R7_9FUSO </w:t>
-      </w:r>
-      <w:proofErr w:type="spellStart"/>
-      <w:r>
-        <w:rPr>
-          <w:rFonts w:ascii="Courier New" w:eastAsia="Courier New" w:hAnsi="Courier New" w:cs="Courier New"/>
-          <w:sz w:val="20"/>
-          <w:lang w:val="en-US"/>
-        </w:rPr>
-        <w:t>Acylglycerophosphoethanolamine</w:t>
-      </w:r>
-      <w:proofErr w:type="spellEnd"/>
-      <w:r>
-        <w:rPr>
-          <w:rFonts w:ascii="Courier New" w:eastAsia="Courier New" w:hAnsi="Courier New" w:cs="Courier New"/>
-          <w:sz w:val="20"/>
-          <w:lang w:val="en-US"/>
-        </w:rPr>
-        <w:t xml:space="preserve"> acyltransferase OS=</w:t>
+        <w:t>&gt;tr|A0A017H5R7|A0A017H5R7_9FUSO Acylglycerophosphoethanolamine acyltransferase OS=</w:t>
       </w:r>
       <w:r>
         <w:rPr>
@@ -4518,9 +3848,155 @@
           <w:sz w:val="20"/>
           <w:lang w:val="en-US"/>
         </w:rPr>
-        <w:t xml:space="preserve">Fusobacterium </w:t>
-      </w:r>
-      <w:proofErr w:type="spellStart"/>
+        <w:t>Fusobacterium necrophorum subsp. funduliforme B35</w:t>
+      </w:r>
+      <w:r>
+        <w:rPr>
+          <w:rFonts w:ascii="Courier New" w:eastAsia="Courier New" w:hAnsi="Courier New" w:cs="Courier New"/>
+          <w:sz w:val="20"/>
+          <w:lang w:val="en-US"/>
+        </w:rPr>
+        <w:t xml:space="preserve"> OX=</w:t>
+      </w:r>
+      <w:r>
+        <w:rPr>
+          <w:rFonts w:ascii="Courier New" w:eastAsia="Courier New" w:hAnsi="Courier New" w:cs="Courier New"/>
+          <w:sz w:val="20"/>
+          <w:lang w:val="en-US"/>
+        </w:rPr>
+        <w:t>1226633</w:t>
+      </w:r>
+      <w:r>
+        <w:rPr>
+          <w:rFonts w:ascii="Courier New" w:eastAsia="Courier New" w:hAnsi="Courier New" w:cs="Courier New"/>
+          <w:sz w:val="20"/>
+          <w:lang w:val="en-US"/>
+        </w:rPr>
+        <w:t xml:space="preserve"> GN=FNF_06146 PE=4 SV=1</w:t>
+      </w:r>
+    </w:p>
+    <w:p>
+      <w:pPr>
+        <w:pStyle w:val="Normal1"/>
+        <w:rPr>
+          <w:rFonts w:ascii="Courier New" w:eastAsia="Courier New" w:hAnsi="Courier New" w:cs="Courier New"/>
+          <w:sz w:val="20"/>
+          <w:lang w:val="en-US"/>
+        </w:rPr>
+      </w:pPr>
+      <w:r>
+        <w:rPr>
+          <w:rFonts w:ascii="Courier New" w:eastAsia="Courier New" w:hAnsi="Courier New" w:cs="Courier New"/>
+          <w:sz w:val="20"/>
+          <w:lang w:val="en-US"/>
+        </w:rPr>
+        <w:t>MLLTQRKFLPLFLTQFLGALNDNLLKMAIITFITYHLQGSLTEKGILISSVNVITILPMF</w:t>
+      </w:r>
+    </w:p>
+    <w:p>
+      <w:pPr>
+        <w:pStyle w:val="Normal1"/>
+        <w:rPr>
+          <w:rFonts w:ascii="Courier New" w:eastAsia="Courier New" w:hAnsi="Courier New" w:cs="Courier New"/>
+          <w:sz w:val="20"/>
+          <w:lang w:val="en-US"/>
+        </w:rPr>
+      </w:pPr>
+      <w:r>
+        <w:rPr>
+          <w:rFonts w:ascii="Courier New" w:eastAsia="Courier New" w:hAnsi="Courier New" w:cs="Courier New"/>
+          <w:sz w:val="20"/>
+          <w:lang w:val="en-US"/>
+        </w:rPr>
+        <w:t>FISATAGQFADKFQRNSLVKIIKGIEILGIFFCIFFFYSGQYSLILLTLFVMSTRSAFFG</w:t>
+      </w:r>
+    </w:p>
+    <w:p>
+      <w:pPr>
+        <w:pStyle w:val="Normal1"/>
+        <w:rPr>
+          <w:lang w:val="en-US"/>
+        </w:rPr>
+      </w:pPr>
+      <w:r>
+        <w:rPr>
+          <w:rFonts w:ascii="Courier New" w:eastAsia="Courier New" w:hAnsi="Courier New" w:cs="Courier New"/>
+          <w:sz w:val="20"/>
+          <w:lang w:val="en-US"/>
+        </w:rPr>
+        <w:t>…</w:t>
+      </w:r>
+    </w:p>
+    <w:p>
+      <w:pPr>
+        <w:pStyle w:val="Normal1"/>
+        <w:rPr>
+          <w:lang w:val="en-US"/>
+        </w:rPr>
+      </w:pPr>
+    </w:p>
+    <w:p>
+      <w:pPr>
+        <w:pStyle w:val="Normal1"/>
+        <w:ind w:firstLine="720"/>
+        <w:rPr>
+          <w:lang w:val="en-US"/>
+        </w:rPr>
+      </w:pPr>
+      <w:r>
+        <w:rPr>
+          <w:sz w:val="20"/>
+          <w:lang w:val="en-US"/>
+        </w:rPr>
+        <w:sym w:font="Symbol" w:char="F0AF"/>
+      </w:r>
+      <w:r>
+        <w:rPr>
+          <w:sz w:val="20"/>
+          <w:lang w:val="en-US"/>
+        </w:rPr>
+        <w:t xml:space="preserve"> [e.g. python modify_identifier.py </w:t>
+      </w:r>
+      <w:r>
+        <w:rPr>
+          <w:sz w:val="20"/>
+          <w:lang w:val="en-US"/>
+        </w:rPr>
+        <w:t>mfs_domain_proteins.fa</w:t>
+      </w:r>
+      <w:r>
+        <w:rPr>
+          <w:sz w:val="20"/>
+          <w:lang w:val="en-US"/>
+        </w:rPr>
+        <w:t>]</w:t>
+      </w:r>
+    </w:p>
+    <w:p>
+      <w:pPr>
+        <w:pStyle w:val="Normal1"/>
+        <w:rPr>
+          <w:lang w:val="en-US"/>
+        </w:rPr>
+      </w:pPr>
+    </w:p>
+    <w:p>
+      <w:pPr>
+        <w:pStyle w:val="Normal1"/>
+        <w:rPr>
+          <w:rFonts w:ascii="Courier New" w:eastAsia="Courier New" w:hAnsi="Courier New" w:cs="Courier New"/>
+          <w:sz w:val="20"/>
+          <w:lang w:val="en-US"/>
+        </w:rPr>
+      </w:pPr>
+      <w:r>
+        <w:rPr>
+          <w:rFonts w:ascii="Courier New" w:eastAsia="Courier New" w:hAnsi="Courier New" w:cs="Courier New"/>
+          <w:sz w:val="20"/>
+          <w:lang w:val="en-US"/>
+        </w:rPr>
+        <w:t>&gt;</w:t>
+      </w:r>
       <w:r>
         <w:rPr>
           <w:rFonts w:ascii="Courier New" w:eastAsia="Courier New" w:hAnsi="Courier New" w:cs="Courier New"/>
@@ -4528,780 +4004,248 @@
           <w:sz w:val="20"/>
           <w:lang w:val="en-US"/>
         </w:rPr>
-        <w:t>necrophorum</w:t>
-      </w:r>
-      <w:proofErr w:type="spellEnd"/>
-      <w:r>
+        <w:t>Fusobacterium necrophorum subsp. funduliforme B35</w:t>
+      </w:r>
+    </w:p>
+    <w:p>
+      <w:pPr>
+        <w:pStyle w:val="Normal1"/>
         <w:rPr>
           <w:rFonts w:ascii="Courier New" w:eastAsia="Courier New" w:hAnsi="Courier New" w:cs="Courier New"/>
+          <w:sz w:val="20"/>
+          <w:lang w:val="en-US"/>
+        </w:rPr>
+      </w:pPr>
+      <w:r>
+        <w:rPr>
+          <w:rFonts w:ascii="Courier New" w:eastAsia="Courier New" w:hAnsi="Courier New" w:cs="Courier New"/>
+          <w:sz w:val="20"/>
+          <w:lang w:val="en-US"/>
+        </w:rPr>
+        <w:t>MLLTQRKFLPLFLTQFLGALNDNLLKMAIITFITYHLQGSLTEKGILISSVNVITILPMF</w:t>
+      </w:r>
+    </w:p>
+    <w:p>
+      <w:pPr>
+        <w:pStyle w:val="Normal1"/>
+        <w:rPr>
+          <w:rFonts w:ascii="Courier New" w:eastAsia="Courier New" w:hAnsi="Courier New" w:cs="Courier New"/>
+          <w:sz w:val="20"/>
+          <w:lang w:val="en-US"/>
+        </w:rPr>
+      </w:pPr>
+      <w:r>
+        <w:rPr>
+          <w:rFonts w:ascii="Courier New" w:eastAsia="Courier New" w:hAnsi="Courier New" w:cs="Courier New"/>
+          <w:sz w:val="20"/>
+          <w:lang w:val="en-US"/>
+        </w:rPr>
+        <w:t>FISATAGQFADKFQRNSLVKIIKGIEILGIFFCIFFFYSGQYSLILLTLFVMSTRSAFFG</w:t>
+      </w:r>
+    </w:p>
+    <w:p>
+      <w:pPr>
+        <w:pStyle w:val="Normal1"/>
+        <w:rPr>
+          <w:lang w:val="en-US"/>
+        </w:rPr>
+      </w:pPr>
+      <w:r>
+        <w:rPr>
+          <w:rFonts w:ascii="Courier New" w:eastAsia="Courier New" w:hAnsi="Courier New" w:cs="Courier New"/>
+          <w:sz w:val="20"/>
+          <w:lang w:val="en-US"/>
+        </w:rPr>
+        <w:t>…</w:t>
+      </w:r>
+    </w:p>
+    <w:p>
+      <w:pPr>
+        <w:pStyle w:val="Normal1"/>
+        <w:rPr>
+          <w:lang w:val="en-US"/>
+        </w:rPr>
+      </w:pPr>
+    </w:p>
+    <w:p>
+      <w:pPr>
+        <w:pStyle w:val="Normal1"/>
+        <w:rPr>
+          <w:lang w:val="en-US"/>
+        </w:rPr>
+      </w:pPr>
+    </w:p>
+    <w:p>
+      <w:pPr>
+        <w:pStyle w:val="Normal1"/>
+        <w:rPr>
+          <w:i/>
+          <w:sz w:val="20"/>
+          <w:lang w:val="en-US"/>
+        </w:rPr>
+      </w:pPr>
+      <w:r>
+        <w:rPr>
+          <w:i/>
+          <w:sz w:val="20"/>
+          <w:lang w:val="en-US"/>
+        </w:rPr>
+        <w:t xml:space="preserve">Hint: the .split() function can split strings not only on single characters, but also on whole substrings (including </w:t>
+      </w:r>
+      <w:r>
+        <w:rPr>
+          <w:sz w:val="20"/>
+          <w:lang w:val="en-US"/>
+        </w:rPr>
+        <w:t>“O</w:t>
+      </w:r>
+      <w:r>
+        <w:rPr>
+          <w:sz w:val="20"/>
+          <w:lang w:val="en-US"/>
+        </w:rPr>
+        <w:t>S</w:t>
+      </w:r>
+      <w:r>
+        <w:rPr>
+          <w:sz w:val="20"/>
+          <w:lang w:val="en-US"/>
+        </w:rPr>
+        <w:t>=”</w:t>
+      </w:r>
+      <w:r>
+        <w:rPr>
+          <w:sz w:val="20"/>
+          <w:lang w:val="en-US"/>
+        </w:rPr>
+        <w:t xml:space="preserve"> </w:t>
+      </w:r>
+      <w:r>
+        <w:rPr>
+          <w:i/>
+          <w:sz w:val="20"/>
+          <w:lang w:val="en-US"/>
+        </w:rPr>
+        <w:t xml:space="preserve">and </w:t>
+      </w:r>
+      <w:r>
+        <w:rPr>
+          <w:sz w:val="20"/>
+          <w:lang w:val="en-US"/>
+        </w:rPr>
+        <w:t>”OX=”</w:t>
+      </w:r>
+      <w:r>
+        <w:rPr>
+          <w:i/>
+          <w:sz w:val="20"/>
+          <w:lang w:val="en-US"/>
+        </w:rPr>
+        <w:t xml:space="preserve"> !)</w:t>
+      </w:r>
+    </w:p>
+    <w:p>
+      <w:pPr>
+        <w:pStyle w:val="Normal1"/>
+        <w:rPr>
+          <w:i/>
+          <w:sz w:val="20"/>
+          <w:lang w:val="en-US"/>
+        </w:rPr>
+      </w:pPr>
+    </w:p>
+    <w:p>
+      <w:pPr>
+        <w:pStyle w:val="Normal1"/>
+        <w:rPr>
+          <w:lang w:val="en-US"/>
+        </w:rPr>
+      </w:pPr>
+    </w:p>
+    <w:p>
+      <w:pPr>
+        <w:pStyle w:val="Normal1"/>
+        <w:jc w:val="both"/>
+        <w:rPr>
+          <w:sz w:val="20"/>
+          <w:lang w:val="en-US"/>
+        </w:rPr>
+      </w:pPr>
+      <w:r>
+        <w:rPr>
           <w:b/>
           <w:sz w:val="20"/>
           <w:lang w:val="en-US"/>
         </w:rPr>
-        <w:t xml:space="preserve"> subsp. </w:t>
-      </w:r>
-      <w:proofErr w:type="spellStart"/>
-      <w:r>
-        <w:rPr>
-          <w:rFonts w:ascii="Courier New" w:eastAsia="Courier New" w:hAnsi="Courier New" w:cs="Courier New"/>
+        <w:t xml:space="preserve">Part </w:t>
+      </w:r>
+      <w:r>
+        <w:rPr>
           <w:b/>
           <w:sz w:val="20"/>
           <w:lang w:val="en-US"/>
         </w:rPr>
-        <w:t>funduliforme</w:t>
-      </w:r>
-      <w:proofErr w:type="spellEnd"/>
-      <w:r>
-        <w:rPr>
-          <w:rFonts w:ascii="Courier New" w:eastAsia="Courier New" w:hAnsi="Courier New" w:cs="Courier New"/>
-          <w:b/>
-          <w:sz w:val="20"/>
-          <w:lang w:val="en-US"/>
-        </w:rPr>
-        <w:t xml:space="preserve"> B35</w:t>
-      </w:r>
-      <w:r>
-        <w:rPr>
-          <w:rFonts w:ascii="Courier New" w:eastAsia="Courier New" w:hAnsi="Courier New" w:cs="Courier New"/>
-          <w:sz w:val="20"/>
-          <w:lang w:val="en-US"/>
-        </w:rPr>
-        <w:t xml:space="preserve"> OX=</w:t>
-      </w:r>
-      <w:r>
-        <w:rPr>
-          <w:rFonts w:ascii="Courier New" w:eastAsia="Courier New" w:hAnsi="Courier New" w:cs="Courier New"/>
-          <w:sz w:val="20"/>
-          <w:lang w:val="en-US"/>
-        </w:rPr>
-        <w:t>1226633</w:t>
-      </w:r>
-      <w:r>
-        <w:rPr>
-          <w:rFonts w:ascii="Courier New" w:eastAsia="Courier New" w:hAnsi="Courier New" w:cs="Courier New"/>
-          <w:sz w:val="20"/>
-          <w:lang w:val="en-US"/>
-        </w:rPr>
-        <w:t xml:space="preserve"> GN=FNF_06146 PE=4 SV=1</w:t>
-      </w:r>
-    </w:p>
-    <w:p>
-      <w:pPr>
-        <w:pStyle w:val="Normal1"/>
-        <w:rPr>
-          <w:rFonts w:ascii="Courier New" w:eastAsia="Courier New" w:hAnsi="Courier New" w:cs="Courier New"/>
-          <w:sz w:val="20"/>
-          <w:lang w:val="en-US"/>
-        </w:rPr>
-      </w:pPr>
-      <w:r>
-        <w:rPr>
-          <w:rFonts w:ascii="Courier New" w:eastAsia="Courier New" w:hAnsi="Courier New" w:cs="Courier New"/>
-          <w:sz w:val="20"/>
-          <w:lang w:val="en-US"/>
-        </w:rPr>
-        <w:t>MLLTQRKFLPLFLTQFLGALNDNLLKMAIITFITYHLQGSLTEKGILISSVNVITILPMF</w:t>
-      </w:r>
-    </w:p>
-    <w:p>
-      <w:pPr>
-        <w:pStyle w:val="Normal1"/>
-        <w:rPr>
-          <w:rFonts w:ascii="Courier New" w:eastAsia="Courier New" w:hAnsi="Courier New" w:cs="Courier New"/>
-          <w:sz w:val="20"/>
-          <w:lang w:val="en-US"/>
-        </w:rPr>
-      </w:pPr>
-      <w:r>
-        <w:rPr>
-          <w:rFonts w:ascii="Courier New" w:eastAsia="Courier New" w:hAnsi="Courier New" w:cs="Courier New"/>
-          <w:sz w:val="20"/>
-          <w:lang w:val="en-US"/>
-        </w:rPr>
-        <w:t>FISATAGQFADKFQRNSLVKIIKGIEILGIFFCIFFFYSGQYSLILLTLFVMSTRSAFFG</w:t>
-      </w:r>
-    </w:p>
-    <w:p>
-      <w:pPr>
-        <w:pStyle w:val="Normal1"/>
-        <w:rPr>
-          <w:lang w:val="en-US"/>
-        </w:rPr>
-      </w:pPr>
-      <w:r>
-        <w:rPr>
-          <w:rFonts w:ascii="Courier New" w:eastAsia="Courier New" w:hAnsi="Courier New" w:cs="Courier New"/>
-          <w:sz w:val="20"/>
-          <w:lang w:val="en-US"/>
-        </w:rPr>
-        <w:t>…</w:t>
-      </w:r>
-    </w:p>
-    <w:p>
-      <w:pPr>
-        <w:pStyle w:val="Normal1"/>
-        <w:rPr>
-          <w:lang w:val="en-US"/>
-        </w:rPr>
-      </w:pPr>
-    </w:p>
-    <w:p>
-      <w:pPr>
-        <w:pStyle w:val="Normal1"/>
-        <w:ind w:firstLine="720"/>
-        <w:rPr>
-          <w:lang w:val="en-US"/>
-        </w:rPr>
-      </w:pPr>
-      <w:r>
-        <w:rPr>
-          <w:sz w:val="20"/>
-          <w:lang w:val="en-US"/>
-        </w:rPr>
-        <w:sym w:font="Symbol" w:char="F0AF"/>
-      </w:r>
-      <w:r>
-        <w:rPr>
-          <w:sz w:val="20"/>
-          <w:lang w:val="en-US"/>
-        </w:rPr>
-        <w:t xml:space="preserve"> [</w:t>
-      </w:r>
-      <w:r>
-        <w:rPr>
-          <w:sz w:val="20"/>
-          <w:lang w:val="en-US"/>
-        </w:rPr>
-        <w:t xml:space="preserve">e.g. </w:t>
-      </w:r>
-      <w:r>
-        <w:rPr>
-          <w:sz w:val="20"/>
-          <w:lang w:val="en-US"/>
-        </w:rPr>
-        <w:t xml:space="preserve">python </w:t>
-      </w:r>
-      <w:r>
-        <w:rPr>
-          <w:sz w:val="20"/>
-          <w:lang w:val="en-US"/>
-        </w:rPr>
-        <w:t>modify_identifier</w:t>
-      </w:r>
-      <w:r>
-        <w:rPr>
-          <w:sz w:val="20"/>
-          <w:lang w:val="en-US"/>
-        </w:rPr>
-        <w:t>.py</w:t>
-      </w:r>
-      <w:r>
-        <w:rPr>
-          <w:sz w:val="20"/>
-          <w:lang w:val="en-US"/>
-        </w:rPr>
-        <w:t xml:space="preserve"> </w:t>
-      </w:r>
-      <w:proofErr w:type="spellStart"/>
-      <w:r>
-        <w:rPr>
-          <w:sz w:val="20"/>
-          <w:lang w:val="en-US"/>
-        </w:rPr>
-        <w:t>mfs_domain_</w:t>
-      </w:r>
-      <w:proofErr w:type="gramStart"/>
-      <w:r>
-        <w:rPr>
-          <w:sz w:val="20"/>
-          <w:lang w:val="en-US"/>
-        </w:rPr>
-        <w:t>proteins.fa</w:t>
-      </w:r>
-      <w:proofErr w:type="spellEnd"/>
-      <w:proofErr w:type="gramEnd"/>
-      <w:r>
-        <w:rPr>
-          <w:sz w:val="20"/>
-          <w:lang w:val="en-US"/>
-        </w:rPr>
-        <w:t>]</w:t>
-      </w:r>
-    </w:p>
-    <w:p>
-      <w:pPr>
-        <w:pStyle w:val="Normal1"/>
-        <w:rPr>
-          <w:lang w:val="en-US"/>
-        </w:rPr>
-      </w:pPr>
-    </w:p>
-    <w:p>
-      <w:pPr>
-        <w:pStyle w:val="Normal1"/>
-        <w:rPr>
-          <w:rFonts w:ascii="Courier New" w:eastAsia="Courier New" w:hAnsi="Courier New" w:cs="Courier New"/>
-          <w:sz w:val="20"/>
-          <w:lang w:val="en-US"/>
-        </w:rPr>
-      </w:pPr>
-      <w:r>
-        <w:rPr>
-          <w:rFonts w:ascii="Courier New" w:eastAsia="Courier New" w:hAnsi="Courier New" w:cs="Courier New"/>
-          <w:sz w:val="20"/>
-          <w:lang w:val="en-US"/>
-        </w:rPr>
-        <w:t>&gt;</w:t>
-      </w:r>
-      <w:r>
-        <w:rPr>
-          <w:rFonts w:ascii="Courier New" w:eastAsia="Courier New" w:hAnsi="Courier New" w:cs="Courier New"/>
-          <w:b/>
-          <w:sz w:val="20"/>
-          <w:lang w:val="en-US"/>
-        </w:rPr>
-        <w:t xml:space="preserve">Fusobacterium </w:t>
-      </w:r>
-      <w:proofErr w:type="spellStart"/>
-      <w:r>
-        <w:rPr>
-          <w:rFonts w:ascii="Courier New" w:eastAsia="Courier New" w:hAnsi="Courier New" w:cs="Courier New"/>
-          <w:b/>
-          <w:sz w:val="20"/>
-          <w:lang w:val="en-US"/>
-        </w:rPr>
-        <w:t>necrophorum</w:t>
-      </w:r>
-      <w:proofErr w:type="spellEnd"/>
-      <w:r>
-        <w:rPr>
-          <w:rFonts w:ascii="Courier New" w:eastAsia="Courier New" w:hAnsi="Courier New" w:cs="Courier New"/>
-          <w:b/>
-          <w:sz w:val="20"/>
-          <w:lang w:val="en-US"/>
-        </w:rPr>
-        <w:t xml:space="preserve"> subsp. </w:t>
-      </w:r>
-      <w:proofErr w:type="spellStart"/>
-      <w:r>
-        <w:rPr>
-          <w:rFonts w:ascii="Courier New" w:eastAsia="Courier New" w:hAnsi="Courier New" w:cs="Courier New"/>
-          <w:b/>
-          <w:sz w:val="20"/>
-          <w:lang w:val="en-US"/>
-        </w:rPr>
-        <w:t>funduliforme</w:t>
-      </w:r>
-      <w:proofErr w:type="spellEnd"/>
-      <w:r>
-        <w:rPr>
-          <w:rFonts w:ascii="Courier New" w:eastAsia="Courier New" w:hAnsi="Courier New" w:cs="Courier New"/>
-          <w:b/>
-          <w:sz w:val="20"/>
-          <w:lang w:val="en-US"/>
-        </w:rPr>
-        <w:t xml:space="preserve"> B35</w:t>
-      </w:r>
-    </w:p>
-    <w:p>
-      <w:pPr>
-        <w:pStyle w:val="Normal1"/>
-        <w:rPr>
-          <w:rFonts w:ascii="Courier New" w:eastAsia="Courier New" w:hAnsi="Courier New" w:cs="Courier New"/>
-          <w:sz w:val="20"/>
-          <w:lang w:val="en-US"/>
-        </w:rPr>
-      </w:pPr>
-      <w:r>
-        <w:rPr>
-          <w:rFonts w:ascii="Courier New" w:eastAsia="Courier New" w:hAnsi="Courier New" w:cs="Courier New"/>
-          <w:sz w:val="20"/>
-          <w:lang w:val="en-US"/>
-        </w:rPr>
-        <w:t>MLLTQRKFLPLFLTQFLGALNDNLLKMAIITFITYHLQGSLTEKGILISSVNVITILPMF</w:t>
-      </w:r>
-    </w:p>
-    <w:p>
-      <w:pPr>
-        <w:pStyle w:val="Normal1"/>
-        <w:rPr>
-          <w:rFonts w:ascii="Courier New" w:eastAsia="Courier New" w:hAnsi="Courier New" w:cs="Courier New"/>
-          <w:sz w:val="20"/>
-          <w:lang w:val="en-US"/>
-        </w:rPr>
-      </w:pPr>
-      <w:r>
-        <w:rPr>
-          <w:rFonts w:ascii="Courier New" w:eastAsia="Courier New" w:hAnsi="Courier New" w:cs="Courier New"/>
-          <w:sz w:val="20"/>
-          <w:lang w:val="en-US"/>
-        </w:rPr>
-        <w:t>FISATAGQFADKFQRNSLVKIIKGIEILGIFFCIFFFYSGQYSLILLTLFVMSTRSAFFG</w:t>
-      </w:r>
-    </w:p>
-    <w:p>
-      <w:pPr>
-        <w:pStyle w:val="Normal1"/>
-        <w:rPr>
-          <w:lang w:val="en-US"/>
-        </w:rPr>
-      </w:pPr>
-      <w:r>
-        <w:rPr>
-          <w:rFonts w:ascii="Courier New" w:eastAsia="Courier New" w:hAnsi="Courier New" w:cs="Courier New"/>
-          <w:sz w:val="20"/>
-          <w:lang w:val="en-US"/>
-        </w:rPr>
-        <w:t>…</w:t>
-      </w:r>
-    </w:p>
-    <w:p>
-      <w:pPr>
-        <w:pStyle w:val="Normal1"/>
-        <w:rPr>
-          <w:lang w:val="en-US"/>
-        </w:rPr>
-      </w:pPr>
-    </w:p>
-    <w:p>
-      <w:pPr>
-        <w:pStyle w:val="Normal1"/>
-        <w:rPr>
-          <w:lang w:val="en-US"/>
-        </w:rPr>
-      </w:pPr>
-    </w:p>
-    <w:p>
-      <w:pPr>
-        <w:pStyle w:val="Normal1"/>
+        <w:t>2</w:t>
+      </w:r>
+      <w:r>
+        <w:rPr>
+          <w:sz w:val="20"/>
+          <w:lang w:val="en-US"/>
+        </w:rPr>
+        <w:t xml:space="preserve">: Creating a UPGMA tree with </w:t>
+      </w:r>
+      <w:r>
         <w:rPr>
           <w:i/>
           <w:sz w:val="20"/>
           <w:lang w:val="en-US"/>
         </w:rPr>
-      </w:pPr>
+        <w:t>MAFFT web server</w:t>
+      </w:r>
+    </w:p>
+    <w:p>
+      <w:pPr>
+        <w:pStyle w:val="Normal1"/>
+        <w:jc w:val="both"/>
+        <w:rPr>
+          <w:sz w:val="20"/>
+          <w:lang w:val="en-US"/>
+        </w:rPr>
+      </w:pPr>
+    </w:p>
+    <w:p>
+      <w:pPr>
+        <w:pStyle w:val="Normal1"/>
+        <w:jc w:val="both"/>
+        <w:rPr>
+          <w:sz w:val="20"/>
+          <w:szCs w:val="20"/>
+          <w:lang w:val="en-US"/>
+        </w:rPr>
+      </w:pPr>
+      <w:r>
+        <w:rPr>
+          <w:sz w:val="20"/>
+          <w:szCs w:val="20"/>
+          <w:lang w:val="en-US"/>
+        </w:rPr>
+        <w:t xml:space="preserve">Import the modified FASTA file into </w:t>
+      </w:r>
       <w:r>
         <w:rPr>
           <w:i/>
           <w:sz w:val="20"/>
           <w:lang w:val="en-US"/>
         </w:rPr>
-        <w:t xml:space="preserve">Hint: </w:t>
-      </w:r>
-      <w:proofErr w:type="gramStart"/>
-      <w:r>
-        <w:rPr>
-          <w:i/>
-          <w:sz w:val="20"/>
-          <w:lang w:val="en-US"/>
-        </w:rPr>
-        <w:t>the .split</w:t>
-      </w:r>
-      <w:proofErr w:type="gramEnd"/>
-      <w:r>
-        <w:rPr>
-          <w:i/>
-          <w:sz w:val="20"/>
-          <w:lang w:val="en-US"/>
-        </w:rPr>
-        <w:t>() function can split strings not only on single characters, but also</w:t>
-      </w:r>
-      <w:r>
-        <w:rPr>
-          <w:i/>
-          <w:sz w:val="20"/>
-          <w:lang w:val="en-US"/>
-        </w:rPr>
-        <w:t xml:space="preserve"> on</w:t>
-      </w:r>
-      <w:r>
-        <w:rPr>
-          <w:i/>
-          <w:sz w:val="20"/>
-          <w:lang w:val="en-US"/>
-        </w:rPr>
-        <w:t xml:space="preserve"> whole substrings (including </w:t>
-      </w:r>
-      <w:r>
-        <w:rPr>
-          <w:sz w:val="20"/>
-          <w:lang w:val="en-US"/>
-        </w:rPr>
-        <w:t>“O</w:t>
-      </w:r>
-      <w:r>
-        <w:rPr>
-          <w:sz w:val="20"/>
-          <w:lang w:val="en-US"/>
-        </w:rPr>
-        <w:t>S</w:t>
-      </w:r>
-      <w:r>
-        <w:rPr>
-          <w:sz w:val="20"/>
-          <w:lang w:val="en-US"/>
-        </w:rPr>
-        <w:t>=”</w:t>
-      </w:r>
-      <w:r>
-        <w:rPr>
-          <w:sz w:val="20"/>
-          <w:lang w:val="en-US"/>
-        </w:rPr>
-        <w:t xml:space="preserve"> </w:t>
-      </w:r>
-      <w:r>
-        <w:rPr>
-          <w:i/>
-          <w:sz w:val="20"/>
-          <w:lang w:val="en-US"/>
-        </w:rPr>
-        <w:t xml:space="preserve">and </w:t>
-      </w:r>
-      <w:r>
-        <w:rPr>
-          <w:sz w:val="20"/>
-          <w:lang w:val="en-US"/>
-        </w:rPr>
-        <w:t>”OX=”</w:t>
-      </w:r>
-      <w:r>
-        <w:rPr>
-          <w:i/>
-          <w:sz w:val="20"/>
-          <w:lang w:val="en-US"/>
-        </w:rPr>
-        <w:t xml:space="preserve"> </w:t>
-      </w:r>
-      <w:r>
-        <w:rPr>
-          <w:i/>
-          <w:sz w:val="20"/>
-          <w:lang w:val="en-US"/>
-        </w:rPr>
-        <w:t>!</w:t>
-      </w:r>
-      <w:r>
-        <w:rPr>
-          <w:i/>
-          <w:sz w:val="20"/>
-          <w:lang w:val="en-US"/>
-        </w:rPr>
-        <w:t>)</w:t>
-      </w:r>
-    </w:p>
-    <w:p>
-      <w:pPr>
-        <w:pStyle w:val="Normal1"/>
-        <w:rPr>
-          <w:i/>
-          <w:sz w:val="20"/>
-          <w:lang w:val="en-US"/>
-        </w:rPr>
-      </w:pPr>
-    </w:p>
-    <w:p>
-      <w:pPr>
-        <w:pStyle w:val="Normal1"/>
-        <w:rPr>
-          <w:lang w:val="en-US"/>
-        </w:rPr>
-      </w:pPr>
-    </w:p>
-    <w:p>
-      <w:pPr>
-        <w:pStyle w:val="Normal1"/>
-        <w:jc w:val="both"/>
-        <w:rPr>
-          <w:sz w:val="20"/>
-          <w:lang w:val="en-US"/>
-        </w:rPr>
-      </w:pPr>
-      <w:r>
-        <w:rPr>
-          <w:b/>
-          <w:sz w:val="20"/>
-          <w:lang w:val="en-US"/>
-        </w:rPr>
-        <w:t xml:space="preserve">Part </w:t>
-      </w:r>
-      <w:r>
-        <w:rPr>
-          <w:b/>
-          <w:sz w:val="20"/>
-          <w:lang w:val="en-US"/>
-        </w:rPr>
-        <w:t>2</w:t>
-      </w:r>
-      <w:r>
-        <w:rPr>
-          <w:sz w:val="20"/>
-          <w:lang w:val="en-US"/>
-        </w:rPr>
-        <w:t xml:space="preserve">: Creating a UPGMA tree with </w:t>
-      </w:r>
-      <w:r>
-        <w:rPr>
-          <w:i/>
-          <w:sz w:val="20"/>
-          <w:lang w:val="en-US"/>
-        </w:rPr>
         <w:t>MAFFT web server</w:t>
       </w:r>
-    </w:p>
-    <w:p>
-      <w:pPr>
-        <w:pStyle w:val="Normal1"/>
-        <w:jc w:val="both"/>
-        <w:rPr>
-          <w:sz w:val="20"/>
-          <w:lang w:val="en-US"/>
-        </w:rPr>
-      </w:pPr>
-    </w:p>
-    <w:p>
-      <w:pPr>
-        <w:pStyle w:val="Normal1"/>
-        <w:jc w:val="both"/>
+      <w:r>
         <w:rPr>
           <w:sz w:val="20"/>
           <w:szCs w:val="20"/>
           <w:lang w:val="en-US"/>
         </w:rPr>
-      </w:pPr>
-      <w:r>
-        <w:rPr>
-          <w:sz w:val="20"/>
-          <w:szCs w:val="20"/>
-          <w:lang w:val="en-US"/>
-        </w:rPr>
-        <w:t xml:space="preserve">Import the modified FASTA </w:t>
-      </w:r>
-      <w:r>
-        <w:rPr>
-          <w:sz w:val="20"/>
-          <w:szCs w:val="20"/>
-          <w:lang w:val="en-US"/>
-        </w:rPr>
-        <w:t>file in</w:t>
-      </w:r>
-      <w:r>
-        <w:rPr>
-          <w:sz w:val="20"/>
-          <w:szCs w:val="20"/>
-          <w:lang w:val="en-US"/>
-        </w:rPr>
-        <w:t xml:space="preserve">to </w:t>
-      </w:r>
-      <w:r>
-        <w:rPr>
-          <w:i/>
-          <w:sz w:val="20"/>
-          <w:lang w:val="en-US"/>
-        </w:rPr>
-        <w:t>MAFFT web server</w:t>
-      </w:r>
-      <w:r>
-        <w:rPr>
-          <w:sz w:val="20"/>
-          <w:szCs w:val="20"/>
-          <w:lang w:val="en-US"/>
-        </w:rPr>
-        <w:t>. The platform</w:t>
-      </w:r>
-      <w:r>
-        <w:rPr>
-          <w:sz w:val="20"/>
-          <w:szCs w:val="20"/>
-          <w:lang w:val="en-US"/>
-        </w:rPr>
-        <w:t xml:space="preserve"> </w:t>
-      </w:r>
-      <w:r>
-        <w:rPr>
-          <w:sz w:val="20"/>
-          <w:szCs w:val="20"/>
-          <w:lang w:val="en-US"/>
-        </w:rPr>
-        <w:t>will</w:t>
-      </w:r>
-      <w:r>
-        <w:rPr>
-          <w:sz w:val="20"/>
-          <w:szCs w:val="20"/>
-          <w:lang w:val="en-US"/>
-        </w:rPr>
-        <w:t xml:space="preserve"> use MAFFT, an alternative multiple sequence alignment software tool (similar to </w:t>
-      </w:r>
-      <w:proofErr w:type="spellStart"/>
-      <w:r>
-        <w:rPr>
-          <w:sz w:val="20"/>
-          <w:szCs w:val="20"/>
-          <w:lang w:val="en-US"/>
-        </w:rPr>
-        <w:t>ClustalX</w:t>
-      </w:r>
-      <w:proofErr w:type="spellEnd"/>
-      <w:r>
-        <w:rPr>
-          <w:sz w:val="20"/>
-          <w:szCs w:val="20"/>
-          <w:lang w:val="en-US"/>
-        </w:rPr>
-        <w:t xml:space="preserve">), to </w:t>
-      </w:r>
-      <w:r>
-        <w:rPr>
-          <w:sz w:val="20"/>
-          <w:szCs w:val="20"/>
-          <w:lang w:val="en-US"/>
-        </w:rPr>
-        <w:t>automatically align the input sequences for you</w:t>
-      </w:r>
-      <w:r>
-        <w:rPr>
-          <w:sz w:val="20"/>
-          <w:szCs w:val="20"/>
-          <w:lang w:val="en-US"/>
-        </w:rPr>
-        <w:t>. It</w:t>
-      </w:r>
-      <w:r>
-        <w:rPr>
-          <w:sz w:val="20"/>
-          <w:szCs w:val="20"/>
-          <w:lang w:val="en-US"/>
-        </w:rPr>
-        <w:t xml:space="preserve"> </w:t>
-      </w:r>
-      <w:r>
-        <w:rPr>
-          <w:sz w:val="20"/>
-          <w:szCs w:val="20"/>
-          <w:lang w:val="en-US"/>
-        </w:rPr>
-        <w:t xml:space="preserve">offers a </w:t>
-      </w:r>
-      <w:r>
-        <w:rPr>
-          <w:sz w:val="20"/>
-          <w:szCs w:val="20"/>
-          <w:lang w:val="en-US"/>
-        </w:rPr>
-        <w:t>stunning</w:t>
-      </w:r>
-      <w:r>
-        <w:rPr>
-          <w:sz w:val="20"/>
-          <w:szCs w:val="20"/>
-          <w:lang w:val="en-US"/>
-        </w:rPr>
-        <w:t xml:space="preserve"> range of alignment options</w:t>
-      </w:r>
-      <w:r>
-        <w:rPr>
-          <w:sz w:val="20"/>
-          <w:szCs w:val="20"/>
-          <w:lang w:val="en-US"/>
-        </w:rPr>
-        <w:t xml:space="preserve">, </w:t>
-      </w:r>
-      <w:r>
-        <w:rPr>
-          <w:sz w:val="20"/>
-          <w:szCs w:val="20"/>
-          <w:lang w:val="en-US"/>
-        </w:rPr>
-        <w:t>but we are content with leaving these</w:t>
-      </w:r>
-      <w:r>
-        <w:rPr>
-          <w:sz w:val="20"/>
-          <w:szCs w:val="20"/>
-          <w:lang w:val="en-US"/>
-        </w:rPr>
-        <w:t xml:space="preserve"> </w:t>
-      </w:r>
-      <w:r>
-        <w:rPr>
-          <w:sz w:val="20"/>
-          <w:szCs w:val="20"/>
-          <w:lang w:val="en-US"/>
-        </w:rPr>
-        <w:t>at</w:t>
-      </w:r>
-      <w:r>
-        <w:rPr>
-          <w:sz w:val="20"/>
-          <w:szCs w:val="20"/>
-          <w:lang w:val="en-US"/>
-        </w:rPr>
-        <w:t xml:space="preserve"> their default values. You can just click </w:t>
-      </w:r>
-      <w:r>
-        <w:rPr>
-          <w:sz w:val="20"/>
-          <w:szCs w:val="20"/>
-          <w:lang w:val="en-US"/>
-        </w:rPr>
-        <w:t>“</w:t>
-      </w:r>
-      <w:r>
-        <w:rPr>
-          <w:sz w:val="20"/>
-          <w:szCs w:val="20"/>
-          <w:lang w:val="en-US"/>
-        </w:rPr>
-        <w:t>S</w:t>
-      </w:r>
-      <w:r>
-        <w:rPr>
-          <w:sz w:val="20"/>
-          <w:szCs w:val="20"/>
-          <w:lang w:val="en-US"/>
-        </w:rPr>
-        <w:t>ubmit</w:t>
-      </w:r>
-      <w:r>
-        <w:rPr>
-          <w:sz w:val="20"/>
-          <w:szCs w:val="20"/>
-          <w:lang w:val="en-US"/>
-        </w:rPr>
-        <w:t>”</w:t>
-      </w:r>
-      <w:r>
-        <w:rPr>
-          <w:sz w:val="20"/>
-          <w:szCs w:val="20"/>
-          <w:lang w:val="en-US"/>
-        </w:rPr>
-        <w:t xml:space="preserve"> </w:t>
-      </w:r>
-      <w:r>
-        <w:rPr>
-          <w:sz w:val="20"/>
-          <w:szCs w:val="20"/>
-          <w:lang w:val="en-US"/>
-        </w:rPr>
-        <w:t xml:space="preserve">and wait for your </w:t>
-      </w:r>
-      <w:r>
-        <w:rPr>
-          <w:sz w:val="20"/>
-          <w:szCs w:val="20"/>
-          <w:lang w:val="en-US"/>
-        </w:rPr>
-        <w:t xml:space="preserve">alignment </w:t>
-      </w:r>
-      <w:r>
-        <w:rPr>
-          <w:sz w:val="20"/>
-          <w:szCs w:val="20"/>
-          <w:lang w:val="en-US"/>
-        </w:rPr>
-        <w:t>results.</w:t>
+        <w:t>. The platform will use MAFFT, an alternative multiple sequence alignment software tool (similar to ClustalX), to automatically align the input sequences for you. It offers a stunning range of alignment options, but we are content with leaving these at their default values. You can just click “Submit” and wait for your alignment results.</w:t>
       </w:r>
     </w:p>
     <w:p>
@@ -5373,7 +4317,7 @@
           <w:lang w:val="en-US"/>
         </w:rPr>
         <w:drawing>
-          <wp:inline distT="0" distB="0" distL="0" distR="0" wp14:anchorId="3C55A45D" wp14:editId="17A0B741">
+          <wp:inline distT="0" distB="0" distL="0" distR="0" wp14:anchorId="7208FB80" wp14:editId="5DA553E3">
             <wp:extent cx="5727700" cy="3451860"/>
             <wp:effectExtent l="12700" t="12700" r="12700" b="15240"/>
             <wp:docPr id="19" name="Picture 19"/>
@@ -5388,7 +4332,7 @@
                     <pic:cNvPicPr/>
                   </pic:nvPicPr>
                   <pic:blipFill>
-                    <a:blip r:embed="rId16"/>
+                    <a:blip r:embed="rId15"/>
                     <a:stretch>
                       <a:fillRect/>
                     </a:stretch>
@@ -5447,70 +4391,7 @@
           <w:sz w:val="20"/>
           <w:lang w:val="en-US"/>
         </w:rPr>
-        <w:t>At the bottom</w:t>
-      </w:r>
-      <w:r>
-        <w:rPr>
-          <w:sz w:val="20"/>
-          <w:lang w:val="en-US"/>
-        </w:rPr>
-        <w:t xml:space="preserve"> </w:t>
-      </w:r>
-      <w:r>
-        <w:rPr>
-          <w:sz w:val="20"/>
-          <w:lang w:val="en-US"/>
-        </w:rPr>
-        <w:t xml:space="preserve">of this page </w:t>
-      </w:r>
-      <w:r>
-        <w:rPr>
-          <w:sz w:val="20"/>
-          <w:lang w:val="en-US"/>
-        </w:rPr>
-        <w:t>you can see the full multiple sequence alignment that MAFFT generated. Th</w:t>
-      </w:r>
-      <w:r>
-        <w:rPr>
-          <w:sz w:val="20"/>
-          <w:lang w:val="en-US"/>
-        </w:rPr>
-        <w:t>is MSA</w:t>
-      </w:r>
-      <w:r>
-        <w:rPr>
-          <w:sz w:val="20"/>
-          <w:lang w:val="en-US"/>
-        </w:rPr>
-        <w:t xml:space="preserve"> will be used </w:t>
-      </w:r>
-      <w:r>
-        <w:rPr>
-          <w:sz w:val="20"/>
-          <w:lang w:val="en-US"/>
-        </w:rPr>
-        <w:t xml:space="preserve">as the input </w:t>
-      </w:r>
-      <w:r>
-        <w:rPr>
-          <w:sz w:val="20"/>
-          <w:lang w:val="en-US"/>
-        </w:rPr>
-        <w:t xml:space="preserve">for the phylogenetic tree computation in the next step. In order to proceed, </w:t>
-      </w:r>
-      <w:r>
-        <w:rPr>
-          <w:sz w:val="20"/>
-          <w:lang w:val="en-US"/>
-        </w:rPr>
-        <w:t xml:space="preserve">now </w:t>
-      </w:r>
-      <w:r>
-        <w:rPr>
-          <w:sz w:val="20"/>
-          <w:lang w:val="en-US"/>
-        </w:rPr>
-        <w:t xml:space="preserve">click the button “Phylogenetic tree”. </w:t>
+        <w:t xml:space="preserve">At the bottom of this page you can see the full multiple sequence alignment that MAFFT generated. This MSA will be used as the input for the phylogenetic tree computation in the next step. In order to proceed, now click the button “Phylogenetic tree”. </w:t>
       </w:r>
       <w:r>
         <w:rPr>
@@ -5525,119 +4406,7 @@
           <w:sz w:val="20"/>
           <w:lang w:val="en-US"/>
         </w:rPr>
-        <w:t xml:space="preserve"> will offer you </w:t>
-      </w:r>
-      <w:r>
-        <w:rPr>
-          <w:sz w:val="20"/>
-          <w:lang w:val="en-US"/>
-        </w:rPr>
-        <w:t>many</w:t>
-      </w:r>
-      <w:r>
-        <w:rPr>
-          <w:sz w:val="20"/>
-          <w:lang w:val="en-US"/>
-        </w:rPr>
-        <w:t xml:space="preserve"> options </w:t>
-      </w:r>
-      <w:r>
-        <w:rPr>
-          <w:sz w:val="20"/>
-          <w:lang w:val="en-US"/>
-        </w:rPr>
-        <w:t>to fine-tune</w:t>
-      </w:r>
-      <w:r>
-        <w:rPr>
-          <w:sz w:val="20"/>
-          <w:lang w:val="en-US"/>
-        </w:rPr>
-        <w:t xml:space="preserve"> tree computation</w:t>
-      </w:r>
-      <w:r>
-        <w:rPr>
-          <w:sz w:val="20"/>
-          <w:lang w:val="en-US"/>
-        </w:rPr>
-        <w:t>s</w:t>
-      </w:r>
-      <w:r>
-        <w:rPr>
-          <w:sz w:val="20"/>
-          <w:lang w:val="en-US"/>
-        </w:rPr>
-        <w:t xml:space="preserve">. </w:t>
-      </w:r>
-      <w:r>
-        <w:rPr>
-          <w:sz w:val="20"/>
-          <w:lang w:val="en-US"/>
-        </w:rPr>
-        <w:t>However, i</w:t>
-      </w:r>
-      <w:r>
-        <w:rPr>
-          <w:sz w:val="20"/>
-          <w:lang w:val="en-US"/>
-        </w:rPr>
-        <w:t>n this exercise</w:t>
-      </w:r>
-      <w:r>
-        <w:rPr>
-          <w:sz w:val="20"/>
-          <w:lang w:val="en-US"/>
-        </w:rPr>
-        <w:t xml:space="preserve"> we are only interested in the “Method” parameter, which lets you select the algorithm </w:t>
-      </w:r>
-      <w:r>
-        <w:rPr>
-          <w:sz w:val="20"/>
-          <w:lang w:val="en-US"/>
-        </w:rPr>
-        <w:t>to use</w:t>
-      </w:r>
-      <w:r>
-        <w:rPr>
-          <w:sz w:val="20"/>
-          <w:lang w:val="en-US"/>
-        </w:rPr>
-        <w:t xml:space="preserve">. </w:t>
-      </w:r>
-      <w:r>
-        <w:rPr>
-          <w:sz w:val="20"/>
-          <w:lang w:val="en-US"/>
-        </w:rPr>
-        <w:t>S</w:t>
-      </w:r>
-      <w:r>
-        <w:rPr>
-          <w:sz w:val="20"/>
-          <w:lang w:val="en-US"/>
-        </w:rPr>
-        <w:t xml:space="preserve">elect the </w:t>
-      </w:r>
-      <w:r>
-        <w:rPr>
-          <w:sz w:val="20"/>
-          <w:lang w:val="en-US"/>
-        </w:rPr>
-        <w:t xml:space="preserve">option for </w:t>
-      </w:r>
-      <w:r>
-        <w:rPr>
-          <w:sz w:val="20"/>
-          <w:lang w:val="en-US"/>
-        </w:rPr>
-        <w:t xml:space="preserve">UPGMA </w:t>
-      </w:r>
-      <w:r>
-        <w:rPr>
-          <w:sz w:val="20"/>
-          <w:lang w:val="en-US"/>
-        </w:rPr>
-        <w:t>and click “Go!” to compute your tree.</w:t>
+        <w:t xml:space="preserve"> will offer you many options to fine-tune tree computations. However, in this exercise we are only interested in the “Method” parameter, which lets you select the algorithm to use. Select the option for UPGMA and click “Go!” to compute your tree.</w:t>
       </w:r>
     </w:p>
     <w:p>
@@ -5712,35 +4481,7 @@
           <w:sz w:val="20"/>
           <w:lang w:val="en-US"/>
         </w:rPr>
-        <w:t xml:space="preserve">The next window will offer you </w:t>
-      </w:r>
-      <w:r>
-        <w:rPr>
-          <w:sz w:val="20"/>
-          <w:lang w:val="en-US"/>
-        </w:rPr>
-        <w:t>a number of ways to</w:t>
-      </w:r>
-      <w:r>
-        <w:rPr>
-          <w:sz w:val="20"/>
-          <w:lang w:val="en-US"/>
-        </w:rPr>
-        <w:t xml:space="preserve"> visualiz</w:t>
-      </w:r>
-      <w:r>
-        <w:rPr>
-          <w:sz w:val="20"/>
-          <w:lang w:val="en-US"/>
-        </w:rPr>
-        <w:t>e</w:t>
-      </w:r>
-      <w:r>
-        <w:rPr>
-          <w:sz w:val="20"/>
-          <w:lang w:val="en-US"/>
-        </w:rPr>
-        <w:t xml:space="preserve"> and download the resulting tree. Click the “View tree on Phylo.io” button to reveal the final tree structure. </w:t>
+        <w:t xml:space="preserve">The next window will offer you a number of ways to visualize and download the resulting tree. Click the “View tree on Phylo.io” button to reveal the final tree structure. </w:t>
       </w:r>
     </w:p>
     <w:p>
@@ -5766,35 +4507,7 @@
           <w:sz w:val="20"/>
           <w:lang w:val="en-US"/>
         </w:rPr>
-        <w:t xml:space="preserve">Take a bit of time to inspect the tree: How many major clades can you see? </w:t>
-      </w:r>
-      <w:r>
-        <w:rPr>
-          <w:sz w:val="20"/>
-          <w:lang w:val="en-US"/>
-        </w:rPr>
-        <w:t>W</w:t>
-      </w:r>
-      <w:r>
-        <w:rPr>
-          <w:sz w:val="20"/>
-          <w:lang w:val="en-US"/>
-        </w:rPr>
-        <w:t>hich clade</w:t>
-      </w:r>
-      <w:r>
-        <w:rPr>
-          <w:sz w:val="20"/>
-          <w:lang w:val="en-US"/>
-        </w:rPr>
-        <w:t xml:space="preserve"> features, on average, the most distantly related members?</w:t>
-      </w:r>
-      <w:r>
-        <w:rPr>
-          <w:sz w:val="20"/>
-          <w:lang w:val="en-US"/>
-        </w:rPr>
-        <w:t xml:space="preserve"> What information do the taxonomic labels provide (with regards to taxonomic ranks)?</w:t>
+        <w:t>Take a bit of time to inspect the tree: How many major clades (distinct sub-trees) can you see? Which clade features, on average, the most distantly related members? What information do the taxonomic labels provide with regards to the taxonomic hierarchy?</w:t>
       </w:r>
     </w:p>
     <w:p>
@@ -5838,7 +4551,7 @@
         </w:rPr>
         <w:lastRenderedPageBreak/>
         <w:drawing>
-          <wp:inline distT="0" distB="0" distL="0" distR="0" wp14:anchorId="7126BCF3" wp14:editId="762BA9AA">
+          <wp:inline distT="0" distB="0" distL="0" distR="0" wp14:anchorId="2A900501" wp14:editId="721CD386">
             <wp:extent cx="190500" cy="190500"/>
             <wp:effectExtent l="0" t="0" r="0" b="0"/>
             <wp:docPr id="11" name="image04.png"/>
@@ -5885,39 +4598,7 @@
           <w:sz w:val="20"/>
           <w:lang w:val="en-US"/>
         </w:rPr>
-        <w:t xml:space="preserve">Tree building with </w:t>
-      </w:r>
-      <w:r>
-        <w:rPr>
-          <w:b/>
-          <w:sz w:val="20"/>
-          <w:lang w:val="en-US"/>
-        </w:rPr>
-        <w:t xml:space="preserve">the </w:t>
-      </w:r>
-      <w:r>
-        <w:rPr>
-          <w:b/>
-          <w:sz w:val="20"/>
-          <w:lang w:val="en-US"/>
-        </w:rPr>
-        <w:t>n</w:t>
-      </w:r>
-      <w:r>
-        <w:rPr>
-          <w:b/>
-          <w:sz w:val="20"/>
-          <w:lang w:val="en-US"/>
-        </w:rPr>
-        <w:t>eighbor joining</w:t>
-      </w:r>
-      <w:r>
-        <w:rPr>
-          <w:b/>
-          <w:sz w:val="20"/>
-          <w:lang w:val="en-US"/>
-        </w:rPr>
-        <w:t xml:space="preserve"> algorithm</w:t>
+        <w:t>Tree building with the neighbor joining algorithm</w:t>
       </w:r>
     </w:p>
     <w:p>
@@ -5962,19 +4643,29 @@
           <w:szCs w:val="20"/>
           <w:lang w:val="en-US"/>
         </w:rPr>
-        <w:t xml:space="preserve">Neighbor Joining (NJ, proposed by Saitou and </w:t>
-      </w:r>
-      <w:proofErr w:type="spellStart"/>
-      <w:r>
+        <w:t>Neighbor Joining (NJ, proposed by Saitou and Nei in 1987).</w:t>
+      </w:r>
+    </w:p>
+    <w:p>
+      <w:pPr>
+        <w:jc w:val="both"/>
         <w:rPr>
           <w:rFonts w:ascii="Arial" w:hAnsi="Arial" w:cs="Arial"/>
           <w:sz w:val="20"/>
           <w:szCs w:val="20"/>
           <w:lang w:val="en-US"/>
         </w:rPr>
-        <w:t>Nei</w:t>
-      </w:r>
-      <w:proofErr w:type="spellEnd"/>
+      </w:pPr>
+    </w:p>
+    <w:p>
+      <w:pPr>
+        <w:jc w:val="both"/>
+        <w:rPr>
+          <w:sz w:val="20"/>
+          <w:szCs w:val="20"/>
+          <w:lang w:val="en-US"/>
+        </w:rPr>
+      </w:pPr>
       <w:r>
         <w:rPr>
           <w:rFonts w:ascii="Arial" w:hAnsi="Arial" w:cs="Arial"/>
@@ -5982,207 +4673,52 @@
           <w:szCs w:val="20"/>
           <w:lang w:val="en-US"/>
         </w:rPr>
-        <w:t xml:space="preserve"> in 1987).</w:t>
+        <w:t>Try to repeat exercise 3 by selecting NJ as your clustering algorithm (using only conserved sites). You can then either use a new window or utilize the “Compare” tab in the Phylo.io tree viewer to compare the NJ tree to the previous UPGMA tree.</w:t>
+      </w:r>
+      <w:r>
+        <w:rPr>
+          <w:sz w:val="20"/>
+          <w:szCs w:val="20"/>
+          <w:lang w:val="en-US"/>
+        </w:rPr>
+        <w:t xml:space="preserve"> </w:t>
+      </w:r>
+      <w:r>
+        <w:rPr>
+          <w:rFonts w:ascii="Arial" w:hAnsi="Arial" w:cs="Arial"/>
+          <w:sz w:val="20"/>
+          <w:szCs w:val="20"/>
+          <w:lang w:val="en-US"/>
+        </w:rPr>
+        <w:t>Can you identify clear differences between the trees? From an evolutionary perspective, what do these differences imply? What is the most important algorithmic difference between NJ and UPGMA? (Wikipedia is your friend;-)</w:t>
       </w:r>
     </w:p>
     <w:p>
       <w:pPr>
         <w:jc w:val="both"/>
         <w:rPr>
+          <w:sz w:val="20"/>
+          <w:szCs w:val="20"/>
+          <w:lang w:val="en-US"/>
+        </w:rPr>
+      </w:pPr>
+      <w:r>
+        <w:rPr>
           <w:rFonts w:ascii="Arial" w:hAnsi="Arial" w:cs="Arial"/>
           <w:sz w:val="20"/>
           <w:szCs w:val="20"/>
           <w:lang w:val="en-US"/>
         </w:rPr>
-      </w:pPr>
-    </w:p>
-    <w:p>
-      <w:pPr>
-        <w:jc w:val="both"/>
-        <w:rPr>
-          <w:sz w:val="20"/>
-          <w:szCs w:val="20"/>
-          <w:lang w:val="en-US"/>
-        </w:rPr>
-      </w:pPr>
-      <w:r>
-        <w:rPr>
-          <w:rFonts w:ascii="Arial" w:hAnsi="Arial" w:cs="Arial"/>
-          <w:sz w:val="20"/>
-          <w:szCs w:val="20"/>
-          <w:lang w:val="en-US"/>
-        </w:rPr>
-        <w:t xml:space="preserve">Try to repeat exercise 3 by selecting </w:t>
-      </w:r>
-      <w:r>
-        <w:rPr>
-          <w:rFonts w:ascii="Arial" w:hAnsi="Arial" w:cs="Arial"/>
-          <w:sz w:val="20"/>
-          <w:szCs w:val="20"/>
-          <w:lang w:val="en-US"/>
-        </w:rPr>
-        <w:t>NJ as your</w:t>
-      </w:r>
-      <w:r>
-        <w:rPr>
-          <w:rFonts w:ascii="Arial" w:hAnsi="Arial" w:cs="Arial"/>
-          <w:sz w:val="20"/>
-          <w:szCs w:val="20"/>
-          <w:lang w:val="en-US"/>
-        </w:rPr>
-        <w:t xml:space="preserve"> clustering algorithm</w:t>
-      </w:r>
-      <w:r>
-        <w:rPr>
-          <w:rFonts w:ascii="Arial" w:hAnsi="Arial" w:cs="Arial"/>
-          <w:sz w:val="20"/>
-          <w:szCs w:val="20"/>
-          <w:lang w:val="en-US"/>
-        </w:rPr>
-        <w:t xml:space="preserve"> (using only conserved sites)</w:t>
-      </w:r>
-      <w:r>
-        <w:rPr>
-          <w:rFonts w:ascii="Arial" w:hAnsi="Arial" w:cs="Arial"/>
-          <w:sz w:val="20"/>
-          <w:szCs w:val="20"/>
-          <w:lang w:val="en-US"/>
-        </w:rPr>
-        <w:t>.</w:t>
-      </w:r>
-      <w:r>
-        <w:rPr>
-          <w:rFonts w:ascii="Arial" w:hAnsi="Arial" w:cs="Arial"/>
-          <w:sz w:val="20"/>
-          <w:szCs w:val="20"/>
-          <w:lang w:val="en-US"/>
-        </w:rPr>
-        <w:t xml:space="preserve"> You can </w:t>
-      </w:r>
-      <w:r>
-        <w:rPr>
-          <w:rFonts w:ascii="Arial" w:hAnsi="Arial" w:cs="Arial"/>
-          <w:sz w:val="20"/>
-          <w:szCs w:val="20"/>
-          <w:lang w:val="en-US"/>
-        </w:rPr>
-        <w:t xml:space="preserve">then </w:t>
-      </w:r>
-      <w:r>
-        <w:rPr>
-          <w:rFonts w:ascii="Arial" w:hAnsi="Arial" w:cs="Arial"/>
-          <w:sz w:val="20"/>
-          <w:szCs w:val="20"/>
-          <w:lang w:val="en-US"/>
-        </w:rPr>
-        <w:t xml:space="preserve">either use a new window or utilize the “Compare” tab in the Phylo.io tree viewer to compare </w:t>
-      </w:r>
-      <w:r>
-        <w:rPr>
-          <w:rFonts w:ascii="Arial" w:hAnsi="Arial" w:cs="Arial"/>
-          <w:sz w:val="20"/>
-          <w:szCs w:val="20"/>
-          <w:lang w:val="en-US"/>
-        </w:rPr>
-        <w:t xml:space="preserve">the </w:t>
-      </w:r>
-      <w:r>
-        <w:rPr>
-          <w:rFonts w:ascii="Arial" w:hAnsi="Arial" w:cs="Arial"/>
-          <w:sz w:val="20"/>
-          <w:szCs w:val="20"/>
-          <w:lang w:val="en-US"/>
-        </w:rPr>
-        <w:t>NJ tree to the previous UPGMA tree.</w:t>
-      </w:r>
-      <w:r>
-        <w:rPr>
-          <w:sz w:val="20"/>
-          <w:szCs w:val="20"/>
-          <w:lang w:val="en-US"/>
-        </w:rPr>
-        <w:t xml:space="preserve"> </w:t>
-      </w:r>
-      <w:r>
-        <w:rPr>
-          <w:rFonts w:ascii="Arial" w:hAnsi="Arial" w:cs="Arial"/>
-          <w:sz w:val="20"/>
-          <w:szCs w:val="20"/>
-          <w:lang w:val="en-US"/>
-        </w:rPr>
-        <w:t xml:space="preserve">Can you identify clear differences between the trees? </w:t>
-      </w:r>
-      <w:r>
-        <w:rPr>
-          <w:rFonts w:ascii="Arial" w:hAnsi="Arial" w:cs="Arial"/>
-          <w:sz w:val="20"/>
-          <w:szCs w:val="20"/>
-          <w:lang w:val="en-US"/>
-        </w:rPr>
-        <w:t xml:space="preserve">From </w:t>
-      </w:r>
-      <w:r>
-        <w:rPr>
-          <w:rFonts w:ascii="Arial" w:hAnsi="Arial" w:cs="Arial"/>
-          <w:sz w:val="20"/>
-          <w:szCs w:val="20"/>
-          <w:lang w:val="en-US"/>
-        </w:rPr>
-        <w:t>an evolutionary perspective</w:t>
-      </w:r>
-      <w:r>
-        <w:rPr>
-          <w:rFonts w:ascii="Arial" w:hAnsi="Arial" w:cs="Arial"/>
-          <w:sz w:val="20"/>
-          <w:szCs w:val="20"/>
-          <w:lang w:val="en-US"/>
-        </w:rPr>
-        <w:t xml:space="preserve">, what do these </w:t>
-      </w:r>
-      <w:r>
-        <w:rPr>
-          <w:rFonts w:ascii="Arial" w:hAnsi="Arial" w:cs="Arial"/>
-          <w:sz w:val="20"/>
-          <w:szCs w:val="20"/>
-          <w:lang w:val="en-US"/>
-        </w:rPr>
-        <w:t>differences</w:t>
-      </w:r>
-      <w:r>
-        <w:rPr>
-          <w:rFonts w:ascii="Arial" w:hAnsi="Arial" w:cs="Arial"/>
-          <w:sz w:val="20"/>
-          <w:szCs w:val="20"/>
-          <w:lang w:val="en-US"/>
-        </w:rPr>
-        <w:t xml:space="preserve"> imply</w:t>
-      </w:r>
-      <w:r>
-        <w:rPr>
-          <w:rFonts w:ascii="Arial" w:hAnsi="Arial" w:cs="Arial"/>
-          <w:sz w:val="20"/>
-          <w:szCs w:val="20"/>
-          <w:lang w:val="en-US"/>
-        </w:rPr>
-        <w:t xml:space="preserve">? </w:t>
-      </w:r>
-      <w:r>
-        <w:rPr>
-          <w:rFonts w:ascii="Arial" w:hAnsi="Arial" w:cs="Arial"/>
-          <w:sz w:val="20"/>
-          <w:szCs w:val="20"/>
-          <w:lang w:val="en-US"/>
-        </w:rPr>
-        <w:t>What is the most important algorithmic difference between NJ and UPGMA? (Wikipedia is your friend;-)</w:t>
+        <w:t>s your friend;-)</w:t>
       </w:r>
     </w:p>
     <w:sectPr>
-      <w:headerReference w:type="even" r:id="rId17"/>
-      <w:headerReference w:type="default" r:id="rId18"/>
-      <w:footerReference w:type="even" r:id="rId19"/>
-      <w:footerReference w:type="default" r:id="rId20"/>
-      <w:headerReference w:type="first" r:id="rId21"/>
-      <w:footerReference w:type="first" r:id="rId22"/>
+      <w:headerReference w:type="even" r:id="rId16"/>
+      <w:headerReference w:type="default" r:id="rId17"/>
+      <w:footerReference w:type="even" r:id="rId18"/>
+      <w:footerReference w:type="default" r:id="rId19"/>
+      <w:headerReference w:type="first" r:id="rId20"/>
+      <w:footerReference w:type="first" r:id="rId21"/>
       <w:pgSz w:w="11900" w:h="16840" w:code="9"/>
       <w:pgMar w:top="1440" w:right="1440" w:bottom="1440" w:left="1440" w:header="720" w:footer="720" w:gutter="0"/>
       <w:cols w:space="720"/>
@@ -8056,7 +6592,7 @@
 </file>
 
 <file path=customXml/itemProps1.xml><?xml version="1.0" encoding="utf-8"?>
-<ds:datastoreItem xmlns:ds="http://schemas.openxmlformats.org/officeDocument/2006/customXml" ds:itemID="{ED802463-ABE3-6D4D-BC59-054B54A9BF36}">
+<ds:datastoreItem xmlns:ds="http://schemas.openxmlformats.org/officeDocument/2006/customXml" ds:itemID="{7FA25134-10E7-2B47-92B8-18F74869D646}">
   <ds:schemaRefs>
     <ds:schemaRef ds:uri="http://schemas.openxmlformats.org/officeDocument/2006/bibliography"/>
   </ds:schemaRefs>

</xml_diff>

<commit_message>
Part 04: fix formatting in exercises
</commit_message>
<xml_diff>
--- a/04_njtrees/exercises/files/trees_exercises.docx
+++ b/04_njtrees/exercises/files/trees_exercises.docx
@@ -299,24 +299,41 @@
           <w:sz w:val="20"/>
           <w:lang w:val="en-US"/>
         </w:rPr>
-        <w:t>to further investigate the evolutionary relationship between those different proteins. We will work with the following subset of proteins from yesterday’s multiple alignment exercises (BLAST hits to the query protein MFS-1 domain, aligned with ClustalX):</w:t>
-      </w:r>
-    </w:p>
-    <w:p>
-      <w:pPr>
-        <w:pStyle w:val="Normal1"/>
-        <w:rPr>
-          <w:lang w:val="en-US"/>
-        </w:rPr>
-      </w:pPr>
-    </w:p>
-    <w:p>
-      <w:pPr>
-        <w:pStyle w:val="Normal1"/>
-        <w:rPr>
-          <w:lang w:val="en-US"/>
-        </w:rPr>
-      </w:pPr>
+        <w:t xml:space="preserve">to further investigate the evolutionary relationship between those different proteins. We will work with the following subset of proteins from yesterday’s multiple alignment exercises (BLAST hits to the query protein MFS-1 domain, aligned with </w:t>
+      </w:r>
+      <w:proofErr w:type="spellStart"/>
+      <w:r>
+        <w:rPr>
+          <w:sz w:val="20"/>
+          <w:lang w:val="en-US"/>
+        </w:rPr>
+        <w:t>ClustalX</w:t>
+      </w:r>
+      <w:proofErr w:type="spellEnd"/>
+      <w:r>
+        <w:rPr>
+          <w:sz w:val="20"/>
+          <w:lang w:val="en-US"/>
+        </w:rPr>
+        <w:t>):</w:t>
+      </w:r>
+    </w:p>
+    <w:p>
+      <w:pPr>
+        <w:pStyle w:val="Normal1"/>
+        <w:rPr>
+          <w:lang w:val="en-US"/>
+        </w:rPr>
+      </w:pPr>
+    </w:p>
+    <w:p>
+      <w:pPr>
+        <w:pStyle w:val="Normal1"/>
+        <w:rPr>
+          <w:lang w:val="en-US"/>
+        </w:rPr>
+      </w:pPr>
+      <w:proofErr w:type="spellStart"/>
       <w:r>
         <w:rPr>
           <w:rFonts w:ascii="Courier New" w:eastAsia="Courier New" w:hAnsi="Courier New" w:cs="Courier New"/>
@@ -325,6 +342,7 @@
         </w:rPr>
         <w:t>Protein_Q</w:t>
       </w:r>
+      <w:proofErr w:type="spellEnd"/>
       <w:r>
         <w:rPr>
           <w:rFonts w:ascii="Courier New" w:eastAsia="Courier New" w:hAnsi="Courier New" w:cs="Courier New"/>
@@ -357,6 +375,7 @@
           <w:lang w:val="en-US"/>
         </w:rPr>
       </w:pPr>
+      <w:proofErr w:type="spellStart"/>
       <w:r>
         <w:rPr>
           <w:rFonts w:ascii="Courier New" w:eastAsia="Courier New" w:hAnsi="Courier New" w:cs="Courier New"/>
@@ -365,6 +384,7 @@
         </w:rPr>
         <w:t>Protein_A</w:t>
       </w:r>
+      <w:proofErr w:type="spellEnd"/>
       <w:r>
         <w:rPr>
           <w:rFonts w:ascii="Courier New" w:eastAsia="Courier New" w:hAnsi="Courier New" w:cs="Courier New"/>
@@ -397,6 +417,7 @@
           <w:lang w:val="en-US"/>
         </w:rPr>
       </w:pPr>
+      <w:proofErr w:type="spellStart"/>
       <w:r>
         <w:rPr>
           <w:rFonts w:ascii="Courier New" w:eastAsia="Courier New" w:hAnsi="Courier New" w:cs="Courier New"/>
@@ -405,6 +426,7 @@
         </w:rPr>
         <w:t>Protein_B</w:t>
       </w:r>
+      <w:proofErr w:type="spellEnd"/>
       <w:r>
         <w:rPr>
           <w:rFonts w:ascii="Courier New" w:eastAsia="Courier New" w:hAnsi="Courier New" w:cs="Courier New"/>
@@ -422,6 +444,7 @@
           <w:lang w:val="en-US"/>
         </w:rPr>
       </w:pPr>
+      <w:proofErr w:type="spellStart"/>
       <w:r>
         <w:rPr>
           <w:rFonts w:ascii="Courier New" w:eastAsia="Courier New" w:hAnsi="Courier New" w:cs="Courier New"/>
@@ -430,6 +453,7 @@
         </w:rPr>
         <w:t>Protein_C</w:t>
       </w:r>
+      <w:proofErr w:type="spellEnd"/>
       <w:r>
         <w:rPr>
           <w:rFonts w:ascii="Courier New" w:eastAsia="Courier New" w:hAnsi="Courier New" w:cs="Courier New"/>
@@ -447,6 +471,7 @@
           <w:lang w:val="en-US"/>
         </w:rPr>
       </w:pPr>
+      <w:proofErr w:type="spellStart"/>
       <w:r>
         <w:rPr>
           <w:rFonts w:ascii="Courier New" w:eastAsia="Courier New" w:hAnsi="Courier New" w:cs="Courier New"/>
@@ -455,6 +480,7 @@
         </w:rPr>
         <w:t>Protein_D</w:t>
       </w:r>
+      <w:proofErr w:type="spellEnd"/>
       <w:r>
         <w:rPr>
           <w:rFonts w:ascii="Courier New" w:eastAsia="Courier New" w:hAnsi="Courier New" w:cs="Courier New"/>
@@ -3037,14 +3063,32 @@
           <w:szCs w:val="20"/>
           <w:lang w:val="en-US"/>
         </w:rPr>
-        <w:t>(Q,C)</w:t>
-      </w:r>
+        <w:t>(</w:t>
+      </w:r>
+      <w:proofErr w:type="gramStart"/>
       <w:r>
         <w:rPr>
           <w:sz w:val="20"/>
           <w:szCs w:val="20"/>
           <w:lang w:val="en-US"/>
         </w:rPr>
+        <w:t>Q,C</w:t>
+      </w:r>
+      <w:proofErr w:type="gramEnd"/>
+      <w:r>
+        <w:rPr>
+          <w:sz w:val="20"/>
+          <w:szCs w:val="20"/>
+          <w:lang w:val="en-US"/>
+        </w:rPr>
+        <w:t>)</w:t>
+      </w:r>
+      <w:r>
+        <w:rPr>
+          <w:sz w:val="20"/>
+          <w:szCs w:val="20"/>
+          <w:lang w:val="en-US"/>
+        </w:rPr>
         <w:t xml:space="preserve"> + (Q,D) + (A,C) + (A,D) + (B,C) + (B,D) and divide by </w:t>
       </w:r>
       <w:r>
@@ -3061,7 +3105,25 @@
           <w:szCs w:val="20"/>
           <w:lang w:val="en-US"/>
         </w:rPr>
-        <w:t xml:space="preserve"> (mean). This would be the distance between nodes QAB and CD. This is just an example and you need to find out what proteins will be joined in the next step (which proteins will be joined next) by computing the distance matrix D2 (having nodes QA, B, C, D; so it will be of size 4 x 4).</w:t>
+        <w:t xml:space="preserve"> (mean). This would be the distance between nodes QAB and CD. This is just an example and you need to find out what proteins will be joined in the next step (which proteins will be joined next) by computing the distance matrix D2 (having nodes QA, B, C, D; </w:t>
+      </w:r>
+      <w:proofErr w:type="gramStart"/>
+      <w:r>
+        <w:rPr>
+          <w:sz w:val="20"/>
+          <w:szCs w:val="20"/>
+          <w:lang w:val="en-US"/>
+        </w:rPr>
+        <w:t>so</w:t>
+      </w:r>
+      <w:proofErr w:type="gramEnd"/>
+      <w:r>
+        <w:rPr>
+          <w:sz w:val="20"/>
+          <w:szCs w:val="20"/>
+          <w:lang w:val="en-US"/>
+        </w:rPr>
+        <w:t xml:space="preserve"> it will be of size 4 x 4).</w:t>
       </w:r>
     </w:p>
     <w:p>
@@ -3406,35 +3468,7 @@
           <w:sz w:val="20"/>
           <w:szCs w:val="20"/>
         </w:rPr>
-        <w:t>0</w:t>
-      </w:r>
-      <w:r>
-        <w:rPr>
-          <w:sz w:val="20"/>
-          <w:szCs w:val="20"/>
-        </w:rPr>
-        <w:t>4</w:t>
-      </w:r>
-      <w:r>
-        <w:rPr>
-          <w:sz w:val="20"/>
-          <w:szCs w:val="20"/>
-        </w:rPr>
-        <w:t>_</w:t>
-      </w:r>
-      <w:r>
-        <w:rPr>
-          <w:sz w:val="20"/>
-          <w:szCs w:val="20"/>
-        </w:rPr>
-        <w:t>nj_trees</w:t>
-      </w:r>
-      <w:r>
-        <w:rPr>
-          <w:sz w:val="20"/>
-          <w:szCs w:val="20"/>
-        </w:rPr>
-        <w:t xml:space="preserve"> </w:t>
+        <w:t xml:space="preserve">04_nj_trees </w:t>
       </w:r>
       <w:r>
         <w:rPr>
@@ -3482,21 +3516,23 @@
           <w:sz w:val="20"/>
           <w:szCs w:val="20"/>
         </w:rPr>
-        <w:t>files in your R</w:t>
-      </w:r>
+        <w:t xml:space="preserve">files in your </w:t>
+      </w:r>
+      <w:proofErr w:type="spellStart"/>
       <w:r>
         <w:rPr>
           <w:sz w:val="20"/>
           <w:szCs w:val="20"/>
         </w:rPr>
-        <w:t>enku lab environment</w:t>
-      </w:r>
+        <w:t>Renku</w:t>
+      </w:r>
+      <w:proofErr w:type="spellEnd"/>
       <w:r>
         <w:rPr>
           <w:sz w:val="20"/>
           <w:szCs w:val="20"/>
         </w:rPr>
-        <w:t xml:space="preserve">. Otherwise, you can download the folder by typing </w:t>
+        <w:t xml:space="preserve"> lab environment. Otherwise, you can download the folder by typing </w:t>
       </w:r>
       <w:r>
         <w:rPr>
@@ -3653,20 +3689,30 @@
         </w:rPr>
         <w:t xml:space="preserve"> the aligned FASTA file </w:t>
       </w:r>
+      <w:proofErr w:type="spellStart"/>
       <w:r>
         <w:rPr>
           <w:rFonts w:ascii="Courier New" w:hAnsi="Courier New" w:cs="Courier New"/>
           <w:sz w:val="20"/>
           <w:lang w:val="en-US"/>
         </w:rPr>
-        <w:t>mfs_domain_proteins.</w:t>
-      </w:r>
+        <w:t>mfs_domain_</w:t>
+      </w:r>
+      <w:proofErr w:type="gramStart"/>
       <w:r>
         <w:rPr>
           <w:rFonts w:ascii="Courier New" w:hAnsi="Courier New" w:cs="Courier New"/>
           <w:sz w:val="20"/>
           <w:lang w:val="en-US"/>
         </w:rPr>
+        <w:t>proteins.</w:t>
+      </w:r>
+      <w:r>
+        <w:rPr>
+          <w:rFonts w:ascii="Courier New" w:hAnsi="Courier New" w:cs="Courier New"/>
+          <w:sz w:val="20"/>
+          <w:lang w:val="en-US"/>
+        </w:rPr>
         <w:t>f</w:t>
       </w:r>
       <w:r>
@@ -3677,6 +3723,8 @@
         </w:rPr>
         <w:t>a</w:t>
       </w:r>
+      <w:proofErr w:type="spellEnd"/>
+      <w:proofErr w:type="gramEnd"/>
       <w:r>
         <w:rPr>
           <w:sz w:val="20"/>
@@ -3696,21 +3744,23 @@
           <w:sz w:val="20"/>
           <w:lang w:val="en-US"/>
         </w:rPr>
-        <w:t>replace the header of each sequence with</w:t>
-      </w:r>
-      <w:r>
-        <w:rPr>
-          <w:sz w:val="20"/>
-          <w:lang w:val="en-US"/>
-        </w:rPr>
-        <w:t xml:space="preserve"> </w:t>
-      </w:r>
-      <w:r>
-        <w:rPr>
-          <w:sz w:val="20"/>
-          <w:lang w:val="en-US"/>
-        </w:rPr>
-        <w:t xml:space="preserve">its taxonomic name. For UniProt headers, this name always follows the </w:t>
+        <w:t xml:space="preserve">replace the header of each sequence with its taxonomic name. For </w:t>
+      </w:r>
+      <w:proofErr w:type="spellStart"/>
+      <w:r>
+        <w:rPr>
+          <w:sz w:val="20"/>
+          <w:lang w:val="en-US"/>
+        </w:rPr>
+        <w:t>UniProt</w:t>
+      </w:r>
+      <w:proofErr w:type="spellEnd"/>
+      <w:r>
+        <w:rPr>
+          <w:sz w:val="20"/>
+          <w:lang w:val="en-US"/>
+        </w:rPr>
+        <w:t xml:space="preserve"> headers, this name always follows the </w:t>
       </w:r>
       <w:r>
         <w:rPr>
@@ -3727,6 +3777,7 @@
         </w:rPr>
         <w:t xml:space="preserve"> prefix (field </w:t>
       </w:r>
+      <w:proofErr w:type="spellStart"/>
       <w:r>
         <w:rPr>
           <w:rFonts w:ascii="Courier New" w:hAnsi="Courier New" w:cs="Courier New"/>
@@ -3735,21 +3786,13 @@
         </w:rPr>
         <w:t>OrganismName</w:t>
       </w:r>
-      <w:r>
-        <w:rPr>
-          <w:sz w:val="20"/>
-          <w:lang w:val="en-US"/>
-        </w:rPr>
-        <w:t xml:space="preserve">) as </w:t>
-      </w:r>
-      <w:bookmarkStart w:id="0" w:name="_GoBack"/>
-      <w:bookmarkEnd w:id="0"/>
-      <w:r>
-        <w:rPr>
-          <w:sz w:val="20"/>
-          <w:lang w:val="en-US"/>
-        </w:rPr>
-        <w:t>defined in the FASTA specification (</w:t>
+      <w:proofErr w:type="spellEnd"/>
+      <w:r>
+        <w:rPr>
+          <w:sz w:val="20"/>
+          <w:lang w:val="en-US"/>
+        </w:rPr>
+        <w:t>) as defined in the FASTA specification (</w:t>
       </w:r>
       <w:hyperlink r:id="rId14" w:history="1">
         <w:r>
@@ -3758,23 +3801,7 @@
             <w:sz w:val="20"/>
             <w:lang w:val="en-US"/>
           </w:rPr>
-          <w:t>https://www.uniprot.org/help/fasta-h</w:t>
-        </w:r>
-        <w:r>
-          <w:rPr>
-            <w:rStyle w:val="Hyperlink"/>
-            <w:sz w:val="20"/>
-            <w:lang w:val="en-US"/>
-          </w:rPr>
-          <w:t>e</w:t>
-        </w:r>
-        <w:r>
-          <w:rPr>
-            <w:rStyle w:val="Hyperlink"/>
-            <w:sz w:val="20"/>
-            <w:lang w:val="en-US"/>
-          </w:rPr>
-          <w:t>aders</w:t>
+          <w:t>https://www.uniprot.org/help/fasta-headers</w:t>
         </w:r>
       </w:hyperlink>
       <w:r>
@@ -3839,7 +3866,25 @@
           <w:sz w:val="20"/>
           <w:lang w:val="en-US"/>
         </w:rPr>
-        <w:t>&gt;tr|A0A017H5R7|A0A017H5R7_9FUSO Acylglycerophosphoethanolamine acyltransferase OS=</w:t>
+        <w:t xml:space="preserve">&gt;tr|A0A017H5R7|A0A017H5R7_9FUSO </w:t>
+      </w:r>
+      <w:proofErr w:type="spellStart"/>
+      <w:r>
+        <w:rPr>
+          <w:rFonts w:ascii="Courier New" w:eastAsia="Courier New" w:hAnsi="Courier New" w:cs="Courier New"/>
+          <w:sz w:val="20"/>
+          <w:lang w:val="en-US"/>
+        </w:rPr>
+        <w:t>Acylglycerophosphoethanolamine</w:t>
+      </w:r>
+      <w:proofErr w:type="spellEnd"/>
+      <w:r>
+        <w:rPr>
+          <w:rFonts w:ascii="Courier New" w:eastAsia="Courier New" w:hAnsi="Courier New" w:cs="Courier New"/>
+          <w:sz w:val="20"/>
+          <w:lang w:val="en-US"/>
+        </w:rPr>
+        <w:t xml:space="preserve"> acyltransferase OS=</w:t>
       </w:r>
       <w:r>
         <w:rPr>
@@ -3848,155 +3893,9 @@
           <w:sz w:val="20"/>
           <w:lang w:val="en-US"/>
         </w:rPr>
-        <w:t>Fusobacterium necrophorum subsp. funduliforme B35</w:t>
-      </w:r>
-      <w:r>
-        <w:rPr>
-          <w:rFonts w:ascii="Courier New" w:eastAsia="Courier New" w:hAnsi="Courier New" w:cs="Courier New"/>
-          <w:sz w:val="20"/>
-          <w:lang w:val="en-US"/>
-        </w:rPr>
-        <w:t xml:space="preserve"> OX=</w:t>
-      </w:r>
-      <w:r>
-        <w:rPr>
-          <w:rFonts w:ascii="Courier New" w:eastAsia="Courier New" w:hAnsi="Courier New" w:cs="Courier New"/>
-          <w:sz w:val="20"/>
-          <w:lang w:val="en-US"/>
-        </w:rPr>
-        <w:t>1226633</w:t>
-      </w:r>
-      <w:r>
-        <w:rPr>
-          <w:rFonts w:ascii="Courier New" w:eastAsia="Courier New" w:hAnsi="Courier New" w:cs="Courier New"/>
-          <w:sz w:val="20"/>
-          <w:lang w:val="en-US"/>
-        </w:rPr>
-        <w:t xml:space="preserve"> GN=FNF_06146 PE=4 SV=1</w:t>
-      </w:r>
-    </w:p>
-    <w:p>
-      <w:pPr>
-        <w:pStyle w:val="Normal1"/>
-        <w:rPr>
-          <w:rFonts w:ascii="Courier New" w:eastAsia="Courier New" w:hAnsi="Courier New" w:cs="Courier New"/>
-          <w:sz w:val="20"/>
-          <w:lang w:val="en-US"/>
-        </w:rPr>
-      </w:pPr>
-      <w:r>
-        <w:rPr>
-          <w:rFonts w:ascii="Courier New" w:eastAsia="Courier New" w:hAnsi="Courier New" w:cs="Courier New"/>
-          <w:sz w:val="20"/>
-          <w:lang w:val="en-US"/>
-        </w:rPr>
-        <w:t>MLLTQRKFLPLFLTQFLGALNDNLLKMAIITFITYHLQGSLTEKGILISSVNVITILPMF</w:t>
-      </w:r>
-    </w:p>
-    <w:p>
-      <w:pPr>
-        <w:pStyle w:val="Normal1"/>
-        <w:rPr>
-          <w:rFonts w:ascii="Courier New" w:eastAsia="Courier New" w:hAnsi="Courier New" w:cs="Courier New"/>
-          <w:sz w:val="20"/>
-          <w:lang w:val="en-US"/>
-        </w:rPr>
-      </w:pPr>
-      <w:r>
-        <w:rPr>
-          <w:rFonts w:ascii="Courier New" w:eastAsia="Courier New" w:hAnsi="Courier New" w:cs="Courier New"/>
-          <w:sz w:val="20"/>
-          <w:lang w:val="en-US"/>
-        </w:rPr>
-        <w:t>FISATAGQFADKFQRNSLVKIIKGIEILGIFFCIFFFYSGQYSLILLTLFVMSTRSAFFG</w:t>
-      </w:r>
-    </w:p>
-    <w:p>
-      <w:pPr>
-        <w:pStyle w:val="Normal1"/>
-        <w:rPr>
-          <w:lang w:val="en-US"/>
-        </w:rPr>
-      </w:pPr>
-      <w:r>
-        <w:rPr>
-          <w:rFonts w:ascii="Courier New" w:eastAsia="Courier New" w:hAnsi="Courier New" w:cs="Courier New"/>
-          <w:sz w:val="20"/>
-          <w:lang w:val="en-US"/>
-        </w:rPr>
-        <w:t>…</w:t>
-      </w:r>
-    </w:p>
-    <w:p>
-      <w:pPr>
-        <w:pStyle w:val="Normal1"/>
-        <w:rPr>
-          <w:lang w:val="en-US"/>
-        </w:rPr>
-      </w:pPr>
-    </w:p>
-    <w:p>
-      <w:pPr>
-        <w:pStyle w:val="Normal1"/>
-        <w:ind w:firstLine="720"/>
-        <w:rPr>
-          <w:lang w:val="en-US"/>
-        </w:rPr>
-      </w:pPr>
-      <w:r>
-        <w:rPr>
-          <w:sz w:val="20"/>
-          <w:lang w:val="en-US"/>
-        </w:rPr>
-        <w:sym w:font="Symbol" w:char="F0AF"/>
-      </w:r>
-      <w:r>
-        <w:rPr>
-          <w:sz w:val="20"/>
-          <w:lang w:val="en-US"/>
-        </w:rPr>
-        <w:t xml:space="preserve"> [e.g. python modify_identifier.py </w:t>
-      </w:r>
-      <w:r>
-        <w:rPr>
-          <w:sz w:val="20"/>
-          <w:lang w:val="en-US"/>
-        </w:rPr>
-        <w:t>mfs_domain_proteins.fa</w:t>
-      </w:r>
-      <w:r>
-        <w:rPr>
-          <w:sz w:val="20"/>
-          <w:lang w:val="en-US"/>
-        </w:rPr>
-        <w:t>]</w:t>
-      </w:r>
-    </w:p>
-    <w:p>
-      <w:pPr>
-        <w:pStyle w:val="Normal1"/>
-        <w:rPr>
-          <w:lang w:val="en-US"/>
-        </w:rPr>
-      </w:pPr>
-    </w:p>
-    <w:p>
-      <w:pPr>
-        <w:pStyle w:val="Normal1"/>
-        <w:rPr>
-          <w:rFonts w:ascii="Courier New" w:eastAsia="Courier New" w:hAnsi="Courier New" w:cs="Courier New"/>
-          <w:sz w:val="20"/>
-          <w:lang w:val="en-US"/>
-        </w:rPr>
-      </w:pPr>
-      <w:r>
-        <w:rPr>
-          <w:rFonts w:ascii="Courier New" w:eastAsia="Courier New" w:hAnsi="Courier New" w:cs="Courier New"/>
-          <w:sz w:val="20"/>
-          <w:lang w:val="en-US"/>
-        </w:rPr>
-        <w:t>&gt;</w:t>
-      </w:r>
+        <w:t xml:space="preserve">Fusobacterium </w:t>
+      </w:r>
+      <w:proofErr w:type="spellStart"/>
       <w:r>
         <w:rPr>
           <w:rFonts w:ascii="Courier New" w:eastAsia="Courier New" w:hAnsi="Courier New" w:cs="Courier New"/>
@@ -4004,21 +3903,75 @@
           <w:sz w:val="20"/>
           <w:lang w:val="en-US"/>
         </w:rPr>
-        <w:t>Fusobacterium necrophorum subsp. funduliforme B35</w:t>
-      </w:r>
-    </w:p>
-    <w:p>
-      <w:pPr>
-        <w:pStyle w:val="Normal1"/>
+        <w:t>necrophorum</w:t>
+      </w:r>
+      <w:proofErr w:type="spellEnd"/>
+      <w:r>
         <w:rPr>
           <w:rFonts w:ascii="Courier New" w:eastAsia="Courier New" w:hAnsi="Courier New" w:cs="Courier New"/>
-          <w:sz w:val="20"/>
-          <w:lang w:val="en-US"/>
-        </w:rPr>
-      </w:pPr>
+          <w:b/>
+          <w:sz w:val="20"/>
+          <w:lang w:val="en-US"/>
+        </w:rPr>
+        <w:t xml:space="preserve"> subsp. </w:t>
+      </w:r>
+      <w:proofErr w:type="spellStart"/>
       <w:r>
         <w:rPr>
           <w:rFonts w:ascii="Courier New" w:eastAsia="Courier New" w:hAnsi="Courier New" w:cs="Courier New"/>
+          <w:b/>
+          <w:sz w:val="20"/>
+          <w:lang w:val="en-US"/>
+        </w:rPr>
+        <w:t>funduliforme</w:t>
+      </w:r>
+      <w:proofErr w:type="spellEnd"/>
+      <w:r>
+        <w:rPr>
+          <w:rFonts w:ascii="Courier New" w:eastAsia="Courier New" w:hAnsi="Courier New" w:cs="Courier New"/>
+          <w:b/>
+          <w:sz w:val="20"/>
+          <w:lang w:val="en-US"/>
+        </w:rPr>
+        <w:t xml:space="preserve"> B35</w:t>
+      </w:r>
+      <w:r>
+        <w:rPr>
+          <w:rFonts w:ascii="Courier New" w:eastAsia="Courier New" w:hAnsi="Courier New" w:cs="Courier New"/>
+          <w:sz w:val="20"/>
+          <w:lang w:val="en-US"/>
+        </w:rPr>
+        <w:t xml:space="preserve"> OX=</w:t>
+      </w:r>
+      <w:r>
+        <w:rPr>
+          <w:rFonts w:ascii="Courier New" w:eastAsia="Courier New" w:hAnsi="Courier New" w:cs="Courier New"/>
+          <w:sz w:val="20"/>
+          <w:lang w:val="en-US"/>
+        </w:rPr>
+        <w:t>1226633</w:t>
+      </w:r>
+      <w:r>
+        <w:rPr>
+          <w:rFonts w:ascii="Courier New" w:eastAsia="Courier New" w:hAnsi="Courier New" w:cs="Courier New"/>
+          <w:sz w:val="20"/>
+          <w:lang w:val="en-US"/>
+        </w:rPr>
+        <w:t xml:space="preserve"> GN=FNF_06146 PE=4 SV=1</w:t>
+      </w:r>
+    </w:p>
+    <w:p>
+      <w:pPr>
+        <w:pStyle w:val="Normal1"/>
+        <w:rPr>
+          <w:rFonts w:ascii="Courier New" w:eastAsia="Courier New" w:hAnsi="Courier New" w:cs="Courier New"/>
+          <w:sz w:val="20"/>
+          <w:lang w:val="en-US"/>
+        </w:rPr>
+      </w:pPr>
+      <w:r>
+        <w:rPr>
+          <w:rFonts w:ascii="Courier New" w:eastAsia="Courier New" w:hAnsi="Courier New" w:cs="Courier New"/>
           <w:sz w:val="20"/>
           <w:lang w:val="en-US"/>
         </w:rPr>
@@ -4070,6 +4023,189 @@
     <w:p>
       <w:pPr>
         <w:pStyle w:val="Normal1"/>
+        <w:ind w:firstLine="720"/>
+        <w:rPr>
+          <w:lang w:val="en-US"/>
+        </w:rPr>
+      </w:pPr>
+      <w:r>
+        <w:rPr>
+          <w:sz w:val="20"/>
+          <w:lang w:val="en-US"/>
+        </w:rPr>
+        <w:sym w:font="Symbol" w:char="F0AF"/>
+      </w:r>
+      <w:r>
+        <w:rPr>
+          <w:sz w:val="20"/>
+          <w:lang w:val="en-US"/>
+        </w:rPr>
+        <w:t xml:space="preserve"> [e.g. python modify_identifier.py </w:t>
+      </w:r>
+      <w:proofErr w:type="spellStart"/>
+      <w:r>
+        <w:rPr>
+          <w:sz w:val="20"/>
+          <w:lang w:val="en-US"/>
+        </w:rPr>
+        <w:t>mfs_domain_</w:t>
+      </w:r>
+      <w:proofErr w:type="gramStart"/>
+      <w:r>
+        <w:rPr>
+          <w:sz w:val="20"/>
+          <w:lang w:val="en-US"/>
+        </w:rPr>
+        <w:t>proteins.fa</w:t>
+      </w:r>
+      <w:proofErr w:type="spellEnd"/>
+      <w:proofErr w:type="gramEnd"/>
+      <w:r>
+        <w:rPr>
+          <w:sz w:val="20"/>
+          <w:lang w:val="en-US"/>
+        </w:rPr>
+        <w:t>]</w:t>
+      </w:r>
+    </w:p>
+    <w:p>
+      <w:pPr>
+        <w:pStyle w:val="Normal1"/>
+        <w:rPr>
+          <w:lang w:val="en-US"/>
+        </w:rPr>
+      </w:pPr>
+    </w:p>
+    <w:p>
+      <w:pPr>
+        <w:pStyle w:val="Normal1"/>
+        <w:rPr>
+          <w:rFonts w:ascii="Courier New" w:eastAsia="Courier New" w:hAnsi="Courier New" w:cs="Courier New"/>
+          <w:sz w:val="20"/>
+          <w:lang w:val="en-US"/>
+        </w:rPr>
+      </w:pPr>
+      <w:r>
+        <w:rPr>
+          <w:rFonts w:ascii="Courier New" w:eastAsia="Courier New" w:hAnsi="Courier New" w:cs="Courier New"/>
+          <w:sz w:val="20"/>
+          <w:lang w:val="en-US"/>
+        </w:rPr>
+        <w:t>&gt;</w:t>
+      </w:r>
+      <w:r>
+        <w:rPr>
+          <w:rFonts w:ascii="Courier New" w:eastAsia="Courier New" w:hAnsi="Courier New" w:cs="Courier New"/>
+          <w:b/>
+          <w:sz w:val="20"/>
+          <w:lang w:val="en-US"/>
+        </w:rPr>
+        <w:t xml:space="preserve">Fusobacterium </w:t>
+      </w:r>
+      <w:proofErr w:type="spellStart"/>
+      <w:r>
+        <w:rPr>
+          <w:rFonts w:ascii="Courier New" w:eastAsia="Courier New" w:hAnsi="Courier New" w:cs="Courier New"/>
+          <w:b/>
+          <w:sz w:val="20"/>
+          <w:lang w:val="en-US"/>
+        </w:rPr>
+        <w:t>necrophorum</w:t>
+      </w:r>
+      <w:proofErr w:type="spellEnd"/>
+      <w:r>
+        <w:rPr>
+          <w:rFonts w:ascii="Courier New" w:eastAsia="Courier New" w:hAnsi="Courier New" w:cs="Courier New"/>
+          <w:b/>
+          <w:sz w:val="20"/>
+          <w:lang w:val="en-US"/>
+        </w:rPr>
+        <w:t xml:space="preserve"> subsp. </w:t>
+      </w:r>
+      <w:proofErr w:type="spellStart"/>
+      <w:r>
+        <w:rPr>
+          <w:rFonts w:ascii="Courier New" w:eastAsia="Courier New" w:hAnsi="Courier New" w:cs="Courier New"/>
+          <w:b/>
+          <w:sz w:val="20"/>
+          <w:lang w:val="en-US"/>
+        </w:rPr>
+        <w:t>funduliforme</w:t>
+      </w:r>
+      <w:proofErr w:type="spellEnd"/>
+      <w:r>
+        <w:rPr>
+          <w:rFonts w:ascii="Courier New" w:eastAsia="Courier New" w:hAnsi="Courier New" w:cs="Courier New"/>
+          <w:b/>
+          <w:sz w:val="20"/>
+          <w:lang w:val="en-US"/>
+        </w:rPr>
+        <w:t xml:space="preserve"> B35</w:t>
+      </w:r>
+    </w:p>
+    <w:p>
+      <w:pPr>
+        <w:pStyle w:val="Normal1"/>
+        <w:rPr>
+          <w:rFonts w:ascii="Courier New" w:eastAsia="Courier New" w:hAnsi="Courier New" w:cs="Courier New"/>
+          <w:sz w:val="20"/>
+          <w:lang w:val="en-US"/>
+        </w:rPr>
+      </w:pPr>
+      <w:r>
+        <w:rPr>
+          <w:rFonts w:ascii="Courier New" w:eastAsia="Courier New" w:hAnsi="Courier New" w:cs="Courier New"/>
+          <w:sz w:val="20"/>
+          <w:lang w:val="en-US"/>
+        </w:rPr>
+        <w:t>MLLTQRKFLPLFLTQFLGALNDNLLKMAIITFITYHLQGSLTEKGILISSVNVITILPMF</w:t>
+      </w:r>
+    </w:p>
+    <w:p>
+      <w:pPr>
+        <w:pStyle w:val="Normal1"/>
+        <w:rPr>
+          <w:rFonts w:ascii="Courier New" w:eastAsia="Courier New" w:hAnsi="Courier New" w:cs="Courier New"/>
+          <w:sz w:val="20"/>
+          <w:lang w:val="en-US"/>
+        </w:rPr>
+      </w:pPr>
+      <w:r>
+        <w:rPr>
+          <w:rFonts w:ascii="Courier New" w:eastAsia="Courier New" w:hAnsi="Courier New" w:cs="Courier New"/>
+          <w:sz w:val="20"/>
+          <w:lang w:val="en-US"/>
+        </w:rPr>
+        <w:t>FISATAGQFADKFQRNSLVKIIKGIEILGIFFCIFFFYSGQYSLILLTLFVMSTRSAFFG</w:t>
+      </w:r>
+    </w:p>
+    <w:p>
+      <w:pPr>
+        <w:pStyle w:val="Normal1"/>
+        <w:rPr>
+          <w:lang w:val="en-US"/>
+        </w:rPr>
+      </w:pPr>
+      <w:r>
+        <w:rPr>
+          <w:rFonts w:ascii="Courier New" w:eastAsia="Courier New" w:hAnsi="Courier New" w:cs="Courier New"/>
+          <w:sz w:val="20"/>
+          <w:lang w:val="en-US"/>
+        </w:rPr>
+        <w:t>…</w:t>
+      </w:r>
+    </w:p>
+    <w:p>
+      <w:pPr>
+        <w:pStyle w:val="Normal1"/>
+        <w:rPr>
+          <w:lang w:val="en-US"/>
+        </w:rPr>
+      </w:pPr>
+    </w:p>
+    <w:p>
+      <w:pPr>
+        <w:pStyle w:val="Normal1"/>
         <w:rPr>
           <w:lang w:val="en-US"/>
         </w:rPr>
@@ -4090,7 +4226,25 @@
           <w:sz w:val="20"/>
           <w:lang w:val="en-US"/>
         </w:rPr>
-        <w:t xml:space="preserve">Hint: the .split() function can split strings not only on single characters, but also on whole substrings (including </w:t>
+        <w:t xml:space="preserve">Hint: </w:t>
+      </w:r>
+      <w:proofErr w:type="gramStart"/>
+      <w:r>
+        <w:rPr>
+          <w:i/>
+          <w:sz w:val="20"/>
+          <w:lang w:val="en-US"/>
+        </w:rPr>
+        <w:t>the .split</w:t>
+      </w:r>
+      <w:proofErr w:type="gramEnd"/>
+      <w:r>
+        <w:rPr>
+          <w:i/>
+          <w:sz w:val="20"/>
+          <w:lang w:val="en-US"/>
+        </w:rPr>
+        <w:t xml:space="preserve">() function can split strings not only on single characters, but also on whole substrings (including </w:t>
       </w:r>
       <w:r>
         <w:rPr>
@@ -4245,7 +4399,25 @@
           <w:szCs w:val="20"/>
           <w:lang w:val="en-US"/>
         </w:rPr>
-        <w:t>. The platform will use MAFFT, an alternative multiple sequence alignment software tool (similar to ClustalX), to automatically align the input sequences for you. It offers a stunning range of alignment options, but we are content with leaving these at their default values. You can just click “Submit” and wait for your alignment results.</w:t>
+        <w:t xml:space="preserve">. The platform will use MAFFT, an alternative multiple sequence alignment software tool (similar to </w:t>
+      </w:r>
+      <w:proofErr w:type="spellStart"/>
+      <w:r>
+        <w:rPr>
+          <w:sz w:val="20"/>
+          <w:szCs w:val="20"/>
+          <w:lang w:val="en-US"/>
+        </w:rPr>
+        <w:t>ClustalX</w:t>
+      </w:r>
+      <w:proofErr w:type="spellEnd"/>
+      <w:r>
+        <w:rPr>
+          <w:sz w:val="20"/>
+          <w:szCs w:val="20"/>
+          <w:lang w:val="en-US"/>
+        </w:rPr>
+        <w:t>), to automatically align the input sequences for you. It offers a stunning range of alignment options, but we are content with leaving these at their default values. You can just click “Submit” and wait for your alignment results.</w:t>
       </w:r>
     </w:p>
     <w:p>
@@ -4643,7 +4815,27 @@
           <w:szCs w:val="20"/>
           <w:lang w:val="en-US"/>
         </w:rPr>
-        <w:t>Neighbor Joining (NJ, proposed by Saitou and Nei in 1987).</w:t>
+        <w:t xml:space="preserve">Neighbor Joining (NJ, proposed by Saitou and </w:t>
+      </w:r>
+      <w:proofErr w:type="spellStart"/>
+      <w:r>
+        <w:rPr>
+          <w:rFonts w:ascii="Arial" w:hAnsi="Arial" w:cs="Arial"/>
+          <w:sz w:val="20"/>
+          <w:szCs w:val="20"/>
+          <w:lang w:val="en-US"/>
+        </w:rPr>
+        <w:t>Nei</w:t>
+      </w:r>
+      <w:proofErr w:type="spellEnd"/>
+      <w:r>
+        <w:rPr>
+          <w:rFonts w:ascii="Arial" w:hAnsi="Arial" w:cs="Arial"/>
+          <w:sz w:val="20"/>
+          <w:szCs w:val="20"/>
+          <w:lang w:val="en-US"/>
+        </w:rPr>
+        <w:t xml:space="preserve"> in 1987).</w:t>
       </w:r>
     </w:p>
     <w:p>
@@ -4690,18 +4882,17 @@
           <w:szCs w:val="20"/>
           <w:lang w:val="en-US"/>
         </w:rPr>
-        <w:t>Can you identify clear differences between the trees? From an evolutionary perspective, what do these differences imply? What is the most important algorithmic difference between NJ and UPGMA? (Wikipedia is your friend;-)</w:t>
-      </w:r>
-    </w:p>
-    <w:p>
-      <w:pPr>
-        <w:jc w:val="both"/>
-        <w:rPr>
+        <w:t>Can you identify clear differences between the trees? From an evolutionary perspective, what do these differences imply? What is the most important algorithmic difference between NJ and UPGMA? (Wikipedia is your friend</w:t>
+      </w:r>
+      <w:r>
+        <w:rPr>
+          <w:rFonts w:ascii="Arial" w:hAnsi="Arial" w:cs="Arial"/>
           <w:sz w:val="20"/>
           <w:szCs w:val="20"/>
           <w:lang w:val="en-US"/>
         </w:rPr>
-      </w:pPr>
+        <w:t xml:space="preserve"> </w:t>
+      </w:r>
       <w:r>
         <w:rPr>
           <w:rFonts w:ascii="Arial" w:hAnsi="Arial" w:cs="Arial"/>
@@ -4709,8 +4900,19 @@
           <w:szCs w:val="20"/>
           <w:lang w:val="en-US"/>
         </w:rPr>
-        <w:t>s your friend;-)</w:t>
-      </w:r>
+        <w:t>;-)</w:t>
+      </w:r>
+      <w:r>
+        <w:rPr>
+          <w:rFonts w:ascii="Arial" w:hAnsi="Arial" w:cs="Arial"/>
+          <w:sz w:val="20"/>
+          <w:szCs w:val="20"/>
+          <w:lang w:val="en-US"/>
+        </w:rPr>
+        <w:t xml:space="preserve"> )</w:t>
+      </w:r>
+      <w:bookmarkStart w:id="0" w:name="_GoBack"/>
+      <w:bookmarkEnd w:id="0"/>
     </w:p>
     <w:sectPr>
       <w:headerReference w:type="even" r:id="rId16"/>
@@ -6592,7 +6794,7 @@
 </file>
 
 <file path=customXml/itemProps1.xml><?xml version="1.0" encoding="utf-8"?>
-<ds:datastoreItem xmlns:ds="http://schemas.openxmlformats.org/officeDocument/2006/customXml" ds:itemID="{7FA25134-10E7-2B47-92B8-18F74869D646}">
+<ds:datastoreItem xmlns:ds="http://schemas.openxmlformats.org/officeDocument/2006/customXml" ds:itemID="{59A8EA43-F37B-EA4D-B604-25177BF3AC8C}">
   <ds:schemaRefs>
     <ds:schemaRef ds:uri="http://schemas.openxmlformats.org/officeDocument/2006/bibliography"/>
   </ds:schemaRefs>

</xml_diff>

<commit_message>
Updated 04 nj trees exercises
</commit_message>
<xml_diff>
--- a/04_njtrees/exercises/files/trees_exercises.docx
+++ b/04_njtrees/exercises/files/trees_exercises.docx
@@ -15,20 +15,22 @@
     </w:p>
     <w:p>
       <w:pPr>
-        <w:pStyle w:val="Normal1"/>
-        <w:rPr>
-          <w:b/>
-          <w:sz w:val="20"/>
-          <w:lang w:val="en-US"/>
-        </w:rPr>
-      </w:pPr>
-    </w:p>
-    <w:p>
-      <w:pPr>
         <w:pStyle w:val="Heading2"/>
       </w:pPr>
       <w:r>
-        <w:t>Phylogenetic Trees – Part I (Distance-based methods)</w:t>
+        <w:t>Phylogenetic Trees – Part I (</w:t>
+      </w:r>
+      <w:r>
+        <w:t>D</w:t>
+      </w:r>
+      <w:r>
+        <w:t xml:space="preserve">istance-based </w:t>
+      </w:r>
+      <w:r>
+        <w:t>m</w:t>
+      </w:r>
+      <w:r>
+        <w:t>ethods)</w:t>
       </w:r>
     </w:p>
     <w:p>
@@ -54,7 +56,7 @@
           <w:lang w:val="en-US" w:eastAsia="en-GB"/>
         </w:rPr>
         <w:drawing>
-          <wp:inline distT="0" distB="0" distL="0" distR="0" wp14:anchorId="6EA74070" wp14:editId="215FF3B1">
+          <wp:inline distT="0" distB="0" distL="0" distR="0" wp14:anchorId="7C0D1833" wp14:editId="1D664BA6">
             <wp:extent cx="190500" cy="190500"/>
             <wp:effectExtent l="0" t="0" r="0" b="0"/>
             <wp:docPr id="6" name="image04.png"/>
@@ -269,7 +271,14 @@
           <w:sz w:val="20"/>
           <w:lang w:val="en-US"/>
         </w:rPr>
-        <w:t xml:space="preserve">In the previous lecture, you used different tools to produce multiple alignments of representatives of the </w:t>
+        <w:t>In the previous lecture</w:t>
+      </w:r>
+      <w:r>
+        <w:rPr>
+          <w:sz w:val="20"/>
+          <w:lang w:val="en-US"/>
+        </w:rPr>
+        <w:t xml:space="preserve">, you used different tools to produce multiple alignments of representatives of the </w:t>
       </w:r>
       <w:r>
         <w:rPr>
@@ -284,7 +293,21 @@
           <w:sz w:val="20"/>
           <w:lang w:val="en-US"/>
         </w:rPr>
-        <w:t xml:space="preserve"> domain, based on a protein isolated from a 1000-year-old tooth plaque (dental calculus). Today, we will try to build </w:t>
+        <w:t xml:space="preserve"> domain, based on a protein isolated from a </w:t>
+      </w:r>
+      <w:r>
+        <w:rPr>
+          <w:sz w:val="20"/>
+          <w:lang w:val="en-US"/>
+        </w:rPr>
+        <w:t>1000-year-old</w:t>
+      </w:r>
+      <w:r>
+        <w:rPr>
+          <w:sz w:val="20"/>
+          <w:lang w:val="en-US"/>
+        </w:rPr>
+        <w:t xml:space="preserve"> tooth plaque (dental calculus). Today, we will try to build </w:t>
       </w:r>
       <w:r>
         <w:rPr>
@@ -434,6 +457,13 @@
           <w:lang w:val="en-US"/>
         </w:rPr>
         <w:tab/>
+      </w:r>
+      <w:r>
+        <w:rPr>
+          <w:rFonts w:ascii="Courier New" w:eastAsia="Courier New" w:hAnsi="Courier New" w:cs="Courier New"/>
+          <w:sz w:val="20"/>
+          <w:lang w:val="en-US"/>
+        </w:rPr>
         <w:t>GDKVG RKYII WFSVL GVAPF TMLLP YAS-L EWTGI LIVII GLILS SAFPS</w:t>
       </w:r>
     </w:p>
@@ -461,6 +491,13 @@
           <w:lang w:val="en-US"/>
         </w:rPr>
         <w:tab/>
+      </w:r>
+      <w:r>
+        <w:rPr>
+          <w:rFonts w:ascii="Courier New" w:eastAsia="Courier New" w:hAnsi="Courier New" w:cs="Courier New"/>
+          <w:sz w:val="20"/>
+          <w:lang w:val="en-US"/>
+        </w:rPr>
         <w:t>GDRFG RKYVI WFSIL GTAPF ALMLP YAN-L FWTGV LIVPI GMILA SAFSA</w:t>
       </w:r>
     </w:p>
@@ -488,6 +525,13 @@
           <w:lang w:val="en-US"/>
         </w:rPr>
         <w:tab/>
+      </w:r>
+      <w:r>
+        <w:rPr>
+          <w:rFonts w:ascii="Courier New" w:eastAsia="Courier New" w:hAnsi="Courier New" w:cs="Courier New"/>
+          <w:sz w:val="20"/>
+          <w:lang w:val="en-US"/>
+        </w:rPr>
         <w:t>GDRIG RKYVI WGSIL GVAPF TLILP YAS-L YWTGI LTVII GFILA SAFSA</w:t>
       </w:r>
     </w:p>
@@ -894,7 +938,25 @@
           <w:szCs w:val="18"/>
           <w:lang w:val="en-US"/>
         </w:rPr>
-        <w:t>equal (intersection) while</w:t>
+        <w:t>equal</w:t>
+      </w:r>
+      <w:r>
+        <w:rPr>
+          <w:i/>
+          <w:sz w:val="18"/>
+          <w:szCs w:val="18"/>
+          <w:lang w:val="en-US"/>
+        </w:rPr>
+        <w:t xml:space="preserve"> (intersection)</w:t>
+      </w:r>
+      <w:r>
+        <w:rPr>
+          <w:i/>
+          <w:sz w:val="18"/>
+          <w:szCs w:val="18"/>
+          <w:lang w:val="en-US"/>
+        </w:rPr>
+        <w:t xml:space="preserve"> while</w:t>
       </w:r>
       <m:oMath>
         <m:r>
@@ -937,7 +999,28 @@
           <w:sz w:val="20"/>
           <w:lang w:val="en-US"/>
         </w:rPr>
-        <w:t>Using the Jaccard Index we can define a measure of distance, i.e. the larger the more distant:</w:t>
+        <w:t>Using the Jaccard Index we</w:t>
+      </w:r>
+      <w:r>
+        <w:rPr>
+          <w:sz w:val="20"/>
+          <w:lang w:val="en-US"/>
+        </w:rPr>
+        <w:t xml:space="preserve"> can define a measure of distance</w:t>
+      </w:r>
+      <w:r>
+        <w:rPr>
+          <w:sz w:val="20"/>
+          <w:lang w:val="en-US"/>
+        </w:rPr>
+        <w:t>, i</w:t>
+      </w:r>
+      <w:r>
+        <w:rPr>
+          <w:sz w:val="20"/>
+          <w:lang w:val="en-US"/>
+        </w:rPr>
+        <w:t>.e. the larger the more distant:</w:t>
       </w:r>
     </w:p>
     <w:p>
@@ -2060,7 +2143,16 @@
           <w:sz w:val="20"/>
           <w:lang w:val="en-US"/>
         </w:rPr>
-        <w:t>As said before, the Jaccard index is quite simple, and probably provides a very inaccurate estimate of the evolutionary distance between two sequences. In which ways could the distance calculation be modified to provide a more realistic estimate of the “true” underlying evolutionary processes? Which parameters could have the strongest influence on the accuracy of any distance estimate?</w:t>
+        <w:t>As said before, the Jaccard index is quite simple, and probably provides a very inaccurate estimate of the evolutionary distance between two sequences. In which ways could the distance calculation be modified to provide a more realistic estimate of the “true” underlying evolutionary processes? Which parameters could have the strongest influence</w:t>
+      </w:r>
+      <w:bookmarkStart w:id="0" w:name="_GoBack"/>
+      <w:bookmarkEnd w:id="0"/>
+      <w:r>
+        <w:rPr>
+          <w:sz w:val="20"/>
+          <w:lang w:val="en-US"/>
+        </w:rPr>
+        <w:t xml:space="preserve"> on the accuracy of any distance estimate?</w:t>
       </w:r>
     </w:p>
     <w:p>
@@ -2113,7 +2205,21 @@
           <w:sz w:val="20"/>
           <w:lang w:val="en-US"/>
         </w:rPr>
-        <w:t xml:space="preserve">: can you write a Python script to compute the pairwise Jaccard distance </w:t>
+        <w:t xml:space="preserve">: can you write a </w:t>
+      </w:r>
+      <w:r>
+        <w:rPr>
+          <w:sz w:val="20"/>
+          <w:lang w:val="en-US"/>
+        </w:rPr>
+        <w:t>Python</w:t>
+      </w:r>
+      <w:r>
+        <w:rPr>
+          <w:sz w:val="20"/>
+          <w:lang w:val="en-US"/>
+        </w:rPr>
+        <w:t xml:space="preserve"> script to compute the pairwise Jaccard distance </w:t>
       </w:r>
       <w:r>
         <w:rPr>
@@ -2203,7 +2309,7 @@
           <w:lang w:val="en-US" w:eastAsia="en-GB"/>
         </w:rPr>
         <w:drawing>
-          <wp:inline distT="0" distB="0" distL="0" distR="0" wp14:anchorId="7914802D" wp14:editId="22862500">
+          <wp:inline distT="0" distB="0" distL="0" distR="0" wp14:anchorId="120F1F11" wp14:editId="6927802D">
             <wp:extent cx="190500" cy="190500"/>
             <wp:effectExtent l="0" t="0" r="0" b="0"/>
             <wp:docPr id="4" name="image04.png"/>
@@ -2354,7 +2460,14 @@
           <w:sz w:val="20"/>
           <w:lang w:val="en-US"/>
         </w:rPr>
-        <w:t xml:space="preserve"> alg.</w:t>
+        <w:t xml:space="preserve"> </w:t>
+      </w:r>
+      <w:r>
+        <w:rPr>
+          <w:sz w:val="20"/>
+          <w:lang w:val="en-US"/>
+        </w:rPr>
+        <w:t>alg.</w:t>
       </w:r>
     </w:p>
     <w:p>
@@ -2384,7 +2497,21 @@
           <w:sz w:val="20"/>
           <w:lang w:val="en-US"/>
         </w:rPr>
-        <w:t xml:space="preserve"> x </w:t>
+        <w:t xml:space="preserve"> </w:t>
+      </w:r>
+      <w:r>
+        <w:rPr>
+          <w:sz w:val="20"/>
+          <w:lang w:val="en-US"/>
+        </w:rPr>
+        <w:t>x</w:t>
+      </w:r>
+      <w:r>
+        <w:rPr>
+          <w:sz w:val="20"/>
+          <w:lang w:val="en-US"/>
+        </w:rPr>
+        <w:t xml:space="preserve"> </w:t>
       </w:r>
       <w:r>
         <w:rPr>
@@ -2419,7 +2546,14 @@
           <w:sz w:val="20"/>
           <w:lang w:val="en-US"/>
         </w:rPr>
-        <w:t xml:space="preserve"> above, </w:t>
+        <w:t xml:space="preserve"> </w:t>
+      </w:r>
+      <w:r>
+        <w:rPr>
+          <w:sz w:val="20"/>
+          <w:lang w:val="en-US"/>
+        </w:rPr>
+        <w:t xml:space="preserve">above, </w:t>
       </w:r>
       <w:r>
         <w:rPr>
@@ -2498,7 +2632,14 @@
           <w:sz w:val="20"/>
           <w:lang w:val="en-US"/>
         </w:rPr>
-        <w:t xml:space="preserve"> to dig deeper on the topic, </w:t>
+        <w:t xml:space="preserve"> </w:t>
+      </w:r>
+      <w:r>
+        <w:rPr>
+          <w:sz w:val="20"/>
+          <w:lang w:val="en-US"/>
+        </w:rPr>
+        <w:t xml:space="preserve">to dig deeper on the topic, </w:t>
       </w:r>
       <w:r>
         <w:rPr>
@@ -2522,7 +2663,14 @@
           <w:sz w:val="20"/>
           <w:lang w:val="en-US"/>
         </w:rPr>
-        <w:t xml:space="preserve">. A very nice and interactive explanation of the algorithm is also </w:t>
+        <w:t>.</w:t>
+      </w:r>
+      <w:r>
+        <w:rPr>
+          <w:sz w:val="20"/>
+          <w:lang w:val="en-US"/>
+        </w:rPr>
+        <w:t xml:space="preserve"> A very nice and interactive explanation of the algorithm is also </w:t>
       </w:r>
       <w:r>
         <w:t>online</w:t>
@@ -2700,7 +2848,15 @@
           <w:sz w:val="20"/>
           <w:lang w:val="en-US"/>
         </w:rPr>
-        <w:t xml:space="preserve"> matrix</w:t>
+        <w:t xml:space="preserve"> </w:t>
+      </w:r>
+      <w:r>
+        <w:rPr>
+          <w:i/>
+          <w:sz w:val="20"/>
+          <w:lang w:val="en-US"/>
+        </w:rPr>
+        <w:t>matrix</w:t>
       </w:r>
       <w:r>
         <w:rPr>
@@ -2735,7 +2891,14 @@
           <w:sz w:val="20"/>
           <w:lang w:val="en-US"/>
         </w:rPr>
-        <w:t xml:space="preserve"> matrix, the two most related leaves are joined at a tree </w:t>
+        <w:t xml:space="preserve"> </w:t>
+      </w:r>
+      <w:r>
+        <w:rPr>
+          <w:sz w:val="20"/>
+          <w:lang w:val="en-US"/>
+        </w:rPr>
+        <w:t xml:space="preserve">matrix, the two most related leaves are joined at a tree </w:t>
       </w:r>
       <w:r>
         <w:rPr>
@@ -2793,7 +2956,14 @@
           <w:sz w:val="20"/>
           <w:lang w:val="en-US"/>
         </w:rPr>
-        <w:t xml:space="preserve"> by calculating pairwise distances of all remaining elements to the newly formed node (the resulting new distance matrix is of size </w:t>
+        <w:t xml:space="preserve"> </w:t>
+      </w:r>
+      <w:r>
+        <w:rPr>
+          <w:sz w:val="20"/>
+          <w:lang w:val="en-US"/>
+        </w:rPr>
+        <w:t xml:space="preserve">by calculating pairwise distances of all remaining elements to the newly formed node (the resulting new distance matrix is of size </w:t>
       </w:r>
       <w:r>
         <w:rPr>
@@ -2861,7 +3031,7 @@
           <w:sz w:val="20"/>
           <w:lang w:val="en-US"/>
         </w:rPr>
-        <w:t>Choose first two elements (proteins) to join</w:t>
+        <w:t xml:space="preserve">Choose </w:t>
       </w:r>
       <w:r>
         <w:rPr>
@@ -2870,6 +3040,24 @@
           <w:sz w:val="20"/>
           <w:lang w:val="en-US"/>
         </w:rPr>
+        <w:t>first</w:t>
+      </w:r>
+      <w:r>
+        <w:rPr>
+          <w:b/>
+          <w:i/>
+          <w:sz w:val="20"/>
+          <w:lang w:val="en-US"/>
+        </w:rPr>
+        <w:t xml:space="preserve"> two elements (proteins) to join</w:t>
+      </w:r>
+      <w:r>
+        <w:rPr>
+          <w:b/>
+          <w:i/>
+          <w:sz w:val="20"/>
+          <w:lang w:val="en-US"/>
+        </w:rPr>
         <w:br/>
       </w:r>
     </w:p>
@@ -2889,7 +3077,71 @@
           <w:szCs w:val="20"/>
           <w:lang w:val="en-US"/>
         </w:rPr>
-        <w:t>Looking at the distance matrix D (the one you computed above), choose the closest two proteins (in terms of sequence distance) and create a new distance matrix D2. You will see that the closest two proteins in terms of J distance from matrix D are in fact proteins Q and A, so we will make a new “node” (cluster) named “QA” out of these two proteins and compute a new matrix D2 with distances from QA to all remaining proteins.</w:t>
+        <w:t xml:space="preserve">Looking at the distance matrix D (the one you computed above), choose the closest two proteins (in terms of sequence distance) and </w:t>
+      </w:r>
+      <w:r>
+        <w:rPr>
+          <w:sz w:val="20"/>
+          <w:szCs w:val="20"/>
+          <w:lang w:val="en-US"/>
+        </w:rPr>
+        <w:t>create a new distance matrix D2.</w:t>
+      </w:r>
+      <w:r>
+        <w:rPr>
+          <w:sz w:val="20"/>
+          <w:szCs w:val="20"/>
+          <w:lang w:val="en-US"/>
+        </w:rPr>
+        <w:t xml:space="preserve"> </w:t>
+      </w:r>
+      <w:r>
+        <w:rPr>
+          <w:sz w:val="20"/>
+          <w:szCs w:val="20"/>
+          <w:lang w:val="en-US"/>
+        </w:rPr>
+        <w:t>Y</w:t>
+      </w:r>
+      <w:r>
+        <w:rPr>
+          <w:sz w:val="20"/>
+          <w:szCs w:val="20"/>
+          <w:lang w:val="en-US"/>
+        </w:rPr>
+        <w:t xml:space="preserve">ou will see that the closest two proteins in terms of J distance from matrix D are </w:t>
+      </w:r>
+      <w:r>
+        <w:rPr>
+          <w:sz w:val="20"/>
+          <w:szCs w:val="20"/>
+          <w:lang w:val="en-US"/>
+        </w:rPr>
+        <w:t xml:space="preserve">in fact </w:t>
+      </w:r>
+      <w:r>
+        <w:rPr>
+          <w:sz w:val="20"/>
+          <w:szCs w:val="20"/>
+          <w:lang w:val="en-US"/>
+        </w:rPr>
+        <w:t xml:space="preserve">proteins Q and A, so we will make a new “node” (cluster) </w:t>
+      </w:r>
+      <w:r>
+        <w:rPr>
+          <w:sz w:val="20"/>
+          <w:szCs w:val="20"/>
+          <w:lang w:val="en-US"/>
+        </w:rPr>
+        <w:t xml:space="preserve">named “QA” </w:t>
+      </w:r>
+      <w:r>
+        <w:rPr>
+          <w:sz w:val="20"/>
+          <w:szCs w:val="20"/>
+          <w:lang w:val="en-US"/>
+        </w:rPr>
+        <w:t>out of these two proteins and compute a new matrix D2 with distances from QA to all remaining proteins.</w:t>
       </w:r>
     </w:p>
     <w:p>
@@ -2921,7 +3173,7 @@
           <w:lang w:val="en-US"/>
         </w:rPr>
         <w:drawing>
-          <wp:inline distT="0" distB="0" distL="0" distR="0" wp14:anchorId="0F464526" wp14:editId="15D7759C">
+          <wp:inline distT="0" distB="0" distL="0" distR="0" wp14:anchorId="191AD75D" wp14:editId="46565FDF">
             <wp:extent cx="3290207" cy="2384401"/>
             <wp:effectExtent l="0" t="0" r="0" b="0"/>
             <wp:docPr id="9" name="Picture 9"/>
@@ -3010,7 +3262,25 @@
           <w:sz w:val="20"/>
           <w:lang w:val="en-US"/>
         </w:rPr>
-        <w:t>Compute matrix D2 with updated distances from QA to remaining proteins B, C and D</w:t>
+        <w:t>Compute matrix D2 with updated distances from QA to remaining proteins</w:t>
+      </w:r>
+      <w:r>
+        <w:rPr>
+          <w:b/>
+          <w:i/>
+          <w:sz w:val="20"/>
+          <w:lang w:val="en-US"/>
+        </w:rPr>
+        <w:t xml:space="preserve"> B, C </w:t>
+      </w:r>
+      <w:r>
+        <w:rPr>
+          <w:b/>
+          <w:i/>
+          <w:sz w:val="20"/>
+          <w:lang w:val="en-US"/>
+        </w:rPr>
+        <w:t>and D</w:t>
       </w:r>
     </w:p>
     <w:p>
@@ -3036,7 +3306,119 @@
           <w:sz w:val="20"/>
           <w:lang w:val="en-US"/>
         </w:rPr>
-        <w:t>In order to iterate and identify the shortest distance between nodes QA, B, C and D (4 nodes) we need to compute the new distance matrix D2. We always use the original D matrix as the basis to compute distances between individual single proteins. To compute the distance between already clustered nodes (nodes with &gt;1 protein), we compute the mean distance between all possible protein pairs between the two nodes.</w:t>
+        <w:t xml:space="preserve">In order to </w:t>
+      </w:r>
+      <w:r>
+        <w:rPr>
+          <w:sz w:val="20"/>
+          <w:lang w:val="en-US"/>
+        </w:rPr>
+        <w:t xml:space="preserve">iterate and </w:t>
+      </w:r>
+      <w:r>
+        <w:rPr>
+          <w:sz w:val="20"/>
+          <w:lang w:val="en-US"/>
+        </w:rPr>
+        <w:t>identify</w:t>
+      </w:r>
+      <w:r>
+        <w:rPr>
+          <w:sz w:val="20"/>
+          <w:lang w:val="en-US"/>
+        </w:rPr>
+        <w:t xml:space="preserve"> the shortest</w:t>
+      </w:r>
+      <w:r>
+        <w:rPr>
+          <w:sz w:val="20"/>
+          <w:lang w:val="en-US"/>
+        </w:rPr>
+        <w:t xml:space="preserve"> distance between nodes </w:t>
+      </w:r>
+      <w:r>
+        <w:rPr>
+          <w:sz w:val="20"/>
+          <w:lang w:val="en-US"/>
+        </w:rPr>
+        <w:t xml:space="preserve">QA, B, C and D (4 nodes) we need to compute </w:t>
+      </w:r>
+      <w:r>
+        <w:rPr>
+          <w:sz w:val="20"/>
+          <w:lang w:val="en-US"/>
+        </w:rPr>
+        <w:t>the</w:t>
+      </w:r>
+      <w:r>
+        <w:rPr>
+          <w:sz w:val="20"/>
+          <w:lang w:val="en-US"/>
+        </w:rPr>
+        <w:t xml:space="preserve"> new distance matrix D2. </w:t>
+      </w:r>
+      <w:r>
+        <w:rPr>
+          <w:sz w:val="20"/>
+          <w:lang w:val="en-US"/>
+        </w:rPr>
+        <w:t>W</w:t>
+      </w:r>
+      <w:r>
+        <w:rPr>
+          <w:sz w:val="20"/>
+          <w:lang w:val="en-US"/>
+        </w:rPr>
+        <w:t>e always use the original D matrix</w:t>
+      </w:r>
+      <w:r>
+        <w:rPr>
+          <w:sz w:val="20"/>
+          <w:lang w:val="en-US"/>
+        </w:rPr>
+        <w:t xml:space="preserve"> as the basis to compute distances between individual single proteins</w:t>
+      </w:r>
+      <w:r>
+        <w:rPr>
+          <w:sz w:val="20"/>
+          <w:lang w:val="en-US"/>
+        </w:rPr>
+        <w:t xml:space="preserve">. To compute the distance between </w:t>
+      </w:r>
+      <w:r>
+        <w:rPr>
+          <w:sz w:val="20"/>
+          <w:lang w:val="en-US"/>
+        </w:rPr>
+        <w:t xml:space="preserve">already clustered </w:t>
+      </w:r>
+      <w:r>
+        <w:rPr>
+          <w:sz w:val="20"/>
+          <w:lang w:val="en-US"/>
+        </w:rPr>
+        <w:t>node</w:t>
+      </w:r>
+      <w:r>
+        <w:rPr>
+          <w:sz w:val="20"/>
+          <w:lang w:val="en-US"/>
+        </w:rPr>
+        <w:t xml:space="preserve">s (nodes with &gt;1 protein), we compute the mean distance between all possible </w:t>
+      </w:r>
+      <w:r>
+        <w:rPr>
+          <w:sz w:val="20"/>
+          <w:lang w:val="en-US"/>
+        </w:rPr>
+        <w:t xml:space="preserve">protein </w:t>
+      </w:r>
+      <w:r>
+        <w:rPr>
+          <w:sz w:val="20"/>
+          <w:lang w:val="en-US"/>
+        </w:rPr>
+        <w:t>pairs between the two nodes.</w:t>
       </w:r>
     </w:p>
     <w:p>
@@ -3105,7 +3487,15 @@
           <w:szCs w:val="20"/>
           <w:lang w:val="en-US"/>
         </w:rPr>
-        <w:t xml:space="preserve"> (mean). This would be the distance between nodes QAB and CD. This is just an example and you need to find out what proteins will be joined in the next step (which proteins will be joined next) by computing the distance matrix D2 (having nodes QA, B, C, D; </w:t>
+        <w:t xml:space="preserve"> (mean). This would be the distance between nodes QAB and CD. This is just an example and you need to find out what proteins will be joined in the next step (whic</w:t>
+      </w:r>
+      <w:r>
+        <w:rPr>
+          <w:sz w:val="20"/>
+          <w:szCs w:val="20"/>
+          <w:lang w:val="en-US"/>
+        </w:rPr>
+        <w:t xml:space="preserve">h proteins will be joined next) by computing the distance matrix D2 (having nodes QA, B, C, D; </w:t>
       </w:r>
       <w:proofErr w:type="gramStart"/>
       <w:r>
@@ -3193,7 +3583,63 @@
           <w:sz w:val="20"/>
           <w:lang w:val="en-US"/>
         </w:rPr>
-        <w:t>Repeat the joining of the proteins and nodes by computing a new distance matrix at each step (D2, D3, D4) and selecting the closest nodes until you reach the “root” node (QABCD). Draw the tree with all the distances.</w:t>
+        <w:t xml:space="preserve">Repeat the joining of the proteins and nodes by computing a new distance matrix </w:t>
+      </w:r>
+      <w:r>
+        <w:rPr>
+          <w:sz w:val="20"/>
+          <w:lang w:val="en-US"/>
+        </w:rPr>
+        <w:t>at each step (</w:t>
+      </w:r>
+      <w:r>
+        <w:rPr>
+          <w:sz w:val="20"/>
+          <w:lang w:val="en-US"/>
+        </w:rPr>
+        <w:t xml:space="preserve">D2, </w:t>
+      </w:r>
+      <w:r>
+        <w:rPr>
+          <w:sz w:val="20"/>
+          <w:lang w:val="en-US"/>
+        </w:rPr>
+        <w:t xml:space="preserve">D3, D4) </w:t>
+      </w:r>
+      <w:r>
+        <w:rPr>
+          <w:sz w:val="20"/>
+          <w:lang w:val="en-US"/>
+        </w:rPr>
+        <w:t>and selecting the closest nodes until you reach the “root”</w:t>
+      </w:r>
+      <w:r>
+        <w:rPr>
+          <w:sz w:val="20"/>
+          <w:lang w:val="en-US"/>
+        </w:rPr>
+        <w:t xml:space="preserve"> node (QABCD).</w:t>
+      </w:r>
+      <w:r>
+        <w:rPr>
+          <w:sz w:val="20"/>
+          <w:lang w:val="en-US"/>
+        </w:rPr>
+        <w:t xml:space="preserve"> Draw the tree with all the di</w:t>
+      </w:r>
+      <w:r>
+        <w:rPr>
+          <w:sz w:val="20"/>
+          <w:lang w:val="en-US"/>
+        </w:rPr>
+        <w:t>s</w:t>
+      </w:r>
+      <w:r>
+        <w:rPr>
+          <w:sz w:val="20"/>
+          <w:lang w:val="en-US"/>
+        </w:rPr>
+        <w:t>tances.</w:t>
       </w:r>
     </w:p>
     <w:p>
@@ -3231,7 +3677,7 @@
           <w:lang w:val="en-US" w:eastAsia="en-GB"/>
         </w:rPr>
         <w:drawing>
-          <wp:inline distT="0" distB="0" distL="0" distR="0" wp14:anchorId="05C79AFF" wp14:editId="5591DA63">
+          <wp:inline distT="0" distB="0" distL="0" distR="0" wp14:anchorId="10D0A74B" wp14:editId="2FAE9CD9">
             <wp:extent cx="190500" cy="190500"/>
             <wp:effectExtent l="0" t="0" r="0" b="0"/>
             <wp:docPr id="10" name="image04.png"/>
@@ -3269,7 +3715,28 @@
           <w:sz w:val="20"/>
           <w:lang w:val="en-US"/>
         </w:rPr>
-        <w:t xml:space="preserve"> Optional task: write a complete Python script to compute a UPGMA</w:t>
+        <w:t xml:space="preserve"> </w:t>
+      </w:r>
+      <w:r>
+        <w:rPr>
+          <w:sz w:val="20"/>
+          <w:lang w:val="en-US"/>
+        </w:rPr>
+        <w:t xml:space="preserve">Optional task: </w:t>
+      </w:r>
+      <w:r>
+        <w:rPr>
+          <w:sz w:val="20"/>
+          <w:lang w:val="en-US"/>
+        </w:rPr>
+        <w:t xml:space="preserve">write a complete Python script to compute a </w:t>
+      </w:r>
+      <w:r>
+        <w:rPr>
+          <w:sz w:val="20"/>
+          <w:lang w:val="en-US"/>
+        </w:rPr>
+        <w:t>UPGMA</w:t>
       </w:r>
       <w:r>
         <w:rPr>
@@ -3331,7 +3798,7 @@
           <w:lang w:val="en-US" w:eastAsia="en-GB"/>
         </w:rPr>
         <w:drawing>
-          <wp:inline distT="0" distB="0" distL="0" distR="0" wp14:anchorId="5773F92E" wp14:editId="172B4529">
+          <wp:inline distT="0" distB="0" distL="0" distR="0" wp14:anchorId="2613EC88" wp14:editId="6565ED21">
             <wp:extent cx="190500" cy="190500"/>
             <wp:effectExtent l="0" t="0" r="0" b="0"/>
             <wp:docPr id="8" name="image04.png"/>
@@ -3378,7 +3845,31 @@
           <w:sz w:val="20"/>
           <w:lang w:val="en-US"/>
         </w:rPr>
-        <w:t>UPGMA computation and visualization with MAFFT web server</w:t>
+        <w:t xml:space="preserve">UPGMA </w:t>
+      </w:r>
+      <w:r>
+        <w:rPr>
+          <w:b/>
+          <w:sz w:val="20"/>
+          <w:lang w:val="en-US"/>
+        </w:rPr>
+        <w:t>computation and</w:t>
+      </w:r>
+      <w:r>
+        <w:rPr>
+          <w:b/>
+          <w:sz w:val="20"/>
+          <w:lang w:val="en-US"/>
+        </w:rPr>
+        <w:t xml:space="preserve"> visualization with </w:t>
+      </w:r>
+      <w:r>
+        <w:rPr>
+          <w:b/>
+          <w:sz w:val="20"/>
+          <w:lang w:val="en-US"/>
+        </w:rPr>
+        <w:t>MAFFT web server</w:t>
       </w:r>
     </w:p>
     <w:p>
@@ -3412,7 +3903,31 @@
           <w:szCs w:val="20"/>
           <w:lang w:val="en-US"/>
         </w:rPr>
-        <w:t>you will use the MAFFT web server (</w:t>
+        <w:t xml:space="preserve">you will use the </w:t>
+      </w:r>
+      <w:r>
+        <w:rPr>
+          <w:sz w:val="20"/>
+          <w:szCs w:val="20"/>
+          <w:lang w:val="en-US"/>
+        </w:rPr>
+        <w:t>MAFFT web server</w:t>
+      </w:r>
+      <w:r>
+        <w:rPr>
+          <w:sz w:val="20"/>
+          <w:szCs w:val="20"/>
+          <w:lang w:val="en-US"/>
+        </w:rPr>
+        <w:t xml:space="preserve"> </w:t>
+      </w:r>
+      <w:r>
+        <w:rPr>
+          <w:sz w:val="20"/>
+          <w:szCs w:val="20"/>
+          <w:lang w:val="en-US"/>
+        </w:rPr>
+        <w:t>(</w:t>
       </w:r>
       <w:hyperlink r:id="rId12" w:history="1">
         <w:r>
@@ -3437,7 +3952,77 @@
           <w:sz w:val="20"/>
           <w:lang w:val="en-US"/>
         </w:rPr>
-        <w:t xml:space="preserve"> to create phylogenetic trees for the original MSF-1 proteins and visualize them. If you already downloaded (“cloned”) the exercise folder, you can find all files required for this under </w:t>
+        <w:t xml:space="preserve"> </w:t>
+      </w:r>
+      <w:r>
+        <w:rPr>
+          <w:sz w:val="20"/>
+          <w:lang w:val="en-US"/>
+        </w:rPr>
+        <w:t xml:space="preserve">to create phylogenetic trees for the </w:t>
+      </w:r>
+      <w:r>
+        <w:rPr>
+          <w:sz w:val="20"/>
+          <w:lang w:val="en-US"/>
+        </w:rPr>
+        <w:t xml:space="preserve">original </w:t>
+      </w:r>
+      <w:r>
+        <w:rPr>
+          <w:sz w:val="20"/>
+          <w:lang w:val="en-US"/>
+        </w:rPr>
+        <w:t xml:space="preserve">MSF-1 </w:t>
+      </w:r>
+      <w:r>
+        <w:rPr>
+          <w:sz w:val="20"/>
+          <w:lang w:val="en-US"/>
+        </w:rPr>
+        <w:t>proteins</w:t>
+      </w:r>
+      <w:r>
+        <w:rPr>
+          <w:sz w:val="20"/>
+          <w:lang w:val="en-US"/>
+        </w:rPr>
+        <w:t xml:space="preserve"> and visua</w:t>
+      </w:r>
+      <w:r>
+        <w:rPr>
+          <w:sz w:val="20"/>
+          <w:lang w:val="en-US"/>
+        </w:rPr>
+        <w:t>lize the</w:t>
+      </w:r>
+      <w:r>
+        <w:rPr>
+          <w:sz w:val="20"/>
+          <w:lang w:val="en-US"/>
+        </w:rPr>
+        <w:t>m.</w:t>
+      </w:r>
+      <w:r>
+        <w:rPr>
+          <w:sz w:val="20"/>
+          <w:lang w:val="en-US"/>
+        </w:rPr>
+        <w:t xml:space="preserve"> </w:t>
+      </w:r>
+      <w:r>
+        <w:rPr>
+          <w:sz w:val="20"/>
+          <w:lang w:val="en-US"/>
+        </w:rPr>
+        <w:t>If you already downloaded (“cloned”) the exercise folder, y</w:t>
+      </w:r>
+      <w:r>
+        <w:rPr>
+          <w:sz w:val="20"/>
+          <w:lang w:val="en-US"/>
+        </w:rPr>
+        <w:t xml:space="preserve">ou can find all files required for this under </w:t>
       </w:r>
       <w:r>
         <w:rPr>
@@ -3468,7 +4053,35 @@
           <w:sz w:val="20"/>
           <w:szCs w:val="20"/>
         </w:rPr>
-        <w:t xml:space="preserve">04_nj_trees </w:t>
+        <w:t>0</w:t>
+      </w:r>
+      <w:r>
+        <w:rPr>
+          <w:sz w:val="20"/>
+          <w:szCs w:val="20"/>
+        </w:rPr>
+        <w:t>4</w:t>
+      </w:r>
+      <w:r>
+        <w:rPr>
+          <w:sz w:val="20"/>
+          <w:szCs w:val="20"/>
+        </w:rPr>
+        <w:t>_</w:t>
+      </w:r>
+      <w:r>
+        <w:rPr>
+          <w:sz w:val="20"/>
+          <w:szCs w:val="20"/>
+        </w:rPr>
+        <w:t>nj_trees</w:t>
+      </w:r>
+      <w:r>
+        <w:rPr>
+          <w:sz w:val="20"/>
+          <w:szCs w:val="20"/>
+        </w:rPr>
+        <w:t xml:space="preserve"> </w:t>
       </w:r>
       <w:r>
         <w:rPr>
@@ -3524,7 +4137,14 @@
           <w:sz w:val="20"/>
           <w:szCs w:val="20"/>
         </w:rPr>
-        <w:t>Renku</w:t>
+        <w:t>R</w:t>
+      </w:r>
+      <w:r>
+        <w:rPr>
+          <w:sz w:val="20"/>
+          <w:szCs w:val="20"/>
+        </w:rPr>
+        <w:t>enku</w:t>
       </w:r>
       <w:proofErr w:type="spellEnd"/>
       <w:r>
@@ -3532,7 +4152,21 @@
           <w:sz w:val="20"/>
           <w:szCs w:val="20"/>
         </w:rPr>
-        <w:t xml:space="preserve"> lab environment. Otherwise, you can download the folder by typing </w:t>
+        <w:t xml:space="preserve"> lab environment</w:t>
+      </w:r>
+      <w:r>
+        <w:rPr>
+          <w:sz w:val="20"/>
+          <w:szCs w:val="20"/>
+        </w:rPr>
+        <w:t xml:space="preserve">. </w:t>
+      </w:r>
+      <w:r>
+        <w:rPr>
+          <w:sz w:val="20"/>
+          <w:szCs w:val="20"/>
+        </w:rPr>
+        <w:t xml:space="preserve">Otherwise, you can download the folder by typing </w:t>
       </w:r>
       <w:r>
         <w:rPr>
@@ -3582,7 +4216,21 @@
           <w:sz w:val="20"/>
           <w:lang w:val="en-US"/>
         </w:rPr>
-        <w:t xml:space="preserve">: Conversion of the FASTA file using </w:t>
+        <w:t xml:space="preserve">: Conversion of the FASTA file </w:t>
+      </w:r>
+      <w:r>
+        <w:rPr>
+          <w:sz w:val="20"/>
+          <w:lang w:val="en-US"/>
+        </w:rPr>
+        <w:t>using</w:t>
+      </w:r>
+      <w:r>
+        <w:rPr>
+          <w:sz w:val="20"/>
+          <w:lang w:val="en-US"/>
+        </w:rPr>
+        <w:t xml:space="preserve"> </w:t>
       </w:r>
       <w:r>
         <w:rPr>
@@ -3625,7 +4273,84 @@
           <w:sz w:val="20"/>
           <w:lang w:val="en-US"/>
         </w:rPr>
-        <w:t>In order to interpret our results more easily, we will first change the sequence identifiers to contain only the taxonomic names of each bacterial species. This information is already included in the sequence identifiers and is based on information from the NCBI taxonomy database (</w:t>
+        <w:t>In order to</w:t>
+      </w:r>
+      <w:r>
+        <w:rPr>
+          <w:sz w:val="20"/>
+          <w:lang w:val="en-US"/>
+        </w:rPr>
+        <w:t xml:space="preserve"> interpret our results</w:t>
+      </w:r>
+      <w:r>
+        <w:rPr>
+          <w:sz w:val="20"/>
+          <w:lang w:val="en-US"/>
+        </w:rPr>
+        <w:t xml:space="preserve"> more easily</w:t>
+      </w:r>
+      <w:r>
+        <w:rPr>
+          <w:sz w:val="20"/>
+          <w:lang w:val="en-US"/>
+        </w:rPr>
+        <w:t xml:space="preserve">, we will first change the sequence identifiers to contain only the </w:t>
+      </w:r>
+      <w:r>
+        <w:rPr>
+          <w:sz w:val="20"/>
+          <w:lang w:val="en-US"/>
+        </w:rPr>
+        <w:t>taxonomic names</w:t>
+      </w:r>
+      <w:r>
+        <w:rPr>
+          <w:sz w:val="20"/>
+          <w:lang w:val="en-US"/>
+        </w:rPr>
+        <w:t xml:space="preserve"> of </w:t>
+      </w:r>
+      <w:r>
+        <w:rPr>
+          <w:sz w:val="20"/>
+          <w:lang w:val="en-US"/>
+        </w:rPr>
+        <w:t>each</w:t>
+      </w:r>
+      <w:r>
+        <w:rPr>
+          <w:sz w:val="20"/>
+          <w:lang w:val="en-US"/>
+        </w:rPr>
+        <w:t xml:space="preserve"> bacterial species</w:t>
+      </w:r>
+      <w:r>
+        <w:rPr>
+          <w:sz w:val="20"/>
+          <w:lang w:val="en-US"/>
+        </w:rPr>
+        <w:t xml:space="preserve">. This information is already included in the sequence identifiers and </w:t>
+      </w:r>
+      <w:r>
+        <w:rPr>
+          <w:sz w:val="20"/>
+          <w:lang w:val="en-US"/>
+        </w:rPr>
+        <w:t xml:space="preserve">is </w:t>
+      </w:r>
+      <w:r>
+        <w:rPr>
+          <w:sz w:val="20"/>
+          <w:lang w:val="en-US"/>
+        </w:rPr>
+        <w:t>based on</w:t>
+      </w:r>
+      <w:r>
+        <w:rPr>
+          <w:sz w:val="20"/>
+          <w:lang w:val="en-US"/>
+        </w:rPr>
+        <w:t xml:space="preserve"> information from the NCBI taxonomy database (</w:t>
       </w:r>
       <w:hyperlink r:id="rId13" w:history="1">
         <w:r>
@@ -3687,7 +4412,21 @@
           <w:sz w:val="20"/>
           <w:lang w:val="en-US"/>
         </w:rPr>
-        <w:t xml:space="preserve"> the aligned FASTA file </w:t>
+        <w:t xml:space="preserve"> the </w:t>
+      </w:r>
+      <w:r>
+        <w:rPr>
+          <w:sz w:val="20"/>
+          <w:lang w:val="en-US"/>
+        </w:rPr>
+        <w:t xml:space="preserve">aligned </w:t>
+      </w:r>
+      <w:r>
+        <w:rPr>
+          <w:sz w:val="20"/>
+          <w:lang w:val="en-US"/>
+        </w:rPr>
+        <w:t xml:space="preserve">FASTA file </w:t>
       </w:r>
       <w:proofErr w:type="spellStart"/>
       <w:r>
@@ -3730,7 +4469,14 @@
           <w:sz w:val="20"/>
           <w:lang w:val="en-US"/>
         </w:rPr>
-        <w:t xml:space="preserve"> from the previous session </w:t>
+        <w:t xml:space="preserve"> from the previous session</w:t>
+      </w:r>
+      <w:r>
+        <w:rPr>
+          <w:sz w:val="20"/>
+          <w:lang w:val="en-US"/>
+        </w:rPr>
+        <w:t xml:space="preserve"> </w:t>
       </w:r>
       <w:r>
         <w:rPr>
@@ -3744,7 +4490,49 @@
           <w:sz w:val="20"/>
           <w:lang w:val="en-US"/>
         </w:rPr>
-        <w:t xml:space="preserve">replace the header of each sequence with its taxonomic name. For </w:t>
+        <w:t xml:space="preserve">replace the </w:t>
+      </w:r>
+      <w:r>
+        <w:rPr>
+          <w:sz w:val="20"/>
+          <w:lang w:val="en-US"/>
+        </w:rPr>
+        <w:t>header</w:t>
+      </w:r>
+      <w:r>
+        <w:rPr>
+          <w:sz w:val="20"/>
+          <w:lang w:val="en-US"/>
+        </w:rPr>
+        <w:t xml:space="preserve"> of each sequence with</w:t>
+      </w:r>
+      <w:r>
+        <w:rPr>
+          <w:sz w:val="20"/>
+          <w:lang w:val="en-US"/>
+        </w:rPr>
+        <w:t xml:space="preserve"> </w:t>
+      </w:r>
+      <w:r>
+        <w:rPr>
+          <w:sz w:val="20"/>
+          <w:lang w:val="en-US"/>
+        </w:rPr>
+        <w:t>its taxonomic name</w:t>
+      </w:r>
+      <w:r>
+        <w:rPr>
+          <w:sz w:val="20"/>
+          <w:lang w:val="en-US"/>
+        </w:rPr>
+        <w:t xml:space="preserve">. </w:t>
+      </w:r>
+      <w:r>
+        <w:rPr>
+          <w:sz w:val="20"/>
+          <w:lang w:val="en-US"/>
+        </w:rPr>
+        <w:t xml:space="preserve">For </w:t>
       </w:r>
       <w:proofErr w:type="spellStart"/>
       <w:r>
@@ -3775,7 +4563,14 @@
           <w:sz w:val="20"/>
           <w:lang w:val="en-US"/>
         </w:rPr>
-        <w:t xml:space="preserve"> prefix (field </w:t>
+        <w:t xml:space="preserve"> prefix</w:t>
+      </w:r>
+      <w:r>
+        <w:rPr>
+          <w:sz w:val="20"/>
+          <w:lang w:val="en-US"/>
+        </w:rPr>
+        <w:t xml:space="preserve"> (field </w:t>
       </w:r>
       <w:proofErr w:type="spellStart"/>
       <w:r>
@@ -3792,7 +4587,35 @@
           <w:sz w:val="20"/>
           <w:lang w:val="en-US"/>
         </w:rPr>
-        <w:t>) as defined in the FASTA specification (</w:t>
+        <w:t>)</w:t>
+      </w:r>
+      <w:r>
+        <w:rPr>
+          <w:sz w:val="20"/>
+          <w:lang w:val="en-US"/>
+        </w:rPr>
+        <w:t xml:space="preserve"> </w:t>
+      </w:r>
+      <w:r>
+        <w:rPr>
+          <w:sz w:val="20"/>
+          <w:lang w:val="en-US"/>
+        </w:rPr>
+        <w:t>as defined in the FASTA specification</w:t>
+      </w:r>
+      <w:r>
+        <w:rPr>
+          <w:sz w:val="20"/>
+          <w:lang w:val="en-US"/>
+        </w:rPr>
+        <w:t xml:space="preserve"> </w:t>
+      </w:r>
+      <w:r>
+        <w:rPr>
+          <w:sz w:val="20"/>
+          <w:lang w:val="en-US"/>
+        </w:rPr>
+        <w:t>(</w:t>
       </w:r>
       <w:hyperlink r:id="rId14" w:history="1">
         <w:r>
@@ -3801,7 +4624,23 @@
             <w:sz w:val="20"/>
             <w:lang w:val="en-US"/>
           </w:rPr>
-          <w:t>https://www.uniprot.org/help/fasta-headers</w:t>
+          <w:t>https://www.uniprot.org/help/fasta-h</w:t>
+        </w:r>
+        <w:r>
+          <w:rPr>
+            <w:rStyle w:val="Hyperlink"/>
+            <w:sz w:val="20"/>
+            <w:lang w:val="en-US"/>
+          </w:rPr>
+          <w:t>e</w:t>
+        </w:r>
+        <w:r>
+          <w:rPr>
+            <w:rStyle w:val="Hyperlink"/>
+            <w:sz w:val="20"/>
+            <w:lang w:val="en-US"/>
+          </w:rPr>
+          <w:t>aders</w:t>
         </w:r>
       </w:hyperlink>
       <w:r>
@@ -4040,7 +4879,42 @@
           <w:sz w:val="20"/>
           <w:lang w:val="en-US"/>
         </w:rPr>
-        <w:t xml:space="preserve"> [e.g. python modify_identifier.py </w:t>
+        <w:t xml:space="preserve"> [</w:t>
+      </w:r>
+      <w:r>
+        <w:rPr>
+          <w:sz w:val="20"/>
+          <w:lang w:val="en-US"/>
+        </w:rPr>
+        <w:t xml:space="preserve">e.g. </w:t>
+      </w:r>
+      <w:r>
+        <w:rPr>
+          <w:sz w:val="20"/>
+          <w:lang w:val="en-US"/>
+        </w:rPr>
+        <w:t xml:space="preserve">python </w:t>
+      </w:r>
+      <w:r>
+        <w:rPr>
+          <w:sz w:val="20"/>
+          <w:lang w:val="en-US"/>
+        </w:rPr>
+        <w:t>modify_identifier</w:t>
+      </w:r>
+      <w:r>
+        <w:rPr>
+          <w:sz w:val="20"/>
+          <w:lang w:val="en-US"/>
+        </w:rPr>
+        <w:t>.py</w:t>
+      </w:r>
+      <w:r>
+        <w:rPr>
+          <w:sz w:val="20"/>
+          <w:lang w:val="en-US"/>
+        </w:rPr>
+        <w:t xml:space="preserve"> </w:t>
       </w:r>
       <w:proofErr w:type="spellStart"/>
       <w:r>
@@ -4244,7 +5118,23 @@
           <w:sz w:val="20"/>
           <w:lang w:val="en-US"/>
         </w:rPr>
-        <w:t xml:space="preserve">() function can split strings not only on single characters, but also on whole substrings (including </w:t>
+        <w:t>() function can split strings not only on single characters, but also</w:t>
+      </w:r>
+      <w:r>
+        <w:rPr>
+          <w:i/>
+          <w:sz w:val="20"/>
+          <w:lang w:val="en-US"/>
+        </w:rPr>
+        <w:t xml:space="preserve"> on</w:t>
+      </w:r>
+      <w:r>
+        <w:rPr>
+          <w:i/>
+          <w:sz w:val="20"/>
+          <w:lang w:val="en-US"/>
+        </w:rPr>
+        <w:t xml:space="preserve"> whole substrings (including </w:t>
       </w:r>
       <w:r>
         <w:rPr>
@@ -4295,17 +5185,33 @@
           <w:sz w:val="20"/>
           <w:lang w:val="en-US"/>
         </w:rPr>
-        <w:t xml:space="preserve"> !)</w:t>
-      </w:r>
-    </w:p>
-    <w:p>
-      <w:pPr>
-        <w:pStyle w:val="Normal1"/>
+        <w:t xml:space="preserve"> </w:t>
+      </w:r>
+      <w:r>
         <w:rPr>
           <w:i/>
           <w:sz w:val="20"/>
           <w:lang w:val="en-US"/>
         </w:rPr>
+        <w:t>!</w:t>
+      </w:r>
+      <w:r>
+        <w:rPr>
+          <w:i/>
+          <w:sz w:val="20"/>
+          <w:lang w:val="en-US"/>
+        </w:rPr>
+        <w:t>)</w:t>
+      </w:r>
+    </w:p>
+    <w:p>
+      <w:pPr>
+        <w:pStyle w:val="Normal1"/>
+        <w:rPr>
+          <w:i/>
+          <w:sz w:val="20"/>
+          <w:lang w:val="en-US"/>
+        </w:rPr>
       </w:pPr>
     </w:p>
     <w:p>
@@ -4383,7 +5289,23 @@
           <w:szCs w:val="20"/>
           <w:lang w:val="en-US"/>
         </w:rPr>
-        <w:t xml:space="preserve">Import the modified FASTA file into </w:t>
+        <w:t xml:space="preserve">Import the modified FASTA </w:t>
+      </w:r>
+      <w:r>
+        <w:rPr>
+          <w:sz w:val="20"/>
+          <w:szCs w:val="20"/>
+          <w:lang w:val="en-US"/>
+        </w:rPr>
+        <w:t>file in</w:t>
+      </w:r>
+      <w:r>
+        <w:rPr>
+          <w:sz w:val="20"/>
+          <w:szCs w:val="20"/>
+          <w:lang w:val="en-US"/>
+        </w:rPr>
+        <w:t xml:space="preserve">to </w:t>
       </w:r>
       <w:r>
         <w:rPr>
@@ -4399,7 +5321,31 @@
           <w:szCs w:val="20"/>
           <w:lang w:val="en-US"/>
         </w:rPr>
-        <w:t xml:space="preserve">. The platform will use MAFFT, an alternative multiple sequence alignment software tool (similar to </w:t>
+        <w:t>. The platform</w:t>
+      </w:r>
+      <w:r>
+        <w:rPr>
+          <w:sz w:val="20"/>
+          <w:szCs w:val="20"/>
+          <w:lang w:val="en-US"/>
+        </w:rPr>
+        <w:t xml:space="preserve"> </w:t>
+      </w:r>
+      <w:r>
+        <w:rPr>
+          <w:sz w:val="20"/>
+          <w:szCs w:val="20"/>
+          <w:lang w:val="en-US"/>
+        </w:rPr>
+        <w:t>will</w:t>
+      </w:r>
+      <w:r>
+        <w:rPr>
+          <w:sz w:val="20"/>
+          <w:szCs w:val="20"/>
+          <w:lang w:val="en-US"/>
+        </w:rPr>
+        <w:t xml:space="preserve"> use MAFFT, an alternative multiple sequence alignment software tool (similar to </w:t>
       </w:r>
       <w:proofErr w:type="spellStart"/>
       <w:r>
@@ -4417,7 +5363,159 @@
           <w:szCs w:val="20"/>
           <w:lang w:val="en-US"/>
         </w:rPr>
-        <w:t>), to automatically align the input sequences for you. It offers a stunning range of alignment options, but we are content with leaving these at their default values. You can just click “Submit” and wait for your alignment results.</w:t>
+        <w:t xml:space="preserve">), to </w:t>
+      </w:r>
+      <w:r>
+        <w:rPr>
+          <w:sz w:val="20"/>
+          <w:szCs w:val="20"/>
+          <w:lang w:val="en-US"/>
+        </w:rPr>
+        <w:t>automatically align the input sequences for you</w:t>
+      </w:r>
+      <w:r>
+        <w:rPr>
+          <w:sz w:val="20"/>
+          <w:szCs w:val="20"/>
+          <w:lang w:val="en-US"/>
+        </w:rPr>
+        <w:t>. It</w:t>
+      </w:r>
+      <w:r>
+        <w:rPr>
+          <w:sz w:val="20"/>
+          <w:szCs w:val="20"/>
+          <w:lang w:val="en-US"/>
+        </w:rPr>
+        <w:t xml:space="preserve"> </w:t>
+      </w:r>
+      <w:r>
+        <w:rPr>
+          <w:sz w:val="20"/>
+          <w:szCs w:val="20"/>
+          <w:lang w:val="en-US"/>
+        </w:rPr>
+        <w:t xml:space="preserve">offers a </w:t>
+      </w:r>
+      <w:r>
+        <w:rPr>
+          <w:sz w:val="20"/>
+          <w:szCs w:val="20"/>
+          <w:lang w:val="en-US"/>
+        </w:rPr>
+        <w:t>stunning</w:t>
+      </w:r>
+      <w:r>
+        <w:rPr>
+          <w:sz w:val="20"/>
+          <w:szCs w:val="20"/>
+          <w:lang w:val="en-US"/>
+        </w:rPr>
+        <w:t xml:space="preserve"> range of alignment options</w:t>
+      </w:r>
+      <w:r>
+        <w:rPr>
+          <w:sz w:val="20"/>
+          <w:szCs w:val="20"/>
+          <w:lang w:val="en-US"/>
+        </w:rPr>
+        <w:t xml:space="preserve">, </w:t>
+      </w:r>
+      <w:r>
+        <w:rPr>
+          <w:sz w:val="20"/>
+          <w:szCs w:val="20"/>
+          <w:lang w:val="en-US"/>
+        </w:rPr>
+        <w:t>but we are content with leaving these</w:t>
+      </w:r>
+      <w:r>
+        <w:rPr>
+          <w:sz w:val="20"/>
+          <w:szCs w:val="20"/>
+          <w:lang w:val="en-US"/>
+        </w:rPr>
+        <w:t xml:space="preserve"> </w:t>
+      </w:r>
+      <w:r>
+        <w:rPr>
+          <w:sz w:val="20"/>
+          <w:szCs w:val="20"/>
+          <w:lang w:val="en-US"/>
+        </w:rPr>
+        <w:t>at</w:t>
+      </w:r>
+      <w:r>
+        <w:rPr>
+          <w:sz w:val="20"/>
+          <w:szCs w:val="20"/>
+          <w:lang w:val="en-US"/>
+        </w:rPr>
+        <w:t xml:space="preserve"> their default values. You can just click </w:t>
+      </w:r>
+      <w:r>
+        <w:rPr>
+          <w:sz w:val="20"/>
+          <w:szCs w:val="20"/>
+          <w:lang w:val="en-US"/>
+        </w:rPr>
+        <w:t>“</w:t>
+      </w:r>
+      <w:r>
+        <w:rPr>
+          <w:sz w:val="20"/>
+          <w:szCs w:val="20"/>
+          <w:lang w:val="en-US"/>
+        </w:rPr>
+        <w:t>S</w:t>
+      </w:r>
+      <w:r>
+        <w:rPr>
+          <w:sz w:val="20"/>
+          <w:szCs w:val="20"/>
+          <w:lang w:val="en-US"/>
+        </w:rPr>
+        <w:t>ubmit</w:t>
+      </w:r>
+      <w:r>
+        <w:rPr>
+          <w:sz w:val="20"/>
+          <w:szCs w:val="20"/>
+          <w:lang w:val="en-US"/>
+        </w:rPr>
+        <w:t>”</w:t>
+      </w:r>
+      <w:r>
+        <w:rPr>
+          <w:sz w:val="20"/>
+          <w:szCs w:val="20"/>
+          <w:lang w:val="en-US"/>
+        </w:rPr>
+        <w:t xml:space="preserve"> </w:t>
+      </w:r>
+      <w:r>
+        <w:rPr>
+          <w:sz w:val="20"/>
+          <w:szCs w:val="20"/>
+          <w:lang w:val="en-US"/>
+        </w:rPr>
+        <w:t xml:space="preserve">and wait for your </w:t>
+      </w:r>
+      <w:r>
+        <w:rPr>
+          <w:sz w:val="20"/>
+          <w:szCs w:val="20"/>
+          <w:lang w:val="en-US"/>
+        </w:rPr>
+        <w:t xml:space="preserve">alignment </w:t>
+      </w:r>
+      <w:r>
+        <w:rPr>
+          <w:sz w:val="20"/>
+          <w:szCs w:val="20"/>
+          <w:lang w:val="en-US"/>
+        </w:rPr>
+        <w:t>results.</w:t>
       </w:r>
     </w:p>
     <w:p>
@@ -4489,7 +5587,7 @@
           <w:lang w:val="en-US"/>
         </w:rPr>
         <w:drawing>
-          <wp:inline distT="0" distB="0" distL="0" distR="0" wp14:anchorId="7208FB80" wp14:editId="5DA553E3">
+          <wp:inline distT="0" distB="0" distL="0" distR="0" wp14:anchorId="3C55A45D" wp14:editId="17A0B741">
             <wp:extent cx="5727700" cy="3451860"/>
             <wp:effectExtent l="12700" t="12700" r="12700" b="15240"/>
             <wp:docPr id="19" name="Picture 19"/>
@@ -4563,7 +5661,70 @@
           <w:sz w:val="20"/>
           <w:lang w:val="en-US"/>
         </w:rPr>
-        <w:t xml:space="preserve">At the bottom of this page you can see the full multiple sequence alignment that MAFFT generated. This MSA will be used as the input for the phylogenetic tree computation in the next step. In order to proceed, now click the button “Phylogenetic tree”. </w:t>
+        <w:t>At the bottom</w:t>
+      </w:r>
+      <w:r>
+        <w:rPr>
+          <w:sz w:val="20"/>
+          <w:lang w:val="en-US"/>
+        </w:rPr>
+        <w:t xml:space="preserve"> </w:t>
+      </w:r>
+      <w:r>
+        <w:rPr>
+          <w:sz w:val="20"/>
+          <w:lang w:val="en-US"/>
+        </w:rPr>
+        <w:t xml:space="preserve">of this page </w:t>
+      </w:r>
+      <w:r>
+        <w:rPr>
+          <w:sz w:val="20"/>
+          <w:lang w:val="en-US"/>
+        </w:rPr>
+        <w:t>you can see the full multiple sequence alignment that MAFFT generated. Th</w:t>
+      </w:r>
+      <w:r>
+        <w:rPr>
+          <w:sz w:val="20"/>
+          <w:lang w:val="en-US"/>
+        </w:rPr>
+        <w:t>is MSA</w:t>
+      </w:r>
+      <w:r>
+        <w:rPr>
+          <w:sz w:val="20"/>
+          <w:lang w:val="en-US"/>
+        </w:rPr>
+        <w:t xml:space="preserve"> will be used </w:t>
+      </w:r>
+      <w:r>
+        <w:rPr>
+          <w:sz w:val="20"/>
+          <w:lang w:val="en-US"/>
+        </w:rPr>
+        <w:t xml:space="preserve">as the input </w:t>
+      </w:r>
+      <w:r>
+        <w:rPr>
+          <w:sz w:val="20"/>
+          <w:lang w:val="en-US"/>
+        </w:rPr>
+        <w:t xml:space="preserve">for the phylogenetic tree computation in the next step. In order to proceed, </w:t>
+      </w:r>
+      <w:r>
+        <w:rPr>
+          <w:sz w:val="20"/>
+          <w:lang w:val="en-US"/>
+        </w:rPr>
+        <w:t xml:space="preserve">now </w:t>
+      </w:r>
+      <w:r>
+        <w:rPr>
+          <w:sz w:val="20"/>
+          <w:lang w:val="en-US"/>
+        </w:rPr>
+        <w:t xml:space="preserve">click the button “Phylogenetic tree”. </w:t>
       </w:r>
       <w:r>
         <w:rPr>
@@ -4578,7 +5739,119 @@
           <w:sz w:val="20"/>
           <w:lang w:val="en-US"/>
         </w:rPr>
-        <w:t xml:space="preserve"> will offer you many options to fine-tune tree computations. However, in this exercise we are only interested in the “Method” parameter, which lets you select the algorithm to use. Select the option for UPGMA and click “Go!” to compute your tree.</w:t>
+        <w:t xml:space="preserve"> will offer you </w:t>
+      </w:r>
+      <w:r>
+        <w:rPr>
+          <w:sz w:val="20"/>
+          <w:lang w:val="en-US"/>
+        </w:rPr>
+        <w:t>many</w:t>
+      </w:r>
+      <w:r>
+        <w:rPr>
+          <w:sz w:val="20"/>
+          <w:lang w:val="en-US"/>
+        </w:rPr>
+        <w:t xml:space="preserve"> options </w:t>
+      </w:r>
+      <w:r>
+        <w:rPr>
+          <w:sz w:val="20"/>
+          <w:lang w:val="en-US"/>
+        </w:rPr>
+        <w:t>to fine-tune</w:t>
+      </w:r>
+      <w:r>
+        <w:rPr>
+          <w:sz w:val="20"/>
+          <w:lang w:val="en-US"/>
+        </w:rPr>
+        <w:t xml:space="preserve"> tree computation</w:t>
+      </w:r>
+      <w:r>
+        <w:rPr>
+          <w:sz w:val="20"/>
+          <w:lang w:val="en-US"/>
+        </w:rPr>
+        <w:t>s</w:t>
+      </w:r>
+      <w:r>
+        <w:rPr>
+          <w:sz w:val="20"/>
+          <w:lang w:val="en-US"/>
+        </w:rPr>
+        <w:t xml:space="preserve">. </w:t>
+      </w:r>
+      <w:r>
+        <w:rPr>
+          <w:sz w:val="20"/>
+          <w:lang w:val="en-US"/>
+        </w:rPr>
+        <w:t>However, i</w:t>
+      </w:r>
+      <w:r>
+        <w:rPr>
+          <w:sz w:val="20"/>
+          <w:lang w:val="en-US"/>
+        </w:rPr>
+        <w:t>n this exercise</w:t>
+      </w:r>
+      <w:r>
+        <w:rPr>
+          <w:sz w:val="20"/>
+          <w:lang w:val="en-US"/>
+        </w:rPr>
+        <w:t xml:space="preserve"> we are only interested in the “Method” parameter, which lets you select the algorithm </w:t>
+      </w:r>
+      <w:r>
+        <w:rPr>
+          <w:sz w:val="20"/>
+          <w:lang w:val="en-US"/>
+        </w:rPr>
+        <w:t>to use</w:t>
+      </w:r>
+      <w:r>
+        <w:rPr>
+          <w:sz w:val="20"/>
+          <w:lang w:val="en-US"/>
+        </w:rPr>
+        <w:t xml:space="preserve">. </w:t>
+      </w:r>
+      <w:r>
+        <w:rPr>
+          <w:sz w:val="20"/>
+          <w:lang w:val="en-US"/>
+        </w:rPr>
+        <w:t>S</w:t>
+      </w:r>
+      <w:r>
+        <w:rPr>
+          <w:sz w:val="20"/>
+          <w:lang w:val="en-US"/>
+        </w:rPr>
+        <w:t xml:space="preserve">elect the </w:t>
+      </w:r>
+      <w:r>
+        <w:rPr>
+          <w:sz w:val="20"/>
+          <w:lang w:val="en-US"/>
+        </w:rPr>
+        <w:t xml:space="preserve">option for </w:t>
+      </w:r>
+      <w:r>
+        <w:rPr>
+          <w:sz w:val="20"/>
+          <w:lang w:val="en-US"/>
+        </w:rPr>
+        <w:t xml:space="preserve">UPGMA </w:t>
+      </w:r>
+      <w:r>
+        <w:rPr>
+          <w:sz w:val="20"/>
+          <w:lang w:val="en-US"/>
+        </w:rPr>
+        <w:t>and click “Go!” to compute your tree.</w:t>
       </w:r>
     </w:p>
     <w:p>
@@ -4653,7 +5926,35 @@
           <w:sz w:val="20"/>
           <w:lang w:val="en-US"/>
         </w:rPr>
-        <w:t xml:space="preserve">The next window will offer you a number of ways to visualize and download the resulting tree. Click the “View tree on Phylo.io” button to reveal the final tree structure. </w:t>
+        <w:t xml:space="preserve">The next window will offer you </w:t>
+      </w:r>
+      <w:r>
+        <w:rPr>
+          <w:sz w:val="20"/>
+          <w:lang w:val="en-US"/>
+        </w:rPr>
+        <w:t>a number of ways to</w:t>
+      </w:r>
+      <w:r>
+        <w:rPr>
+          <w:sz w:val="20"/>
+          <w:lang w:val="en-US"/>
+        </w:rPr>
+        <w:t xml:space="preserve"> visualiz</w:t>
+      </w:r>
+      <w:r>
+        <w:rPr>
+          <w:sz w:val="20"/>
+          <w:lang w:val="en-US"/>
+        </w:rPr>
+        <w:t>e</w:t>
+      </w:r>
+      <w:r>
+        <w:rPr>
+          <w:sz w:val="20"/>
+          <w:lang w:val="en-US"/>
+        </w:rPr>
+        <w:t xml:space="preserve"> and download the resulting tree. Click the “View tree on Phylo.io” button to reveal the final tree structure. </w:t>
       </w:r>
     </w:p>
     <w:p>
@@ -4679,7 +5980,77 @@
           <w:sz w:val="20"/>
           <w:lang w:val="en-US"/>
         </w:rPr>
-        <w:t>Take a bit of time to inspect the tree: How many major clades (distinct sub-trees) can you see? Which clade features, on average, the most distantly related members? What information do the taxonomic labels provide with regards to the taxonomic hierarchy?</w:t>
+        <w:t>Take a bit of time to inspect the tree: How many major clades</w:t>
+      </w:r>
+      <w:r>
+        <w:rPr>
+          <w:sz w:val="20"/>
+          <w:lang w:val="en-US"/>
+        </w:rPr>
+        <w:t xml:space="preserve"> (distinct sub-trees)</w:t>
+      </w:r>
+      <w:r>
+        <w:rPr>
+          <w:sz w:val="20"/>
+          <w:lang w:val="en-US"/>
+        </w:rPr>
+        <w:t xml:space="preserve"> can you see? </w:t>
+      </w:r>
+      <w:r>
+        <w:rPr>
+          <w:sz w:val="20"/>
+          <w:lang w:val="en-US"/>
+        </w:rPr>
+        <w:t>W</w:t>
+      </w:r>
+      <w:r>
+        <w:rPr>
+          <w:sz w:val="20"/>
+          <w:lang w:val="en-US"/>
+        </w:rPr>
+        <w:t>hich clade</w:t>
+      </w:r>
+      <w:r>
+        <w:rPr>
+          <w:sz w:val="20"/>
+          <w:lang w:val="en-US"/>
+        </w:rPr>
+        <w:t xml:space="preserve"> features, on average, the most distantly related members?</w:t>
+      </w:r>
+      <w:r>
+        <w:rPr>
+          <w:sz w:val="20"/>
+          <w:lang w:val="en-US"/>
+        </w:rPr>
+        <w:t xml:space="preserve"> What information do the taxonomic labels provide with regards to </w:t>
+      </w:r>
+      <w:r>
+        <w:rPr>
+          <w:sz w:val="20"/>
+          <w:lang w:val="en-US"/>
+        </w:rPr>
+        <w:t xml:space="preserve">the </w:t>
+      </w:r>
+      <w:r>
+        <w:rPr>
+          <w:sz w:val="20"/>
+          <w:lang w:val="en-US"/>
+        </w:rPr>
+        <w:t xml:space="preserve">taxonomic </w:t>
+      </w:r>
+      <w:r>
+        <w:rPr>
+          <w:sz w:val="20"/>
+          <w:lang w:val="en-US"/>
+        </w:rPr>
+        <w:t>hierarchy</w:t>
+      </w:r>
+      <w:r>
+        <w:rPr>
+          <w:sz w:val="20"/>
+          <w:lang w:val="en-US"/>
+        </w:rPr>
+        <w:t>?</w:t>
       </w:r>
     </w:p>
     <w:p>
@@ -4723,7 +6094,7 @@
         </w:rPr>
         <w:lastRenderedPageBreak/>
         <w:drawing>
-          <wp:inline distT="0" distB="0" distL="0" distR="0" wp14:anchorId="2A900501" wp14:editId="721CD386">
+          <wp:inline distT="0" distB="0" distL="0" distR="0" wp14:anchorId="7126BCF3" wp14:editId="762BA9AA">
             <wp:extent cx="190500" cy="190500"/>
             <wp:effectExtent l="0" t="0" r="0" b="0"/>
             <wp:docPr id="11" name="image04.png"/>
@@ -4770,7 +6141,39 @@
           <w:sz w:val="20"/>
           <w:lang w:val="en-US"/>
         </w:rPr>
-        <w:t>Tree building with the neighbor joining algorithm</w:t>
+        <w:t xml:space="preserve">Tree building with </w:t>
+      </w:r>
+      <w:r>
+        <w:rPr>
+          <w:b/>
+          <w:sz w:val="20"/>
+          <w:lang w:val="en-US"/>
+        </w:rPr>
+        <w:t xml:space="preserve">the </w:t>
+      </w:r>
+      <w:r>
+        <w:rPr>
+          <w:b/>
+          <w:sz w:val="20"/>
+          <w:lang w:val="en-US"/>
+        </w:rPr>
+        <w:t>n</w:t>
+      </w:r>
+      <w:r>
+        <w:rPr>
+          <w:b/>
+          <w:sz w:val="20"/>
+          <w:lang w:val="en-US"/>
+        </w:rPr>
+        <w:t>eighbor joining</w:t>
+      </w:r>
+      <w:r>
+        <w:rPr>
+          <w:b/>
+          <w:sz w:val="20"/>
+          <w:lang w:val="en-US"/>
+        </w:rPr>
+        <w:t xml:space="preserve"> algorithm</w:t>
       </w:r>
     </w:p>
     <w:p>
@@ -4865,7 +6268,88 @@
           <w:szCs w:val="20"/>
           <w:lang w:val="en-US"/>
         </w:rPr>
-        <w:t>Try to repeat exercise 3 by selecting NJ as your clustering algorithm (using only conserved sites). You can then either use a new window or utilize the “Compare” tab in the Phylo.io tree viewer to compare the NJ tree to the previous UPGMA tree.</w:t>
+        <w:t xml:space="preserve">Try to repeat exercise 3 by selecting </w:t>
+      </w:r>
+      <w:r>
+        <w:rPr>
+          <w:rFonts w:ascii="Arial" w:hAnsi="Arial" w:cs="Arial"/>
+          <w:sz w:val="20"/>
+          <w:szCs w:val="20"/>
+          <w:lang w:val="en-US"/>
+        </w:rPr>
+        <w:t>NJ as your</w:t>
+      </w:r>
+      <w:r>
+        <w:rPr>
+          <w:rFonts w:ascii="Arial" w:hAnsi="Arial" w:cs="Arial"/>
+          <w:sz w:val="20"/>
+          <w:szCs w:val="20"/>
+          <w:lang w:val="en-US"/>
+        </w:rPr>
+        <w:t xml:space="preserve"> clustering algorithm</w:t>
+      </w:r>
+      <w:r>
+        <w:rPr>
+          <w:rFonts w:ascii="Arial" w:hAnsi="Arial" w:cs="Arial"/>
+          <w:sz w:val="20"/>
+          <w:szCs w:val="20"/>
+          <w:lang w:val="en-US"/>
+        </w:rPr>
+        <w:t xml:space="preserve"> (using only conserved sites)</w:t>
+      </w:r>
+      <w:r>
+        <w:rPr>
+          <w:rFonts w:ascii="Arial" w:hAnsi="Arial" w:cs="Arial"/>
+          <w:sz w:val="20"/>
+          <w:szCs w:val="20"/>
+          <w:lang w:val="en-US"/>
+        </w:rPr>
+        <w:t>.</w:t>
+      </w:r>
+      <w:r>
+        <w:rPr>
+          <w:rFonts w:ascii="Arial" w:hAnsi="Arial" w:cs="Arial"/>
+          <w:sz w:val="20"/>
+          <w:szCs w:val="20"/>
+          <w:lang w:val="en-US"/>
+        </w:rPr>
+        <w:t xml:space="preserve"> You can </w:t>
+      </w:r>
+      <w:r>
+        <w:rPr>
+          <w:rFonts w:ascii="Arial" w:hAnsi="Arial" w:cs="Arial"/>
+          <w:sz w:val="20"/>
+          <w:szCs w:val="20"/>
+          <w:lang w:val="en-US"/>
+        </w:rPr>
+        <w:t xml:space="preserve">then </w:t>
+      </w:r>
+      <w:r>
+        <w:rPr>
+          <w:rFonts w:ascii="Arial" w:hAnsi="Arial" w:cs="Arial"/>
+          <w:sz w:val="20"/>
+          <w:szCs w:val="20"/>
+          <w:lang w:val="en-US"/>
+        </w:rPr>
+        <w:t xml:space="preserve">either use a new window or utilize the “Compare” tab in the Phylo.io tree viewer to compare </w:t>
+      </w:r>
+      <w:r>
+        <w:rPr>
+          <w:rFonts w:ascii="Arial" w:hAnsi="Arial" w:cs="Arial"/>
+          <w:sz w:val="20"/>
+          <w:szCs w:val="20"/>
+          <w:lang w:val="en-US"/>
+        </w:rPr>
+        <w:t xml:space="preserve">the </w:t>
+      </w:r>
+      <w:r>
+        <w:rPr>
+          <w:rFonts w:ascii="Arial" w:hAnsi="Arial" w:cs="Arial"/>
+          <w:sz w:val="20"/>
+          <w:szCs w:val="20"/>
+          <w:lang w:val="en-US"/>
+        </w:rPr>
+        <w:t>NJ tree to the previous UPGMA tree.</w:t>
       </w:r>
       <w:r>
         <w:rPr>
@@ -4882,7 +6366,7 @@
           <w:szCs w:val="20"/>
           <w:lang w:val="en-US"/>
         </w:rPr>
-        <w:t>Can you identify clear differences between the trees? From an evolutionary perspective, what do these differences imply? What is the most important algorithmic difference between NJ and UPGMA? (Wikipedia is your friend</w:t>
+        <w:t xml:space="preserve">Can you identify clear differences between the trees? </w:t>
       </w:r>
       <w:r>
         <w:rPr>
@@ -4891,7 +6375,7 @@
           <w:szCs w:val="20"/>
           <w:lang w:val="en-US"/>
         </w:rPr>
-        <w:t xml:space="preserve"> </w:t>
+        <w:t xml:space="preserve">From </w:t>
       </w:r>
       <w:r>
         <w:rPr>
@@ -4900,7 +6384,7 @@
           <w:szCs w:val="20"/>
           <w:lang w:val="en-US"/>
         </w:rPr>
-        <w:t>;-)</w:t>
+        <w:t>an evolutionary perspective</w:t>
       </w:r>
       <w:r>
         <w:rPr>
@@ -4909,10 +6393,44 @@
           <w:szCs w:val="20"/>
           <w:lang w:val="en-US"/>
         </w:rPr>
-        <w:t xml:space="preserve"> )</w:t>
-      </w:r>
-      <w:bookmarkStart w:id="0" w:name="_GoBack"/>
-      <w:bookmarkEnd w:id="0"/>
+        <w:t xml:space="preserve">, what do these </w:t>
+      </w:r>
+      <w:r>
+        <w:rPr>
+          <w:rFonts w:ascii="Arial" w:hAnsi="Arial" w:cs="Arial"/>
+          <w:sz w:val="20"/>
+          <w:szCs w:val="20"/>
+          <w:lang w:val="en-US"/>
+        </w:rPr>
+        <w:t>differences</w:t>
+      </w:r>
+      <w:r>
+        <w:rPr>
+          <w:rFonts w:ascii="Arial" w:hAnsi="Arial" w:cs="Arial"/>
+          <w:sz w:val="20"/>
+          <w:szCs w:val="20"/>
+          <w:lang w:val="en-US"/>
+        </w:rPr>
+        <w:t xml:space="preserve"> imply</w:t>
+      </w:r>
+      <w:r>
+        <w:rPr>
+          <w:rFonts w:ascii="Arial" w:hAnsi="Arial" w:cs="Arial"/>
+          <w:sz w:val="20"/>
+          <w:szCs w:val="20"/>
+          <w:lang w:val="en-US"/>
+        </w:rPr>
+        <w:t xml:space="preserve">? </w:t>
+      </w:r>
+      <w:r>
+        <w:rPr>
+          <w:rFonts w:ascii="Arial" w:hAnsi="Arial" w:cs="Arial"/>
+          <w:sz w:val="20"/>
+          <w:szCs w:val="20"/>
+          <w:lang w:val="en-US"/>
+        </w:rPr>
+        <w:t>What is the most important algorithmic difference between NJ and UPGMA? (Wikipedia is your friend;-)</w:t>
+      </w:r>
     </w:p>
     <w:sectPr>
       <w:headerReference w:type="even" r:id="rId16"/>
@@ -6794,7 +8312,7 @@
 </file>
 
 <file path=customXml/itemProps1.xml><?xml version="1.0" encoding="utf-8"?>
-<ds:datastoreItem xmlns:ds="http://schemas.openxmlformats.org/officeDocument/2006/customXml" ds:itemID="{59A8EA43-F37B-EA4D-B604-25177BF3AC8C}">
+<ds:datastoreItem xmlns:ds="http://schemas.openxmlformats.org/officeDocument/2006/customXml" ds:itemID="{F97212BE-CC53-B64A-B702-5D95DB43CCAE}">
   <ds:schemaRefs>
     <ds:schemaRef ds:uri="http://schemas.openxmlformats.org/officeDocument/2006/bibliography"/>
   </ds:schemaRefs>

</xml_diff>